<commit_message>
Minor fix on MSRA content
</commit_message>
<xml_diff>
--- a/Profile (CHN&ENG) Weichen Ke.docx
+++ b/Profile (CHN&ENG) Weichen Ke.docx
@@ -210,7 +210,7 @@
         </w:numPr>
         <w:spacing w:beforeLines="0" w:before="0" w:afterLines="0" w:after="0" w:line="144" w:lineRule="auto"/>
         <w:rPr>
-          <w:rFonts w:ascii="微软雅黑" w:eastAsia="微软雅黑" w:hAnsi="微软雅黑" w:cs="Arial" w:hint="eastAsia"/>
+          <w:rFonts w:ascii="微软雅黑" w:eastAsia="微软雅黑" w:hAnsi="微软雅黑" w:cs="Arial"/>
           <w:sz w:val="18"/>
           <w:szCs w:val="18"/>
         </w:rPr>
@@ -267,7 +267,23 @@
           <w:sz w:val="18"/>
           <w:szCs w:val="18"/>
         </w:rPr>
-        <w:t>于微软亚洲研究院实习一年，熟悉</w:t>
+        <w:t>于微软亚洲研究院实习一年，</w:t>
+      </w:r>
+      <w:r>
+        <w:rPr>
+          <w:rFonts w:ascii="微软雅黑" w:eastAsia="微软雅黑" w:hAnsi="微软雅黑" w:cs="Arial" w:hint="eastAsia"/>
+          <w:sz w:val="18"/>
+          <w:szCs w:val="18"/>
+        </w:rPr>
+        <w:t>负责大数据分析平台的开发与研究，</w:t>
+      </w:r>
+      <w:r>
+        <w:rPr>
+          <w:rFonts w:ascii="微软雅黑" w:eastAsia="微软雅黑" w:hAnsi="微软雅黑" w:cs="Arial" w:hint="eastAsia"/>
+          <w:sz w:val="18"/>
+          <w:szCs w:val="18"/>
+        </w:rPr>
+        <w:t>熟悉</w:t>
       </w:r>
       <w:proofErr w:type="spellStart"/>
       <w:r>
@@ -444,7 +460,7 @@
         </w:numPr>
         <w:spacing w:beforeLines="0" w:before="0" w:afterLines="0" w:after="0" w:line="144" w:lineRule="auto"/>
         <w:rPr>
-          <w:rFonts w:ascii="微软雅黑" w:eastAsia="微软雅黑" w:hAnsi="微软雅黑" w:cs="Arial" w:hint="eastAsia"/>
+          <w:rFonts w:ascii="微软雅黑" w:eastAsia="微软雅黑" w:hAnsi="微软雅黑" w:cs="Arial"/>
           <w:sz w:val="18"/>
           <w:szCs w:val="18"/>
         </w:rPr>
@@ -530,7 +546,7 @@
         </w:numPr>
         <w:spacing w:beforeLines="0" w:before="0" w:afterLines="0" w:after="0" w:line="144" w:lineRule="auto"/>
         <w:rPr>
-          <w:rFonts w:ascii="微软雅黑" w:eastAsia="微软雅黑" w:hAnsi="微软雅黑" w:cs="Arial" w:hint="eastAsia"/>
+          <w:rFonts w:ascii="微软雅黑" w:eastAsia="微软雅黑" w:hAnsi="微软雅黑" w:cs="Arial"/>
           <w:sz w:val="18"/>
           <w:szCs w:val="18"/>
         </w:rPr>
@@ -594,7 +610,7 @@
             <w:pPr>
               <w:spacing w:beforeLines="0" w:before="0" w:afterLines="0" w:after="0" w:line="144" w:lineRule="auto"/>
               <w:rPr>
-                <w:rFonts w:ascii="微软雅黑" w:eastAsia="微软雅黑" w:hAnsi="微软雅黑" w:cs="Arial" w:hint="eastAsia"/>
+                <w:rFonts w:ascii="微软雅黑" w:eastAsia="微软雅黑" w:hAnsi="微软雅黑" w:cs="Arial"/>
                 <w:sz w:val="18"/>
                 <w:szCs w:val="18"/>
               </w:rPr>
@@ -618,7 +634,7 @@
             <w:pPr>
               <w:spacing w:beforeLines="0" w:before="0" w:afterLines="0" w:after="0" w:line="144" w:lineRule="auto"/>
               <w:rPr>
-                <w:rFonts w:ascii="微软雅黑" w:eastAsia="微软雅黑" w:hAnsi="微软雅黑" w:cs="Arial" w:hint="eastAsia"/>
+                <w:rFonts w:ascii="微软雅黑" w:eastAsia="微软雅黑" w:hAnsi="微软雅黑" w:cs="Arial"/>
                 <w:sz w:val="18"/>
                 <w:szCs w:val="18"/>
               </w:rPr>
@@ -640,7 +656,7 @@
             <w:pPr>
               <w:spacing w:beforeLines="0" w:before="0" w:afterLines="0" w:after="0" w:line="144" w:lineRule="auto"/>
               <w:rPr>
-                <w:rFonts w:ascii="微软雅黑" w:eastAsia="微软雅黑" w:hAnsi="微软雅黑" w:cs="Arial" w:hint="eastAsia"/>
+                <w:rFonts w:ascii="微软雅黑" w:eastAsia="微软雅黑" w:hAnsi="微软雅黑" w:cs="Arial"/>
                 <w:sz w:val="18"/>
                 <w:szCs w:val="18"/>
               </w:rPr>
@@ -928,7 +944,7 @@
             <w:pPr>
               <w:spacing w:beforeLines="0" w:before="0" w:afterLines="0" w:after="0" w:line="144" w:lineRule="auto"/>
               <w:rPr>
-                <w:rFonts w:ascii="微软雅黑" w:eastAsia="微软雅黑" w:hAnsi="微软雅黑" w:cs="Arial" w:hint="eastAsia"/>
+                <w:rFonts w:ascii="微软雅黑" w:eastAsia="微软雅黑" w:hAnsi="微软雅黑" w:cs="Arial"/>
                 <w:sz w:val="18"/>
                 <w:szCs w:val="18"/>
               </w:rPr>
@@ -1069,7 +1085,7 @@
             <w:pPr>
               <w:spacing w:beforeLines="0" w:before="0" w:afterLines="0" w:after="0" w:line="144" w:lineRule="auto"/>
               <w:rPr>
-                <w:rFonts w:ascii="微软雅黑" w:eastAsia="微软雅黑" w:hAnsi="微软雅黑" w:cs="Arial" w:hint="eastAsia"/>
+                <w:rFonts w:ascii="微软雅黑" w:eastAsia="微软雅黑" w:hAnsi="微软雅黑" w:cs="Arial"/>
                 <w:sz w:val="18"/>
                 <w:szCs w:val="18"/>
               </w:rPr>
@@ -1093,7 +1109,7 @@
             <w:pPr>
               <w:spacing w:beforeLines="0" w:before="0" w:afterLines="0" w:after="0" w:line="144" w:lineRule="auto"/>
               <w:rPr>
-                <w:rFonts w:ascii="微软雅黑" w:eastAsia="微软雅黑" w:hAnsi="微软雅黑" w:cs="Arial" w:hint="eastAsia"/>
+                <w:rFonts w:ascii="微软雅黑" w:eastAsia="微软雅黑" w:hAnsi="微软雅黑" w:cs="Arial"/>
                 <w:sz w:val="18"/>
                 <w:szCs w:val="18"/>
               </w:rPr>
@@ -1115,7 +1131,7 @@
             <w:pPr>
               <w:spacing w:beforeLines="0" w:before="0" w:afterLines="0" w:after="0" w:line="144" w:lineRule="auto"/>
               <w:rPr>
-                <w:rFonts w:ascii="微软雅黑" w:eastAsia="微软雅黑" w:hAnsi="微软雅黑" w:cs="Arial" w:hint="eastAsia"/>
+                <w:rFonts w:ascii="微软雅黑" w:eastAsia="微软雅黑" w:hAnsi="微软雅黑" w:cs="Arial"/>
                 <w:sz w:val="18"/>
                 <w:szCs w:val="18"/>
               </w:rPr>
@@ -1141,7 +1157,7 @@
               <w:spacing w:beforeLines="0" w:before="0" w:afterLines="0" w:after="0" w:line="144" w:lineRule="auto"/>
               <w:rPr>
                 <w:rStyle w:val="a5"/>
-                <w:rFonts w:ascii="微软雅黑" w:eastAsia="微软雅黑" w:hAnsi="微软雅黑" w:cs="Arial" w:hint="eastAsia"/>
+                <w:rFonts w:ascii="微软雅黑" w:eastAsia="微软雅黑" w:hAnsi="微软雅黑" w:cs="Arial"/>
                 <w:sz w:val="18"/>
                 <w:szCs w:val="18"/>
               </w:rPr>
@@ -1205,7 +1221,7 @@
             <w:pPr>
               <w:spacing w:beforeLines="0" w:before="0" w:afterLines="0" w:after="0" w:line="144" w:lineRule="auto"/>
               <w:rPr>
-                <w:rFonts w:ascii="微软雅黑" w:eastAsia="微软雅黑" w:hAnsi="微软雅黑" w:cs="宋体" w:hint="eastAsia"/>
+                <w:rFonts w:ascii="微软雅黑" w:eastAsia="微软雅黑" w:hAnsi="微软雅黑" w:cs="宋体"/>
                 <w:color w:val="000000"/>
                 <w:kern w:val="0"/>
                 <w:sz w:val="18"/>
@@ -1233,7 +1249,7 @@
               <w:spacing w:beforeLines="0" w:before="0" w:afterLines="0" w:after="0" w:line="144" w:lineRule="auto"/>
               <w:ind w:firstLineChars="0"/>
               <w:rPr>
-                <w:rFonts w:ascii="微软雅黑" w:eastAsia="微软雅黑" w:hAnsi="微软雅黑" w:cs="Arial" w:hint="eastAsia"/>
+                <w:rFonts w:ascii="微软雅黑" w:eastAsia="微软雅黑" w:hAnsi="微软雅黑" w:cs="Arial"/>
                 <w:sz w:val="18"/>
                 <w:szCs w:val="18"/>
               </w:rPr>
@@ -1257,7 +1273,7 @@
               <w:spacing w:beforeLines="0" w:before="0" w:afterLines="0" w:after="0" w:line="144" w:lineRule="auto"/>
               <w:ind w:firstLineChars="0"/>
               <w:rPr>
-                <w:rFonts w:ascii="微软雅黑" w:eastAsia="微软雅黑" w:hAnsi="微软雅黑" w:cs="Arial" w:hint="eastAsia"/>
+                <w:rFonts w:ascii="微软雅黑" w:eastAsia="微软雅黑" w:hAnsi="微软雅黑" w:cs="Arial"/>
                 <w:sz w:val="18"/>
                 <w:szCs w:val="18"/>
               </w:rPr>
@@ -1313,7 +1329,7 @@
               <w:spacing w:beforeLines="0" w:before="0" w:afterLines="0" w:after="0" w:line="144" w:lineRule="auto"/>
               <w:ind w:firstLineChars="0"/>
               <w:rPr>
-                <w:rFonts w:ascii="微软雅黑" w:eastAsia="微软雅黑" w:hAnsi="微软雅黑" w:cs="Arial" w:hint="eastAsia"/>
+                <w:rFonts w:ascii="微软雅黑" w:eastAsia="微软雅黑" w:hAnsi="微软雅黑" w:cs="Arial"/>
                 <w:sz w:val="18"/>
                 <w:szCs w:val="18"/>
               </w:rPr>
@@ -1353,7 +1369,7 @@
               <w:spacing w:beforeLines="0" w:before="0" w:afterLines="0" w:after="0" w:line="144" w:lineRule="auto"/>
               <w:ind w:firstLineChars="0"/>
               <w:rPr>
-                <w:rFonts w:ascii="微软雅黑" w:eastAsia="微软雅黑" w:hAnsi="微软雅黑" w:cs="Arial" w:hint="eastAsia"/>
+                <w:rFonts w:ascii="微软雅黑" w:eastAsia="微软雅黑" w:hAnsi="微软雅黑" w:cs="Arial"/>
                 <w:sz w:val="18"/>
                 <w:szCs w:val="18"/>
               </w:rPr>
@@ -1409,28 +1425,18 @@
               <w:spacing w:beforeLines="0" w:before="0" w:afterLines="0" w:after="0" w:line="144" w:lineRule="auto"/>
               <w:ind w:firstLineChars="0"/>
               <w:rPr>
-                <w:rFonts w:ascii="微软雅黑" w:eastAsia="微软雅黑" w:hAnsi="微软雅黑" w:cs="Arial" w:hint="eastAsia"/>
-                <w:sz w:val="18"/>
-                <w:szCs w:val="18"/>
-              </w:rPr>
-            </w:pPr>
-            <w:r>
-              <w:rPr>
-                <w:rFonts w:ascii="微软雅黑" w:eastAsia="微软雅黑" w:hAnsi="微软雅黑" w:cs="Arial" w:hint="eastAsia"/>
-                <w:sz w:val="18"/>
-                <w:szCs w:val="18"/>
-              </w:rPr>
-              <w:t>协调其他实习生的工作，主导项目进度，帮助</w:t>
-            </w:r>
-            <w:bookmarkStart w:id="0" w:name="_GoBack"/>
-            <w:bookmarkEnd w:id="0"/>
-            <w:r>
-              <w:rPr>
-                <w:rFonts w:ascii="微软雅黑" w:eastAsia="微软雅黑" w:hAnsi="微软雅黑" w:cs="Arial" w:hint="eastAsia"/>
-                <w:sz w:val="18"/>
-                <w:szCs w:val="18"/>
-              </w:rPr>
-              <w:t>新来的实习生快速上手；</w:t>
+                <w:rFonts w:ascii="微软雅黑" w:eastAsia="微软雅黑" w:hAnsi="微软雅黑" w:cs="Arial"/>
+                <w:sz w:val="18"/>
+                <w:szCs w:val="18"/>
+              </w:rPr>
+            </w:pPr>
+            <w:r>
+              <w:rPr>
+                <w:rFonts w:ascii="微软雅黑" w:eastAsia="微软雅黑" w:hAnsi="微软雅黑" w:cs="Arial" w:hint="eastAsia"/>
+                <w:sz w:val="18"/>
+                <w:szCs w:val="18"/>
+              </w:rPr>
+              <w:t>协调其他实习生的工作，主导项目进度，帮助新来的实习生快速上手；</w:t>
             </w:r>
           </w:p>
           <w:p>
@@ -1443,7 +1449,7 @@
               <w:spacing w:beforeLines="0" w:before="0" w:afterLines="0" w:after="0" w:line="144" w:lineRule="auto"/>
               <w:ind w:firstLineChars="0"/>
               <w:rPr>
-                <w:rFonts w:ascii="微软雅黑" w:eastAsia="微软雅黑" w:hAnsi="微软雅黑" w:cs="Arial" w:hint="eastAsia"/>
+                <w:rFonts w:ascii="微软雅黑" w:eastAsia="微软雅黑" w:hAnsi="微软雅黑" w:cs="Arial"/>
                 <w:sz w:val="18"/>
                 <w:szCs w:val="18"/>
               </w:rPr>
@@ -1490,7 +1496,7 @@
             <w:pPr>
               <w:spacing w:beforeLines="0" w:before="0" w:afterLines="0" w:after="0" w:line="144" w:lineRule="auto"/>
               <w:rPr>
-                <w:rFonts w:ascii="微软雅黑" w:eastAsia="微软雅黑" w:hAnsi="微软雅黑" w:cs="Arial" w:hint="eastAsia"/>
+                <w:rFonts w:ascii="微软雅黑" w:eastAsia="微软雅黑" w:hAnsi="微软雅黑" w:cs="Arial"/>
                 <w:sz w:val="18"/>
                 <w:szCs w:val="18"/>
               </w:rPr>
@@ -1522,7 +1528,7 @@
             <w:pPr>
               <w:spacing w:beforeLines="0" w:before="0" w:afterLines="0" w:after="0" w:line="144" w:lineRule="auto"/>
               <w:rPr>
-                <w:rFonts w:ascii="微软雅黑" w:eastAsia="微软雅黑" w:hAnsi="微软雅黑" w:cs="Arial" w:hint="eastAsia"/>
+                <w:rFonts w:ascii="微软雅黑" w:eastAsia="微软雅黑" w:hAnsi="微软雅黑" w:cs="Arial"/>
                 <w:sz w:val="18"/>
                 <w:szCs w:val="18"/>
               </w:rPr>
@@ -1544,7 +1550,7 @@
             <w:pPr>
               <w:spacing w:beforeLines="0" w:before="0" w:afterLines="0" w:after="0" w:line="144" w:lineRule="auto"/>
               <w:rPr>
-                <w:rFonts w:ascii="微软雅黑" w:eastAsia="微软雅黑" w:hAnsi="微软雅黑" w:cs="Arial" w:hint="eastAsia"/>
+                <w:rFonts w:ascii="微软雅黑" w:eastAsia="微软雅黑" w:hAnsi="微软雅黑" w:cs="Arial"/>
                 <w:sz w:val="18"/>
                 <w:szCs w:val="18"/>
               </w:rPr>
@@ -1578,7 +1584,7 @@
             <w:pPr>
               <w:spacing w:beforeLines="0" w:before="0" w:afterLines="0" w:after="0" w:line="144" w:lineRule="auto"/>
               <w:rPr>
-                <w:rFonts w:ascii="微软雅黑" w:eastAsia="微软雅黑" w:hAnsi="微软雅黑" w:cs="Arial" w:hint="eastAsia"/>
+                <w:rFonts w:ascii="微软雅黑" w:eastAsia="微软雅黑" w:hAnsi="微软雅黑" w:cs="Arial"/>
                 <w:sz w:val="18"/>
                 <w:szCs w:val="18"/>
               </w:rPr>
@@ -1618,7 +1624,7 @@
             <w:pPr>
               <w:spacing w:beforeLines="0" w:before="0" w:afterLines="0" w:after="0" w:line="144" w:lineRule="auto"/>
               <w:rPr>
-                <w:rFonts w:ascii="微软雅黑" w:eastAsia="微软雅黑" w:hAnsi="微软雅黑" w:cs="Arial" w:hint="eastAsia"/>
+                <w:rFonts w:ascii="微软雅黑" w:eastAsia="微软雅黑" w:hAnsi="微软雅黑" w:cs="Arial"/>
                 <w:sz w:val="18"/>
                 <w:szCs w:val="18"/>
               </w:rPr>
@@ -1643,7 +1649,7 @@
             <w:pPr>
               <w:spacing w:beforeLines="0" w:before="0" w:afterLines="0" w:after="0" w:line="144" w:lineRule="auto"/>
               <w:rPr>
-                <w:rFonts w:ascii="微软雅黑" w:eastAsia="微软雅黑" w:hAnsi="微软雅黑" w:cs="Arial" w:hint="eastAsia"/>
+                <w:rFonts w:ascii="微软雅黑" w:eastAsia="微软雅黑" w:hAnsi="微软雅黑" w:cs="Arial"/>
                 <w:sz w:val="18"/>
                 <w:szCs w:val="18"/>
               </w:rPr>
@@ -1703,7 +1709,7 @@
             <w:pPr>
               <w:spacing w:beforeLines="0" w:before="0" w:afterLines="0" w:after="0" w:line="144" w:lineRule="auto"/>
               <w:rPr>
-                <w:rFonts w:ascii="微软雅黑" w:eastAsia="微软雅黑" w:hAnsi="微软雅黑" w:cs="Arial" w:hint="eastAsia"/>
+                <w:rFonts w:ascii="微软雅黑" w:eastAsia="微软雅黑" w:hAnsi="微软雅黑" w:cs="Arial"/>
                 <w:sz w:val="18"/>
                 <w:szCs w:val="18"/>
               </w:rPr>
@@ -1728,7 +1734,7 @@
             <w:pPr>
               <w:spacing w:beforeLines="0" w:before="0" w:afterLines="0" w:after="0" w:line="144" w:lineRule="auto"/>
               <w:rPr>
-                <w:rFonts w:ascii="微软雅黑" w:eastAsia="微软雅黑" w:hAnsi="微软雅黑" w:cs="Arial" w:hint="eastAsia"/>
+                <w:rFonts w:ascii="微软雅黑" w:eastAsia="微软雅黑" w:hAnsi="微软雅黑" w:cs="Arial"/>
                 <w:sz w:val="18"/>
                 <w:szCs w:val="18"/>
               </w:rPr>
@@ -1813,7 +1819,7 @@
               <w:spacing w:beforeLines="0" w:before="0" w:afterLines="0" w:after="0" w:line="144" w:lineRule="auto"/>
               <w:rPr>
                 <w:rStyle w:val="a5"/>
-                <w:rFonts w:ascii="微软雅黑" w:eastAsia="微软雅黑" w:hAnsi="微软雅黑" w:cs="Arial" w:hint="eastAsia"/>
+                <w:rFonts w:ascii="微软雅黑" w:eastAsia="微软雅黑" w:hAnsi="微软雅黑" w:cs="Arial"/>
                 <w:sz w:val="18"/>
                 <w:szCs w:val="18"/>
               </w:rPr>
@@ -1897,7 +1903,7 @@
             <w:pPr>
               <w:spacing w:beforeLines="0" w:before="0" w:afterLines="0" w:after="0" w:line="144" w:lineRule="auto"/>
               <w:rPr>
-                <w:rFonts w:ascii="微软雅黑" w:eastAsia="微软雅黑" w:hAnsi="微软雅黑" w:cs="Arial" w:hint="eastAsia"/>
+                <w:rFonts w:ascii="微软雅黑" w:eastAsia="微软雅黑" w:hAnsi="微软雅黑" w:cs="Arial"/>
                 <w:sz w:val="18"/>
                 <w:szCs w:val="18"/>
               </w:rPr>
@@ -1954,7 +1960,7 @@
             <w:pPr>
               <w:spacing w:beforeLines="0" w:before="0" w:afterLines="0" w:after="0" w:line="144" w:lineRule="auto"/>
               <w:rPr>
-                <w:rFonts w:ascii="微软雅黑" w:eastAsia="微软雅黑" w:hAnsi="微软雅黑" w:cs="Arial" w:hint="eastAsia"/>
+                <w:rFonts w:ascii="微软雅黑" w:eastAsia="微软雅黑" w:hAnsi="微软雅黑" w:cs="Arial"/>
                 <w:sz w:val="18"/>
                 <w:szCs w:val="18"/>
               </w:rPr>
@@ -2019,7 +2025,7 @@
               <w:spacing w:beforeLines="0" w:before="0" w:afterLines="0" w:after="0" w:line="144" w:lineRule="auto"/>
               <w:rPr>
                 <w:rStyle w:val="a5"/>
-                <w:rFonts w:ascii="微软雅黑" w:eastAsia="微软雅黑" w:hAnsi="微软雅黑" w:cs="Arial" w:hint="eastAsia"/>
+                <w:rFonts w:ascii="微软雅黑" w:eastAsia="微软雅黑" w:hAnsi="微软雅黑" w:cs="Arial"/>
                 <w:sz w:val="18"/>
                 <w:szCs w:val="18"/>
               </w:rPr>
@@ -2086,7 +2092,7 @@
               <w:spacing w:beforeLines="0" w:before="0" w:afterLines="0" w:after="0" w:line="144" w:lineRule="auto"/>
               <w:rPr>
                 <w:rStyle w:val="a5"/>
-                <w:rFonts w:ascii="微软雅黑" w:eastAsia="微软雅黑" w:hAnsi="微软雅黑" w:cs="Arial" w:hint="eastAsia"/>
+                <w:rFonts w:ascii="微软雅黑" w:eastAsia="微软雅黑" w:hAnsi="微软雅黑" w:cs="Arial"/>
                 <w:sz w:val="18"/>
                 <w:szCs w:val="18"/>
               </w:rPr>
@@ -2115,7 +2121,7 @@
               <w:spacing w:beforeLines="0" w:before="0" w:afterLines="0" w:after="0" w:line="144" w:lineRule="auto"/>
               <w:rPr>
                 <w:rStyle w:val="a5"/>
-                <w:rFonts w:ascii="微软雅黑" w:eastAsia="微软雅黑" w:hAnsi="微软雅黑" w:cs="Arial" w:hint="eastAsia"/>
+                <w:rFonts w:ascii="微软雅黑" w:eastAsia="微软雅黑" w:hAnsi="微软雅黑" w:cs="Arial"/>
                 <w:sz w:val="18"/>
                 <w:szCs w:val="18"/>
               </w:rPr>
@@ -2227,7 +2233,7 @@
               <w:spacing w:beforeLines="0" w:before="0" w:afterLines="0" w:after="0" w:line="144" w:lineRule="auto"/>
               <w:rPr>
                 <w:rStyle w:val="a5"/>
-                <w:rFonts w:ascii="微软雅黑" w:eastAsia="微软雅黑" w:hAnsi="微软雅黑" w:cs="Arial" w:hint="eastAsia"/>
+                <w:rFonts w:ascii="微软雅黑" w:eastAsia="微软雅黑" w:hAnsi="微软雅黑" w:cs="Arial"/>
                 <w:sz w:val="18"/>
                 <w:szCs w:val="18"/>
               </w:rPr>
@@ -2247,7 +2253,7 @@
               <w:spacing w:beforeLines="0" w:before="0" w:afterLines="0" w:after="0" w:line="144" w:lineRule="auto"/>
               <w:rPr>
                 <w:rStyle w:val="a5"/>
-                <w:rFonts w:ascii="微软雅黑" w:eastAsia="微软雅黑" w:hAnsi="微软雅黑" w:cs="Arial" w:hint="eastAsia"/>
+                <w:rFonts w:ascii="微软雅黑" w:eastAsia="微软雅黑" w:hAnsi="微软雅黑" w:cs="Arial"/>
                 <w:sz w:val="18"/>
                 <w:szCs w:val="18"/>
               </w:rPr>
@@ -2323,7 +2329,7 @@
               <w:spacing w:beforeLines="0" w:before="0" w:afterLines="0" w:after="0" w:line="144" w:lineRule="auto"/>
               <w:rPr>
                 <w:rStyle w:val="a5"/>
-                <w:rFonts w:ascii="微软雅黑" w:eastAsia="微软雅黑" w:hAnsi="微软雅黑" w:cs="Arial" w:hint="eastAsia"/>
+                <w:rFonts w:ascii="微软雅黑" w:eastAsia="微软雅黑" w:hAnsi="微软雅黑" w:cs="Arial"/>
                 <w:sz w:val="18"/>
                 <w:szCs w:val="18"/>
               </w:rPr>
@@ -2343,7 +2349,7 @@
               <w:spacing w:beforeLines="0" w:before="0" w:afterLines="0" w:after="0" w:line="144" w:lineRule="auto"/>
               <w:rPr>
                 <w:rStyle w:val="a5"/>
-                <w:rFonts w:ascii="微软雅黑" w:eastAsia="微软雅黑" w:hAnsi="微软雅黑" w:cs="Arial" w:hint="eastAsia"/>
+                <w:rFonts w:ascii="微软雅黑" w:eastAsia="微软雅黑" w:hAnsi="微软雅黑" w:cs="Arial"/>
                 <w:sz w:val="18"/>
                 <w:szCs w:val="18"/>
               </w:rPr>
@@ -2437,7 +2443,7 @@
               <w:spacing w:beforeLines="0" w:before="0" w:afterLines="0" w:after="0" w:line="144" w:lineRule="auto"/>
               <w:rPr>
                 <w:rStyle w:val="a5"/>
-                <w:rFonts w:ascii="微软雅黑" w:eastAsia="微软雅黑" w:hAnsi="微软雅黑" w:cs="Arial" w:hint="eastAsia"/>
+                <w:rFonts w:ascii="微软雅黑" w:eastAsia="微软雅黑" w:hAnsi="微软雅黑" w:cs="Arial"/>
                 <w:sz w:val="18"/>
                 <w:szCs w:val="18"/>
               </w:rPr>
@@ -2502,7 +2508,7 @@
               <w:spacing w:beforeLines="0" w:before="0" w:afterLines="0" w:after="0" w:line="144" w:lineRule="auto"/>
               <w:rPr>
                 <w:rStyle w:val="a5"/>
-                <w:rFonts w:ascii="微软雅黑" w:eastAsia="微软雅黑" w:hAnsi="微软雅黑" w:cs="Arial" w:hint="eastAsia"/>
+                <w:rFonts w:ascii="微软雅黑" w:eastAsia="微软雅黑" w:hAnsi="微软雅黑" w:cs="Arial"/>
                 <w:sz w:val="18"/>
                 <w:szCs w:val="18"/>
               </w:rPr>
@@ -2596,7 +2602,7 @@
               <w:spacing w:beforeLines="0" w:before="0" w:afterLines="0" w:after="0" w:line="144" w:lineRule="auto"/>
               <w:rPr>
                 <w:rStyle w:val="a5"/>
-                <w:rFonts w:ascii="微软雅黑" w:eastAsia="微软雅黑" w:hAnsi="微软雅黑" w:cs="Arial" w:hint="eastAsia"/>
+                <w:rFonts w:ascii="微软雅黑" w:eastAsia="微软雅黑" w:hAnsi="微软雅黑" w:cs="Arial"/>
                 <w:sz w:val="18"/>
                 <w:szCs w:val="18"/>
               </w:rPr>
@@ -2616,7 +2622,7 @@
               <w:spacing w:beforeLines="0" w:before="0" w:afterLines="0" w:after="0" w:line="144" w:lineRule="auto"/>
               <w:rPr>
                 <w:rStyle w:val="a5"/>
-                <w:rFonts w:ascii="微软雅黑" w:eastAsia="微软雅黑" w:hAnsi="微软雅黑" w:cs="Arial" w:hint="eastAsia"/>
+                <w:rFonts w:ascii="微软雅黑" w:eastAsia="微软雅黑" w:hAnsi="微软雅黑" w:cs="Arial"/>
                 <w:sz w:val="18"/>
                 <w:szCs w:val="18"/>
               </w:rPr>
@@ -2891,6 +2897,9 @@
           <w:szCs w:val="18"/>
         </w:rPr>
         <w:t xml:space="preserve"> )</w:t>
+      </w:r>
+      <w:r>
+        <w:t xml:space="preserve"> </w:t>
       </w:r>
     </w:p>
     <w:p>
@@ -2901,7 +2910,7 @@
         </w:numPr>
         <w:spacing w:beforeLines="0" w:before="0" w:afterLines="0" w:after="0" w:line="144" w:lineRule="auto"/>
         <w:rPr>
-          <w:rFonts w:ascii="微软雅黑" w:eastAsia="微软雅黑" w:hAnsi="微软雅黑" w:cs="Arial" w:hint="eastAsia"/>
+          <w:rFonts w:ascii="微软雅黑" w:eastAsia="微软雅黑" w:hAnsi="微软雅黑" w:cs="Arial"/>
           <w:sz w:val="18"/>
           <w:szCs w:val="18"/>
         </w:rPr>
@@ -3001,7 +3010,7 @@
           <w:sz w:val="18"/>
           <w:szCs w:val="18"/>
         </w:rPr>
-        <w:t xml:space="preserve"> and Spark framework </w:t>
+        <w:t xml:space="preserve"> and Spark framework.</w:t>
       </w:r>
     </w:p>
     <w:p>
@@ -3199,6 +3208,8 @@
         </w:rPr>
         <w:t>EC-Final round in China.</w:t>
       </w:r>
+      <w:bookmarkStart w:id="0" w:name="_GoBack"/>
+      <w:bookmarkEnd w:id="0"/>
     </w:p>
     <w:p>
       <w:pPr>
@@ -3208,7 +3219,7 @@
         </w:numPr>
         <w:spacing w:beforeLines="0" w:before="0" w:afterLines="0" w:after="0" w:line="144" w:lineRule="auto"/>
         <w:rPr>
-          <w:rFonts w:ascii="微软雅黑" w:eastAsia="微软雅黑" w:hAnsi="微软雅黑" w:cs="Arial" w:hint="eastAsia"/>
+          <w:rFonts w:ascii="微软雅黑" w:eastAsia="微软雅黑" w:hAnsi="微软雅黑" w:cs="Arial"/>
           <w:sz w:val="18"/>
           <w:szCs w:val="18"/>
         </w:rPr>
@@ -3230,7 +3241,7 @@
         </w:numPr>
         <w:spacing w:beforeLines="0" w:before="0" w:afterLines="0" w:after="0" w:line="144" w:lineRule="auto"/>
         <w:rPr>
-          <w:rFonts w:ascii="微软雅黑" w:eastAsia="微软雅黑" w:hAnsi="微软雅黑" w:cs="Arial" w:hint="eastAsia"/>
+          <w:rFonts w:ascii="微软雅黑" w:eastAsia="微软雅黑" w:hAnsi="微软雅黑" w:cs="Arial"/>
           <w:sz w:val="18"/>
           <w:szCs w:val="18"/>
         </w:rPr>
@@ -3286,7 +3297,7 @@
             <w:pPr>
               <w:spacing w:beforeLines="0" w:before="0" w:afterLines="0" w:after="0" w:line="144" w:lineRule="auto"/>
               <w:rPr>
-                <w:rFonts w:ascii="微软雅黑" w:eastAsia="微软雅黑" w:hAnsi="微软雅黑" w:cs="Arial" w:hint="eastAsia"/>
+                <w:rFonts w:ascii="微软雅黑" w:eastAsia="微软雅黑" w:hAnsi="微软雅黑" w:cs="Arial"/>
                 <w:sz w:val="18"/>
                 <w:szCs w:val="18"/>
               </w:rPr>
@@ -3318,7 +3329,7 @@
             <w:pPr>
               <w:spacing w:beforeLines="0" w:before="0" w:afterLines="0" w:after="0" w:line="144" w:lineRule="auto"/>
               <w:rPr>
-                <w:rFonts w:ascii="微软雅黑" w:eastAsia="微软雅黑" w:hAnsi="微软雅黑" w:cs="Arial" w:hint="eastAsia"/>
+                <w:rFonts w:ascii="微软雅黑" w:eastAsia="微软雅黑" w:hAnsi="微软雅黑" w:cs="Arial"/>
                 <w:sz w:val="18"/>
                 <w:szCs w:val="18"/>
               </w:rPr>
@@ -3340,7 +3351,7 @@
             <w:pPr>
               <w:spacing w:beforeLines="0" w:before="0" w:afterLines="0" w:after="0" w:line="144" w:lineRule="auto"/>
               <w:rPr>
-                <w:rFonts w:ascii="微软雅黑" w:eastAsia="微软雅黑" w:hAnsi="微软雅黑" w:cs="Arial" w:hint="eastAsia"/>
+                <w:rFonts w:ascii="微软雅黑" w:eastAsia="微软雅黑" w:hAnsi="微软雅黑" w:cs="Arial"/>
                 <w:sz w:val="18"/>
                 <w:szCs w:val="18"/>
               </w:rPr>
@@ -3595,7 +3606,7 @@
             <w:pPr>
               <w:spacing w:beforeLines="0" w:before="0" w:afterLines="0" w:after="0" w:line="144" w:lineRule="auto"/>
               <w:rPr>
-                <w:rFonts w:ascii="微软雅黑" w:eastAsia="微软雅黑" w:hAnsi="微软雅黑" w:cs="Arial" w:hint="eastAsia"/>
+                <w:rFonts w:ascii="微软雅黑" w:eastAsia="微软雅黑" w:hAnsi="微软雅黑" w:cs="Arial"/>
                 <w:sz w:val="18"/>
                 <w:szCs w:val="18"/>
               </w:rPr>
@@ -3625,7 +3636,7 @@
             <w:pPr>
               <w:spacing w:beforeLines="0" w:before="0" w:afterLines="0" w:after="0" w:line="144" w:lineRule="auto"/>
               <w:rPr>
-                <w:rFonts w:ascii="微软雅黑" w:eastAsia="微软雅黑" w:hAnsi="微软雅黑" w:cs="Arial" w:hint="eastAsia"/>
+                <w:rFonts w:ascii="微软雅黑" w:eastAsia="微软雅黑" w:hAnsi="微软雅黑" w:cs="Arial"/>
                 <w:sz w:val="18"/>
                 <w:szCs w:val="18"/>
               </w:rPr>
@@ -3649,7 +3660,7 @@
             <w:pPr>
               <w:spacing w:beforeLines="0" w:before="0" w:afterLines="0" w:after="0" w:line="144" w:lineRule="auto"/>
               <w:rPr>
-                <w:rFonts w:ascii="微软雅黑" w:eastAsia="微软雅黑" w:hAnsi="微软雅黑" w:cs="Arial" w:hint="eastAsia"/>
+                <w:rFonts w:ascii="微软雅黑" w:eastAsia="微软雅黑" w:hAnsi="微软雅黑" w:cs="Arial"/>
                 <w:sz w:val="18"/>
                 <w:szCs w:val="18"/>
               </w:rPr>
@@ -3671,7 +3682,7 @@
             <w:pPr>
               <w:spacing w:beforeLines="0" w:before="0" w:afterLines="0" w:after="0" w:line="144" w:lineRule="auto"/>
               <w:rPr>
-                <w:rFonts w:ascii="微软雅黑" w:eastAsia="微软雅黑" w:hAnsi="微软雅黑" w:cs="Arial" w:hint="eastAsia"/>
+                <w:rFonts w:ascii="微软雅黑" w:eastAsia="微软雅黑" w:hAnsi="微软雅黑" w:cs="Arial"/>
                 <w:sz w:val="18"/>
                 <w:szCs w:val="18"/>
               </w:rPr>
@@ -3715,7 +3726,7 @@
               <w:spacing w:beforeLines="0" w:before="0" w:afterLines="0" w:after="0" w:line="144" w:lineRule="auto"/>
               <w:rPr>
                 <w:rStyle w:val="a5"/>
-                <w:rFonts w:ascii="微软雅黑" w:eastAsia="微软雅黑" w:hAnsi="微软雅黑" w:cs="Arial" w:hint="eastAsia"/>
+                <w:rFonts w:ascii="微软雅黑" w:eastAsia="微软雅黑" w:hAnsi="微软雅黑" w:cs="Arial"/>
                 <w:sz w:val="18"/>
                 <w:szCs w:val="18"/>
               </w:rPr>
@@ -3733,6 +3744,15 @@
           <w:p>
             <w:pPr>
               <w:spacing w:beforeLines="0" w:before="0" w:afterLines="0" w:after="0" w:line="144" w:lineRule="auto"/>
+              <w:rPr>
+                <w:rFonts w:ascii="微软雅黑" w:eastAsia="微软雅黑" w:hAnsi="微软雅黑" w:cs="宋体"/>
+                <w:color w:val="000000"/>
+                <w:kern w:val="0"/>
+                <w:sz w:val="18"/>
+                <w:szCs w:val="18"/>
+              </w:rPr>
+            </w:pPr>
+            <w:r>
               <w:rPr>
                 <w:rFonts w:ascii="微软雅黑" w:eastAsia="微软雅黑" w:hAnsi="微软雅黑" w:cs="宋体" w:hint="eastAsia"/>
                 <w:color w:val="000000"/>
@@ -3740,7 +3760,8 @@
                 <w:sz w:val="18"/>
                 <w:szCs w:val="18"/>
               </w:rPr>
-            </w:pPr>
+              <w:t xml:space="preserve">A project researcher, developer and manager </w:t>
+            </w:r>
             <w:r>
               <w:rPr>
                 <w:rFonts w:ascii="微软雅黑" w:eastAsia="微软雅黑" w:hAnsi="微软雅黑" w:cs="宋体" w:hint="eastAsia"/>
@@ -3749,7 +3770,17 @@
                 <w:sz w:val="18"/>
                 <w:szCs w:val="18"/>
               </w:rPr>
-              <w:t>A project researcher, developer and manager for an intelligent big data analyzing platform.</w:t>
+              <w:t xml:space="preserve">role </w:t>
+            </w:r>
+            <w:r>
+              <w:rPr>
+                <w:rFonts w:ascii="微软雅黑" w:eastAsia="微软雅黑" w:hAnsi="微软雅黑" w:cs="宋体" w:hint="eastAsia"/>
+                <w:color w:val="000000"/>
+                <w:kern w:val="0"/>
+                <w:sz w:val="18"/>
+                <w:szCs w:val="18"/>
+              </w:rPr>
+              <w:t>for an intelligent big data analyzing platform.</w:t>
             </w:r>
           </w:p>
           <w:p>
@@ -3762,18 +3793,34 @@
               <w:spacing w:beforeLines="0" w:before="0" w:afterLines="0" w:after="0" w:line="144" w:lineRule="auto"/>
               <w:ind w:firstLineChars="0"/>
               <w:rPr>
-                <w:rFonts w:ascii="微软雅黑" w:eastAsia="微软雅黑" w:hAnsi="微软雅黑" w:cs="Arial" w:hint="eastAsia"/>
-                <w:sz w:val="18"/>
-                <w:szCs w:val="18"/>
-              </w:rPr>
-            </w:pPr>
-            <w:r>
-              <w:rPr>
-                <w:rFonts w:ascii="微软雅黑" w:eastAsia="微软雅黑" w:hAnsi="微软雅黑" w:cs="Arial" w:hint="eastAsia"/>
-                <w:sz w:val="18"/>
-                <w:szCs w:val="18"/>
-              </w:rPr>
-              <w:t>Designed a new algorithm for approximate query processing on big data;</w:t>
+                <w:rFonts w:ascii="微软雅黑" w:eastAsia="微软雅黑" w:hAnsi="微软雅黑" w:cs="Arial"/>
+                <w:sz w:val="18"/>
+                <w:szCs w:val="18"/>
+              </w:rPr>
+            </w:pPr>
+            <w:r>
+              <w:rPr>
+                <w:rFonts w:ascii="微软雅黑" w:eastAsia="微软雅黑" w:hAnsi="微软雅黑" w:cs="Arial" w:hint="eastAsia"/>
+                <w:sz w:val="18"/>
+                <w:szCs w:val="18"/>
+              </w:rPr>
+              <w:t>Proposed</w:t>
+            </w:r>
+            <w:r>
+              <w:rPr>
+                <w:rFonts w:ascii="微软雅黑" w:eastAsia="微软雅黑" w:hAnsi="微软雅黑" w:cs="Arial" w:hint="eastAsia"/>
+                <w:sz w:val="18"/>
+                <w:szCs w:val="18"/>
+              </w:rPr>
+              <w:t xml:space="preserve"> a new algorithm for approximate query processing on big data</w:t>
+            </w:r>
+            <w:r>
+              <w:rPr>
+                <w:rFonts w:ascii="微软雅黑" w:eastAsia="微软雅黑" w:hAnsi="微软雅黑" w:cs="Arial" w:hint="eastAsia"/>
+                <w:sz w:val="18"/>
+                <w:szCs w:val="18"/>
+              </w:rPr>
+              <w:t>.</w:t>
             </w:r>
           </w:p>
           <w:p>
@@ -3786,18 +3833,34 @@
               <w:spacing w:beforeLines="0" w:before="0" w:afterLines="0" w:after="0" w:line="144" w:lineRule="auto"/>
               <w:ind w:firstLineChars="0"/>
               <w:rPr>
-                <w:rFonts w:ascii="微软雅黑" w:eastAsia="微软雅黑" w:hAnsi="微软雅黑" w:cs="Arial" w:hint="eastAsia"/>
-                <w:sz w:val="18"/>
-                <w:szCs w:val="18"/>
-              </w:rPr>
-            </w:pPr>
-            <w:r>
-              <w:rPr>
-                <w:rFonts w:ascii="微软雅黑" w:eastAsia="微软雅黑" w:hAnsi="微软雅黑" w:cs="Arial" w:hint="eastAsia"/>
-                <w:sz w:val="18"/>
-                <w:szCs w:val="18"/>
-              </w:rPr>
-              <w:t>Designed the architecture for the algorithm module; Developed and tested the algorithm module and several new platform features.</w:t>
+                <w:rFonts w:ascii="微软雅黑" w:eastAsia="微软雅黑" w:hAnsi="微软雅黑" w:cs="Arial"/>
+                <w:sz w:val="18"/>
+                <w:szCs w:val="18"/>
+              </w:rPr>
+            </w:pPr>
+            <w:r>
+              <w:rPr>
+                <w:rFonts w:ascii="微软雅黑" w:eastAsia="微软雅黑" w:hAnsi="微软雅黑" w:cs="Arial" w:hint="eastAsia"/>
+                <w:sz w:val="18"/>
+                <w:szCs w:val="18"/>
+              </w:rPr>
+              <w:t>Designed the architecture for the algorithm module</w:t>
+            </w:r>
+            <w:r>
+              <w:rPr>
+                <w:rFonts w:ascii="微软雅黑" w:eastAsia="微软雅黑" w:hAnsi="微软雅黑" w:cs="Arial" w:hint="eastAsia"/>
+                <w:sz w:val="18"/>
+                <w:szCs w:val="18"/>
+              </w:rPr>
+              <w:t>.</w:t>
+            </w:r>
+            <w:r>
+              <w:rPr>
+                <w:rFonts w:ascii="微软雅黑" w:eastAsia="微软雅黑" w:hAnsi="微软雅黑" w:cs="Arial" w:hint="eastAsia"/>
+                <w:sz w:val="18"/>
+                <w:szCs w:val="18"/>
+              </w:rPr>
+              <w:t xml:space="preserve"> </w:t>
             </w:r>
           </w:p>
           <w:p>
@@ -3810,18 +3873,18 @@
               <w:spacing w:beforeLines="0" w:before="0" w:afterLines="0" w:after="0" w:line="144" w:lineRule="auto"/>
               <w:ind w:firstLineChars="0"/>
               <w:rPr>
-                <w:rFonts w:ascii="微软雅黑" w:eastAsia="微软雅黑" w:hAnsi="微软雅黑" w:cs="Arial" w:hint="eastAsia"/>
-                <w:sz w:val="18"/>
-                <w:szCs w:val="18"/>
-              </w:rPr>
-            </w:pPr>
-            <w:r>
-              <w:rPr>
-                <w:rFonts w:ascii="微软雅黑" w:eastAsia="微软雅黑" w:hAnsi="微软雅黑" w:cs="Arial" w:hint="eastAsia"/>
-                <w:sz w:val="18"/>
-                <w:szCs w:val="18"/>
-              </w:rPr>
-              <w:t>Deployed the platform to productive cluster and analyzed more than 10 actual datasets.</w:t>
+                <w:rFonts w:ascii="微软雅黑" w:eastAsia="微软雅黑" w:hAnsi="微软雅黑" w:cs="Arial"/>
+                <w:sz w:val="18"/>
+                <w:szCs w:val="18"/>
+              </w:rPr>
+            </w:pPr>
+            <w:r>
+              <w:rPr>
+                <w:rFonts w:ascii="微软雅黑" w:eastAsia="微软雅黑" w:hAnsi="微软雅黑" w:cs="Arial" w:hint="eastAsia"/>
+                <w:sz w:val="18"/>
+                <w:szCs w:val="18"/>
+              </w:rPr>
+              <w:t>Developed and tested the algorithm module and several new platform features.</w:t>
             </w:r>
           </w:p>
           <w:p>
@@ -3834,18 +3897,18 @@
               <w:spacing w:beforeLines="0" w:before="0" w:afterLines="0" w:after="0" w:line="144" w:lineRule="auto"/>
               <w:ind w:firstLineChars="0"/>
               <w:rPr>
-                <w:rFonts w:ascii="微软雅黑" w:eastAsia="微软雅黑" w:hAnsi="微软雅黑" w:cs="Arial" w:hint="eastAsia"/>
-                <w:sz w:val="18"/>
-                <w:szCs w:val="18"/>
-              </w:rPr>
-            </w:pPr>
-            <w:r>
-              <w:rPr>
-                <w:rFonts w:ascii="微软雅黑" w:eastAsia="微软雅黑" w:hAnsi="微软雅黑" w:cs="Arial" w:hint="eastAsia"/>
-                <w:sz w:val="18"/>
-                <w:szCs w:val="18"/>
-              </w:rPr>
-              <w:t>Refactored the project architecture; Completed documents and comments for the project.</w:t>
+                <w:rFonts w:ascii="微软雅黑" w:eastAsia="微软雅黑" w:hAnsi="微软雅黑" w:cs="Arial"/>
+                <w:sz w:val="18"/>
+                <w:szCs w:val="18"/>
+              </w:rPr>
+            </w:pPr>
+            <w:r>
+              <w:rPr>
+                <w:rFonts w:ascii="微软雅黑" w:eastAsia="微软雅黑" w:hAnsi="微软雅黑" w:cs="Arial" w:hint="eastAsia"/>
+                <w:sz w:val="18"/>
+                <w:szCs w:val="18"/>
+              </w:rPr>
+              <w:t>Deployed the platform to productive cluster and analyzed more than 10 actual datasets.</w:t>
             </w:r>
           </w:p>
           <w:p>
@@ -3858,18 +3921,18 @@
               <w:spacing w:beforeLines="0" w:before="0" w:afterLines="0" w:after="0" w:line="144" w:lineRule="auto"/>
               <w:ind w:firstLineChars="0"/>
               <w:rPr>
-                <w:rFonts w:ascii="微软雅黑" w:eastAsia="微软雅黑" w:hAnsi="微软雅黑" w:cs="Arial" w:hint="eastAsia"/>
-                <w:sz w:val="18"/>
-                <w:szCs w:val="18"/>
-              </w:rPr>
-            </w:pPr>
-            <w:r>
-              <w:rPr>
-                <w:rFonts w:ascii="微软雅黑" w:eastAsia="微软雅黑" w:hAnsi="微软雅黑" w:cs="Arial" w:hint="eastAsia"/>
-                <w:sz w:val="18"/>
-                <w:szCs w:val="18"/>
-              </w:rPr>
-              <w:t>Manage the progress for the project and help new interns onboard.</w:t>
+                <w:rFonts w:ascii="微软雅黑" w:eastAsia="微软雅黑" w:hAnsi="微软雅黑" w:cs="Arial"/>
+                <w:sz w:val="18"/>
+                <w:szCs w:val="18"/>
+              </w:rPr>
+            </w:pPr>
+            <w:r>
+              <w:rPr>
+                <w:rFonts w:ascii="微软雅黑" w:eastAsia="微软雅黑" w:hAnsi="微软雅黑" w:cs="Arial" w:hint="eastAsia"/>
+                <w:sz w:val="18"/>
+                <w:szCs w:val="18"/>
+              </w:rPr>
+              <w:t>Refactored the project architecture; Completed documents and comments for the project.</w:t>
             </w:r>
           </w:p>
           <w:p>
@@ -3882,7 +3945,31 @@
               <w:spacing w:beforeLines="0" w:before="0" w:afterLines="0" w:after="0" w:line="144" w:lineRule="auto"/>
               <w:ind w:firstLineChars="0"/>
               <w:rPr>
-                <w:rFonts w:ascii="微软雅黑" w:eastAsia="微软雅黑" w:hAnsi="微软雅黑" w:cs="Arial" w:hint="eastAsia"/>
+                <w:rFonts w:ascii="微软雅黑" w:eastAsia="微软雅黑" w:hAnsi="微软雅黑" w:cs="Arial"/>
+                <w:sz w:val="18"/>
+                <w:szCs w:val="18"/>
+              </w:rPr>
+            </w:pPr>
+            <w:r>
+              <w:rPr>
+                <w:rFonts w:ascii="微软雅黑" w:eastAsia="微软雅黑" w:hAnsi="微软雅黑" w:cs="Arial" w:hint="eastAsia"/>
+                <w:sz w:val="18"/>
+                <w:szCs w:val="18"/>
+              </w:rPr>
+              <w:t>Manage the progress for the project and help new interns onboard.</w:t>
+            </w:r>
+          </w:p>
+          <w:p>
+            <w:pPr>
+              <w:pStyle w:val="a3"/>
+              <w:numPr>
+                <w:ilvl w:val="0"/>
+                <w:numId w:val="2"/>
+              </w:numPr>
+              <w:spacing w:beforeLines="0" w:before="0" w:afterLines="0" w:after="0" w:line="144" w:lineRule="auto"/>
+              <w:ind w:firstLineChars="0"/>
+              <w:rPr>
+                <w:rFonts w:ascii="微软雅黑" w:eastAsia="微软雅黑" w:hAnsi="微软雅黑" w:cs="Arial"/>
                 <w:sz w:val="18"/>
                 <w:szCs w:val="18"/>
               </w:rPr>
@@ -3909,7 +3996,23 @@
                 <w:sz w:val="18"/>
                 <w:szCs w:val="18"/>
               </w:rPr>
-              <w:t xml:space="preserve"> on TAB meeting and </w:t>
+              <w:t xml:space="preserve"> on </w:t>
+            </w:r>
+            <w:r>
+              <w:rPr>
+                <w:rFonts w:ascii="微软雅黑" w:eastAsia="微软雅黑" w:hAnsi="微软雅黑" w:cs="Arial" w:hint="eastAsia"/>
+                <w:sz w:val="18"/>
+                <w:szCs w:val="18"/>
+              </w:rPr>
+              <w:t xml:space="preserve">Microsoft </w:t>
+            </w:r>
+            <w:r>
+              <w:rPr>
+                <w:rFonts w:ascii="微软雅黑" w:eastAsia="微软雅黑" w:hAnsi="微软雅黑" w:cs="Arial" w:hint="eastAsia"/>
+                <w:sz w:val="18"/>
+                <w:szCs w:val="18"/>
+              </w:rPr>
+              <w:t xml:space="preserve">TAB meeting and </w:t>
             </w:r>
             <w:proofErr w:type="spellStart"/>
             <w:r>
@@ -3945,7 +4048,7 @@
             <w:pPr>
               <w:spacing w:beforeLines="0" w:before="0" w:afterLines="0" w:after="0" w:line="144" w:lineRule="auto"/>
               <w:rPr>
-                <w:rFonts w:ascii="微软雅黑" w:eastAsia="微软雅黑" w:hAnsi="微软雅黑" w:cs="Arial" w:hint="eastAsia"/>
+                <w:rFonts w:ascii="微软雅黑" w:eastAsia="微软雅黑" w:hAnsi="微软雅黑" w:cs="Arial"/>
                 <w:sz w:val="18"/>
                 <w:szCs w:val="18"/>
               </w:rPr>
@@ -3969,7 +4072,7 @@
             <w:pPr>
               <w:spacing w:beforeLines="0" w:before="0" w:afterLines="0" w:after="0" w:line="144" w:lineRule="auto"/>
               <w:rPr>
-                <w:rFonts w:ascii="微软雅黑" w:eastAsia="微软雅黑" w:hAnsi="微软雅黑" w:cs="Arial" w:hint="eastAsia"/>
+                <w:rFonts w:ascii="微软雅黑" w:eastAsia="微软雅黑" w:hAnsi="微软雅黑" w:cs="Arial"/>
                 <w:sz w:val="18"/>
                 <w:szCs w:val="18"/>
               </w:rPr>
@@ -3991,7 +4094,7 @@
             <w:pPr>
               <w:spacing w:beforeLines="0" w:before="0" w:afterLines="0" w:after="0" w:line="144" w:lineRule="auto"/>
               <w:rPr>
-                <w:rFonts w:ascii="微软雅黑" w:eastAsia="微软雅黑" w:hAnsi="微软雅黑" w:cs="Arial" w:hint="eastAsia"/>
+                <w:rFonts w:ascii="微软雅黑" w:eastAsia="微软雅黑" w:hAnsi="微软雅黑" w:cs="Arial"/>
                 <w:sz w:val="18"/>
                 <w:szCs w:val="18"/>
               </w:rPr>
@@ -4016,7 +4119,7 @@
             <w:pPr>
               <w:spacing w:beforeLines="0" w:before="0" w:afterLines="0" w:after="0" w:line="144" w:lineRule="auto"/>
               <w:rPr>
-                <w:rFonts w:ascii="微软雅黑" w:eastAsia="微软雅黑" w:hAnsi="微软雅黑" w:cs="Arial" w:hint="eastAsia"/>
+                <w:rFonts w:ascii="微软雅黑" w:eastAsia="微软雅黑" w:hAnsi="微软雅黑" w:cs="Arial"/>
                 <w:b/>
                 <w:bCs/>
                 <w:sz w:val="18"/>
@@ -4085,7 +4188,7 @@
             <w:pPr>
               <w:spacing w:beforeLines="0" w:before="0" w:afterLines="0" w:after="0" w:line="144" w:lineRule="auto"/>
               <w:rPr>
-                <w:rFonts w:ascii="微软雅黑" w:eastAsia="微软雅黑" w:hAnsi="微软雅黑" w:cs="Arial" w:hint="eastAsia"/>
+                <w:rFonts w:ascii="微软雅黑" w:eastAsia="微软雅黑" w:hAnsi="微软雅黑" w:cs="Arial"/>
                 <w:sz w:val="18"/>
                 <w:szCs w:val="18"/>
               </w:rPr>
@@ -4110,7 +4213,7 @@
             <w:pPr>
               <w:spacing w:beforeLines="0" w:before="0" w:afterLines="0" w:after="0" w:line="144" w:lineRule="auto"/>
               <w:rPr>
-                <w:rFonts w:ascii="微软雅黑" w:eastAsia="微软雅黑" w:hAnsi="微软雅黑" w:cs="Arial" w:hint="eastAsia"/>
+                <w:rFonts w:ascii="微软雅黑" w:eastAsia="微软雅黑" w:hAnsi="微软雅黑" w:cs="Arial"/>
                 <w:sz w:val="18"/>
                 <w:szCs w:val="18"/>
               </w:rPr>
@@ -4161,7 +4264,7 @@
             <w:pPr>
               <w:spacing w:beforeLines="0" w:before="0" w:afterLines="0" w:after="0" w:line="144" w:lineRule="auto"/>
               <w:rPr>
-                <w:rFonts w:ascii="微软雅黑" w:eastAsia="微软雅黑" w:hAnsi="微软雅黑" w:cs="Arial" w:hint="eastAsia"/>
+                <w:rFonts w:ascii="微软雅黑" w:eastAsia="微软雅黑" w:hAnsi="微软雅黑" w:cs="Arial"/>
                 <w:sz w:val="18"/>
                 <w:szCs w:val="18"/>
               </w:rPr>
@@ -4186,7 +4289,7 @@
             <w:pPr>
               <w:spacing w:beforeLines="0" w:before="0" w:afterLines="0" w:after="0" w:line="144" w:lineRule="auto"/>
               <w:rPr>
-                <w:rFonts w:ascii="微软雅黑" w:eastAsia="微软雅黑" w:hAnsi="微软雅黑" w:cs="Arial" w:hint="eastAsia"/>
+                <w:rFonts w:ascii="微软雅黑" w:eastAsia="微软雅黑" w:hAnsi="微软雅黑" w:cs="Arial"/>
                 <w:sz w:val="18"/>
                 <w:szCs w:val="18"/>
               </w:rPr>
@@ -4262,7 +4365,7 @@
               <w:spacing w:beforeLines="0" w:before="0" w:afterLines="0" w:after="0" w:line="144" w:lineRule="auto"/>
               <w:rPr>
                 <w:rStyle w:val="a5"/>
-                <w:rFonts w:ascii="微软雅黑" w:eastAsia="微软雅黑" w:hAnsi="微软雅黑" w:cs="Arial" w:hint="eastAsia"/>
+                <w:rFonts w:ascii="微软雅黑" w:eastAsia="微软雅黑" w:hAnsi="微软雅黑" w:cs="Arial"/>
                 <w:sz w:val="18"/>
                 <w:szCs w:val="18"/>
               </w:rPr>
@@ -4328,7 +4431,7 @@
             <w:pPr>
               <w:spacing w:beforeLines="0" w:before="0" w:afterLines="0" w:after="0" w:line="144" w:lineRule="auto"/>
               <w:rPr>
-                <w:rFonts w:ascii="微软雅黑" w:eastAsia="微软雅黑" w:hAnsi="微软雅黑" w:cs="Arial" w:hint="eastAsia"/>
+                <w:rFonts w:ascii="微软雅黑" w:eastAsia="微软雅黑" w:hAnsi="微软雅黑" w:cs="Arial"/>
                 <w:sz w:val="18"/>
                 <w:szCs w:val="18"/>
               </w:rPr>
@@ -4393,7 +4496,7 @@
               <w:spacing w:beforeLines="0" w:before="0" w:afterLines="0" w:after="0" w:line="144" w:lineRule="auto"/>
               <w:rPr>
                 <w:rStyle w:val="a5"/>
-                <w:rFonts w:ascii="微软雅黑" w:eastAsia="微软雅黑" w:hAnsi="微软雅黑" w:cs="Arial" w:hint="eastAsia"/>
+                <w:rFonts w:ascii="微软雅黑" w:eastAsia="微软雅黑" w:hAnsi="微软雅黑" w:cs="Arial"/>
                 <w:sz w:val="18"/>
                 <w:szCs w:val="18"/>
               </w:rPr>
@@ -4502,7 +4605,7 @@
               <w:spacing w:beforeLines="0" w:before="0" w:afterLines="0" w:after="0" w:line="144" w:lineRule="auto"/>
               <w:rPr>
                 <w:rStyle w:val="a5"/>
-                <w:rFonts w:ascii="微软雅黑" w:eastAsia="微软雅黑" w:hAnsi="微软雅黑" w:cs="Arial" w:hint="eastAsia"/>
+                <w:rFonts w:ascii="微软雅黑" w:eastAsia="微软雅黑" w:hAnsi="微软雅黑" w:cs="Arial"/>
                 <w:sz w:val="18"/>
                 <w:szCs w:val="18"/>
               </w:rPr>
@@ -4636,7 +4739,7 @@
               <w:spacing w:beforeLines="0" w:before="0" w:afterLines="0" w:after="0" w:line="144" w:lineRule="auto"/>
               <w:rPr>
                 <w:rStyle w:val="a5"/>
-                <w:rFonts w:ascii="微软雅黑" w:eastAsia="微软雅黑" w:hAnsi="微软雅黑" w:cs="Arial" w:hint="eastAsia"/>
+                <w:rFonts w:ascii="微软雅黑" w:eastAsia="微软雅黑" w:hAnsi="微软雅黑" w:cs="Arial"/>
                 <w:sz w:val="18"/>
                 <w:szCs w:val="18"/>
               </w:rPr>
@@ -4761,7 +4864,7 @@
               <w:spacing w:beforeLines="0" w:before="0" w:afterLines="0" w:after="0" w:line="144" w:lineRule="auto"/>
               <w:rPr>
                 <w:rStyle w:val="a5"/>
-                <w:rFonts w:ascii="微软雅黑" w:eastAsia="微软雅黑" w:hAnsi="微软雅黑" w:cs="Arial" w:hint="eastAsia"/>
+                <w:rFonts w:ascii="微软雅黑" w:eastAsia="微软雅黑" w:hAnsi="微软雅黑" w:cs="Arial"/>
                 <w:sz w:val="18"/>
                 <w:szCs w:val="18"/>
               </w:rPr>
@@ -4886,7 +4989,7 @@
               <w:spacing w:beforeLines="0" w:before="0" w:afterLines="0" w:after="0" w:line="144" w:lineRule="auto"/>
               <w:rPr>
                 <w:rStyle w:val="a5"/>
-                <w:rFonts w:ascii="微软雅黑" w:eastAsia="微软雅黑" w:hAnsi="微软雅黑" w:cs="Arial" w:hint="eastAsia"/>
+                <w:rFonts w:ascii="微软雅黑" w:eastAsia="微软雅黑" w:hAnsi="微软雅黑" w:cs="Arial"/>
                 <w:sz w:val="18"/>
                 <w:szCs w:val="18"/>
               </w:rPr>
@@ -5002,7 +5105,7 @@
               <w:spacing w:beforeLines="0" w:before="0" w:afterLines="0" w:after="0" w:line="144" w:lineRule="auto"/>
               <w:rPr>
                 <w:rStyle w:val="a5"/>
-                <w:rFonts w:ascii="微软雅黑" w:eastAsia="微软雅黑" w:hAnsi="微软雅黑" w:cs="Arial" w:hint="eastAsia"/>
+                <w:rFonts w:ascii="微软雅黑" w:eastAsia="微软雅黑" w:hAnsi="微软雅黑" w:cs="Arial"/>
                 <w:sz w:val="18"/>
                 <w:szCs w:val="18"/>
               </w:rPr>
@@ -5042,7 +5145,7 @@
       <w:pPr>
         <w:spacing w:beforeLines="0" w:before="0" w:afterLines="0" w:after="0" w:line="144" w:lineRule="auto"/>
         <w:rPr>
-          <w:rFonts w:ascii="微软雅黑" w:eastAsia="微软雅黑" w:hAnsi="微软雅黑" w:cs="Arial" w:hint="eastAsia"/>
+          <w:rFonts w:ascii="微软雅黑" w:eastAsia="微软雅黑" w:hAnsi="微软雅黑" w:cs="Arial"/>
           <w:sz w:val="18"/>
           <w:szCs w:val="18"/>
         </w:rPr>
@@ -5461,7 +5564,6 @@
   <w:style w:type="character" w:default="1" w:styleId="a0">
     <w:name w:val="Default Paragraph Font"/>
     <w:uiPriority w:val="1"/>
-    <w:semiHidden/>
     <w:unhideWhenUsed/>
   </w:style>
   <w:style w:type="table" w:default="1" w:styleId="a1">
@@ -5526,6 +5628,34 @@
     <w:rPr>
       <w:b/>
       <w:bCs/>
+    </w:rPr>
+  </w:style>
+  <w:style w:type="paragraph" w:styleId="a6">
+    <w:name w:val="Balloon Text"/>
+    <w:basedOn w:val="a"/>
+    <w:link w:val="Char"/>
+    <w:uiPriority w:val="99"/>
+    <w:semiHidden/>
+    <w:unhideWhenUsed/>
+    <w:rsid w:val="001B5356"/>
+    <w:pPr>
+      <w:spacing w:before="0" w:after="0"/>
+    </w:pPr>
+    <w:rPr>
+      <w:sz w:val="18"/>
+      <w:szCs w:val="18"/>
+    </w:rPr>
+  </w:style>
+  <w:style w:type="character" w:customStyle="1" w:styleId="Char">
+    <w:name w:val="批注框文本 Char"/>
+    <w:basedOn w:val="a0"/>
+    <w:link w:val="a6"/>
+    <w:uiPriority w:val="99"/>
+    <w:semiHidden/>
+    <w:rsid w:val="001B5356"/>
+    <w:rPr>
+      <w:sz w:val="18"/>
+      <w:szCs w:val="18"/>
     </w:rPr>
   </w:style>
 </w:styles>
@@ -5697,7 +5827,6 @@
   <w:style w:type="character" w:default="1" w:styleId="a0">
     <w:name w:val="Default Paragraph Font"/>
     <w:uiPriority w:val="1"/>
-    <w:semiHidden/>
     <w:unhideWhenUsed/>
   </w:style>
   <w:style w:type="table" w:default="1" w:styleId="a1">
@@ -5762,6 +5891,34 @@
     <w:rPr>
       <w:b/>
       <w:bCs/>
+    </w:rPr>
+  </w:style>
+  <w:style w:type="paragraph" w:styleId="a6">
+    <w:name w:val="Balloon Text"/>
+    <w:basedOn w:val="a"/>
+    <w:link w:val="Char"/>
+    <w:uiPriority w:val="99"/>
+    <w:semiHidden/>
+    <w:unhideWhenUsed/>
+    <w:rsid w:val="001B5356"/>
+    <w:pPr>
+      <w:spacing w:before="0" w:after="0"/>
+    </w:pPr>
+    <w:rPr>
+      <w:sz w:val="18"/>
+      <w:szCs w:val="18"/>
+    </w:rPr>
+  </w:style>
+  <w:style w:type="character" w:customStyle="1" w:styleId="Char">
+    <w:name w:val="批注框文本 Char"/>
+    <w:basedOn w:val="a0"/>
+    <w:link w:val="a6"/>
+    <w:uiPriority w:val="99"/>
+    <w:semiHidden/>
+    <w:rsid w:val="001B5356"/>
+    <w:rPr>
+      <w:sz w:val="18"/>
+      <w:szCs w:val="18"/>
     </w:rPr>
   </w:style>
 </w:styles>

</xml_diff>

<commit_message>
Refactor formatting and rearranged contents
</commit_message>
<xml_diff>
--- a/Profile (CHN&ENG) Weichen Ke.docx
+++ b/Profile (CHN&ENG) Weichen Ke.docx
@@ -76,21 +76,64 @@
       </w:r>
       <w:r>
         <w:rPr>
-          <w:rFonts w:ascii="Calibri" w:eastAsia="宋体" w:hAnsi="Calibri" w:cs="Times New Roman"/>
-        </w:rPr>
-        <w:fldChar w:fldCharType="begin"/>
-      </w:r>
-      <w:r>
-        <w:rPr>
-          <w:rFonts w:ascii="Calibri" w:eastAsia="宋体" w:hAnsi="Calibri" w:cs="Times New Roman"/>
-        </w:rPr>
-        <w:instrText xml:space="preserve"> HYPERLINK "mailto:haiyi124@sina.cn" \t "_blank" </w:instrText>
-      </w:r>
-      <w:r>
-        <w:rPr>
-          <w:rFonts w:ascii="Calibri" w:eastAsia="宋体" w:hAnsi="Calibri" w:cs="Times New Roman"/>
-        </w:rPr>
-        <w:fldChar w:fldCharType="separate"/>
+          <w:rFonts w:ascii="微软雅黑" w:eastAsia="微软雅黑" w:hAnsi="微软雅黑" w:cs="宋体" w:hint="eastAsia"/>
+          <w:color w:val="000000"/>
+          <w:kern w:val="0"/>
+          <w:sz w:val="18"/>
+          <w:szCs w:val="18"/>
+          <w:u w:val="single"/>
+        </w:rPr>
+        <w:t>weichenzero</w:t>
+      </w:r>
+      <w:r>
+        <w:rPr>
+          <w:rFonts w:ascii="微软雅黑" w:eastAsia="微软雅黑" w:hAnsi="微软雅黑" w:cs="宋体"/>
+          <w:kern w:val="0"/>
+          <w:sz w:val="18"/>
+          <w:szCs w:val="18"/>
+          <w:u w:val="single"/>
+        </w:rPr>
+        <w:t>@</w:t>
+      </w:r>
+      <w:r>
+        <w:rPr>
+          <w:rFonts w:ascii="微软雅黑" w:eastAsia="微软雅黑" w:hAnsi="微软雅黑" w:cs="宋体"/>
+          <w:kern w:val="0"/>
+          <w:sz w:val="18"/>
+          <w:szCs w:val="18"/>
+          <w:u w:val="single"/>
+        </w:rPr>
+        <w:t>126</w:t>
+      </w:r>
+      <w:r>
+        <w:rPr>
+          <w:rFonts w:ascii="微软雅黑" w:eastAsia="微软雅黑" w:hAnsi="微软雅黑" w:cs="宋体"/>
+          <w:kern w:val="0"/>
+          <w:sz w:val="18"/>
+          <w:szCs w:val="18"/>
+          <w:u w:val="single"/>
+        </w:rPr>
+        <w:t>.c</w:t>
+      </w:r>
+      <w:r>
+        <w:rPr>
+          <w:rFonts w:ascii="微软雅黑" w:eastAsia="微软雅黑" w:hAnsi="微软雅黑" w:cs="宋体"/>
+          <w:kern w:val="0"/>
+          <w:sz w:val="18"/>
+          <w:szCs w:val="18"/>
+          <w:u w:val="single"/>
+        </w:rPr>
+        <w:t>om</w:t>
+      </w:r>
+      <w:r>
+        <w:rPr>
+          <w:rFonts w:ascii="微软雅黑" w:eastAsia="微软雅黑" w:hAnsi="微软雅黑" w:cs="宋体"/>
+          <w:kern w:val="0"/>
+          <w:sz w:val="18"/>
+          <w:szCs w:val="18"/>
+          <w:u w:val="single"/>
+        </w:rPr>
+        <w:t>/gmail.com</w:t>
       </w:r>
       <w:r>
         <w:rPr>
@@ -100,26 +143,6 @@
           <w:sz w:val="18"/>
           <w:szCs w:val="18"/>
         </w:rPr>
-        <w:t>laserae86@126.com</w:t>
-      </w:r>
-      <w:r>
-        <w:rPr>
-          <w:rFonts w:ascii="微软雅黑" w:eastAsia="微软雅黑" w:hAnsi="微软雅黑" w:cs="宋体"/>
-          <w:color w:val="000000"/>
-          <w:kern w:val="0"/>
-          <w:sz w:val="18"/>
-          <w:szCs w:val="18"/>
-        </w:rPr>
-        <w:fldChar w:fldCharType="end"/>
-      </w:r>
-      <w:r>
-        <w:rPr>
-          <w:rFonts w:ascii="微软雅黑" w:eastAsia="微软雅黑" w:hAnsi="微软雅黑" w:cs="宋体"/>
-          <w:color w:val="000000"/>
-          <w:kern w:val="0"/>
-          <w:sz w:val="18"/>
-          <w:szCs w:val="18"/>
-        </w:rPr>
         <w:t xml:space="preserve"> | Github</w:t>
       </w:r>
       <w:r>
@@ -132,44 +155,18 @@
         </w:rPr>
         <w:t>：</w:t>
       </w:r>
-      <w:r>
-        <w:rPr>
-          <w:rFonts w:ascii="Calibri" w:eastAsia="宋体" w:hAnsi="Calibri" w:cs="Times New Roman"/>
-        </w:rPr>
-        <w:fldChar w:fldCharType="begin"/>
-      </w:r>
-      <w:r>
-        <w:rPr>
-          <w:rFonts w:ascii="Calibri" w:eastAsia="宋体" w:hAnsi="Calibri" w:cs="Times New Roman"/>
-        </w:rPr>
-        <w:instrText xml:space="preserve"> HYPERLINK "http://www.github.com/DarkForte" </w:instrText>
-      </w:r>
-      <w:r>
-        <w:rPr>
-          <w:rFonts w:ascii="Calibri" w:eastAsia="宋体" w:hAnsi="Calibri" w:cs="Times New Roman"/>
-        </w:rPr>
-        <w:fldChar w:fldCharType="separate"/>
-      </w:r>
-      <w:r>
-        <w:rPr>
-          <w:rFonts w:ascii="微软雅黑" w:eastAsia="微软雅黑" w:hAnsi="微软雅黑" w:cs="宋体"/>
-          <w:kern w:val="0"/>
-          <w:sz w:val="18"/>
-          <w:szCs w:val="18"/>
-          <w:u w:val="single"/>
-        </w:rPr>
-        <w:t>DarkForte</w:t>
-      </w:r>
-      <w:r>
-        <w:rPr>
-          <w:rFonts w:ascii="微软雅黑" w:eastAsia="微软雅黑" w:hAnsi="微软雅黑" w:cs="宋体"/>
-          <w:kern w:val="0"/>
-          <w:sz w:val="18"/>
-          <w:szCs w:val="18"/>
-          <w:u w:val="single"/>
-        </w:rPr>
-        <w:fldChar w:fldCharType="end"/>
-      </w:r>
+      <w:hyperlink r:id="rId7" w:history="1">
+        <w:r>
+          <w:rPr>
+            <w:rFonts w:ascii="微软雅黑" w:eastAsia="微软雅黑" w:hAnsi="微软雅黑" w:cs="宋体"/>
+            <w:kern w:val="0"/>
+            <w:sz w:val="18"/>
+            <w:szCs w:val="18"/>
+            <w:u w:val="single"/>
+          </w:rPr>
+          <w:t>DarkForte</w:t>
+        </w:r>
+      </w:hyperlink>
       <w:r>
         <w:rPr>
           <w:rFonts w:ascii="微软雅黑" w:eastAsia="微软雅黑" w:hAnsi="微软雅黑" w:cs="宋体"/>
@@ -209,7 +206,15 @@
           <w:sz w:val="18"/>
           <w:szCs w:val="18"/>
         </w:rPr>
-        <w:t>现就读于北京大学，于网络与信息系统研究所攻读机器学习和分布式方向博士学位</w:t>
+        <w:t>现就读于北京大学，于网络与信息系统研究所攻读深度学习和强化学习方向</w:t>
+      </w:r>
+      <w:r>
+        <w:rPr>
+          <w:rFonts w:ascii="微软雅黑" w:eastAsia="微软雅黑" w:hAnsi="微软雅黑" w:cs="Arial" w:hint="eastAsia"/>
+          <w:sz w:val="18"/>
+          <w:szCs w:val="18"/>
+        </w:rPr>
+        <w:t>博士学位</w:t>
       </w:r>
     </w:p>
     <w:p>
@@ -301,7 +306,7 @@
           <w:sz w:val="18"/>
           <w:szCs w:val="18"/>
         </w:rPr>
-        <w:t>熟悉Hadoop与Spark框架</w:t>
+        <w:t>获得“明日之星”称号</w:t>
       </w:r>
     </w:p>
     <w:p>
@@ -467,27 +472,11 @@
       </w:pPr>
       <w:r>
         <w:rPr>
-          <w:rFonts w:ascii="微软雅黑" w:eastAsia="微软雅黑" w:hAnsi="微软雅黑" w:cs="Arial"/>
-          <w:sz w:val="18"/>
-          <w:szCs w:val="18"/>
-        </w:rPr>
-        <w:t>项目经历丰富</w:t>
-      </w:r>
-      <w:r>
-        <w:rPr>
           <w:rFonts w:ascii="微软雅黑" w:eastAsia="微软雅黑" w:hAnsi="微软雅黑" w:cs="Arial" w:hint="eastAsia"/>
           <w:sz w:val="18"/>
           <w:szCs w:val="18"/>
         </w:rPr>
-        <w:t>，</w:t>
-      </w:r>
-      <w:r>
-        <w:rPr>
-          <w:rFonts w:ascii="微软雅黑" w:eastAsia="微软雅黑" w:hAnsi="微软雅黑" w:cs="Arial"/>
-          <w:sz w:val="18"/>
-          <w:szCs w:val="18"/>
-        </w:rPr>
-        <w:t>软硬件</w:t>
+        <w:t>拥有较好的</w:t>
       </w:r>
       <w:r>
         <w:rPr>
@@ -495,15 +484,7 @@
           <w:sz w:val="18"/>
           <w:szCs w:val="18"/>
         </w:rPr>
-        <w:t>、</w:t>
-      </w:r>
-      <w:r>
-        <w:rPr>
-          <w:rFonts w:ascii="微软雅黑" w:eastAsia="微软雅黑" w:hAnsi="微软雅黑" w:cs="Arial"/>
-          <w:sz w:val="18"/>
-          <w:szCs w:val="18"/>
-        </w:rPr>
-        <w:t>网络</w:t>
+        <w:t>独立调研、</w:t>
       </w:r>
       <w:r>
         <w:rPr>
@@ -511,31 +492,7 @@
           <w:sz w:val="18"/>
           <w:szCs w:val="18"/>
         </w:rPr>
-        <w:t>、</w:t>
-      </w:r>
-      <w:r>
-        <w:rPr>
-          <w:rFonts w:ascii="微软雅黑" w:eastAsia="微软雅黑" w:hAnsi="微软雅黑" w:cs="Arial"/>
-          <w:sz w:val="18"/>
-          <w:szCs w:val="18"/>
-        </w:rPr>
-        <w:t>移动方向均有涉及</w:t>
-      </w:r>
-      <w:r>
-        <w:rPr>
-          <w:rFonts w:ascii="微软雅黑" w:eastAsia="微软雅黑" w:hAnsi="微软雅黑" w:cs="Arial" w:hint="eastAsia"/>
-          <w:sz w:val="18"/>
-          <w:szCs w:val="18"/>
-        </w:rPr>
-        <w:t>，</w:t>
-      </w:r>
-      <w:r>
-        <w:rPr>
-          <w:rFonts w:ascii="微软雅黑" w:eastAsia="微软雅黑" w:hAnsi="微软雅黑" w:cs="Arial"/>
-          <w:sz w:val="18"/>
-          <w:szCs w:val="18"/>
-        </w:rPr>
-        <w:t>自学能力强</w:t>
+        <w:t>写作和演讲能力，富有团队合作精神</w:t>
       </w:r>
     </w:p>
     <w:p>
@@ -567,17 +524,16 @@
         </w:rPr>
         <w:t>：</w:t>
       </w:r>
-      <w:hyperlink r:id="rId5" w:history="1">
-        <w:r>
-          <w:rPr>
-            <w:rFonts w:ascii="微软雅黑" w:eastAsia="微软雅黑" w:hAnsi="微软雅黑" w:cs="Arial"/>
-            <w:sz w:val="18"/>
-            <w:szCs w:val="18"/>
-            <w:u w:val="single"/>
-          </w:rPr>
-          <w:t>http://blog.csdn.net/u011808175</w:t>
-        </w:r>
-      </w:hyperlink>
+      <w:r>
+        <w:rPr>
+          <w:rFonts w:ascii="微软雅黑" w:eastAsia="微软雅黑" w:hAnsi="微软雅黑" w:cs="Arial" w:hint="eastAsia"/>
+          <w:sz w:val="18"/>
+          <w:szCs w:val="18"/>
+          <w:u w:val="single"/>
+        </w:rPr>
+        <w:t>https://darkforte.github.io/</w:t>
+      </w:r>
+      <w:hyperlink r:id="rId8" w:history="1"/>
     </w:p>
     <w:tbl>
       <w:tblPr>
@@ -847,7 +803,7 @@
               <w:widowControl/>
               <w:spacing w:beforeLines="0" w:before="0" w:afterLines="0" w:after="0" w:line="10" w:lineRule="atLeast"/>
               <w:rPr>
-                <w:rFonts w:ascii="微软雅黑" w:eastAsia="微软雅黑" w:hAnsi="微软雅黑" w:cs="Arial" w:hint="eastAsia"/>
+                <w:rFonts w:ascii="微软雅黑" w:eastAsia="微软雅黑" w:hAnsi="微软雅黑" w:cs="Arial"/>
                 <w:b/>
                 <w:sz w:val="18"/>
                 <w:szCs w:val="18"/>
@@ -1115,7 +1071,7 @@
                 <w:sz w:val="18"/>
                 <w:szCs w:val="18"/>
               </w:rPr>
-              <w:t>In4可以主动地分析大数据，给出数据中隐藏的关键信息，并能交互式地回答对于大数据的分析查询</w:t>
+              <w:t>In4</w:t>
             </w:r>
             <w:r>
               <w:rPr>
@@ -1125,6 +1081,86 @@
                 <w:sz w:val="18"/>
                 <w:szCs w:val="18"/>
               </w:rPr>
+              <w:t>是微软Power</w:t>
+            </w:r>
+            <w:r>
+              <w:rPr>
+                <w:rFonts w:ascii="微软雅黑" w:eastAsia="微软雅黑" w:hAnsi="微软雅黑" w:cs="宋体"/>
+                <w:color w:val="000000"/>
+                <w:kern w:val="0"/>
+                <w:sz w:val="18"/>
+                <w:szCs w:val="18"/>
+              </w:rPr>
+              <w:t xml:space="preserve"> BI</w:t>
+            </w:r>
+            <w:r>
+              <w:rPr>
+                <w:rFonts w:ascii="微软雅黑" w:eastAsia="微软雅黑" w:hAnsi="微软雅黑" w:cs="宋体" w:hint="eastAsia"/>
+                <w:color w:val="000000"/>
+                <w:kern w:val="0"/>
+                <w:sz w:val="18"/>
+                <w:szCs w:val="18"/>
+              </w:rPr>
+              <w:t>工具中Quick</w:t>
+            </w:r>
+            <w:r>
+              <w:rPr>
+                <w:rFonts w:ascii="微软雅黑" w:eastAsia="微软雅黑" w:hAnsi="微软雅黑" w:cs="宋体"/>
+                <w:color w:val="000000"/>
+                <w:kern w:val="0"/>
+                <w:sz w:val="18"/>
+                <w:szCs w:val="18"/>
+              </w:rPr>
+              <w:t xml:space="preserve"> </w:t>
+            </w:r>
+            <w:r>
+              <w:rPr>
+                <w:rFonts w:ascii="微软雅黑" w:eastAsia="微软雅黑" w:hAnsi="微软雅黑" w:cs="宋体" w:hint="eastAsia"/>
+                <w:color w:val="000000"/>
+                <w:kern w:val="0"/>
+                <w:sz w:val="18"/>
+                <w:szCs w:val="18"/>
+              </w:rPr>
+              <w:t>Insights功能的后端，</w:t>
+            </w:r>
+            <w:r>
+              <w:rPr>
+                <w:rFonts w:ascii="微软雅黑" w:eastAsia="微软雅黑" w:hAnsi="微软雅黑" w:cs="宋体" w:hint="eastAsia"/>
+                <w:color w:val="000000"/>
+                <w:kern w:val="0"/>
+                <w:sz w:val="18"/>
+                <w:szCs w:val="18"/>
+              </w:rPr>
+              <w:t>可以主动地分析大数据，给出数据中隐藏的关键信息，并能交互式地回答对于</w:t>
+            </w:r>
+            <w:r>
+              <w:rPr>
+                <w:rFonts w:ascii="微软雅黑" w:eastAsia="微软雅黑" w:hAnsi="微软雅黑" w:cs="宋体" w:hint="eastAsia"/>
+                <w:color w:val="000000"/>
+                <w:kern w:val="0"/>
+                <w:sz w:val="18"/>
+                <w:szCs w:val="18"/>
+              </w:rPr>
+              <w:t>海量</w:t>
+            </w:r>
+            <w:r>
+              <w:rPr>
+                <w:rFonts w:ascii="微软雅黑" w:eastAsia="微软雅黑" w:hAnsi="微软雅黑" w:cs="宋体" w:hint="eastAsia"/>
+                <w:color w:val="000000"/>
+                <w:kern w:val="0"/>
+                <w:sz w:val="18"/>
+                <w:szCs w:val="18"/>
+              </w:rPr>
+              <w:t>数据的分析查询</w:t>
+            </w:r>
+            <w:r>
+              <w:rPr>
+                <w:rFonts w:ascii="微软雅黑" w:eastAsia="微软雅黑" w:hAnsi="微软雅黑" w:cs="宋体" w:hint="eastAsia"/>
+                <w:color w:val="000000"/>
+                <w:kern w:val="0"/>
+                <w:sz w:val="18"/>
+                <w:szCs w:val="18"/>
+              </w:rPr>
               <w:t>。</w:t>
             </w:r>
             <w:r>
@@ -1143,25 +1179,7 @@
                 <w:sz w:val="18"/>
                 <w:szCs w:val="18"/>
               </w:rPr>
-              <w:t>项目于微软TAB会议及</w:t>
-            </w:r>
-            <w:proofErr w:type="spellStart"/>
-            <w:r>
-              <w:rPr>
-                <w:rFonts w:ascii="微软雅黑" w:eastAsia="微软雅黑" w:hAnsi="微软雅黑" w:cs="Arial" w:hint="eastAsia"/>
-                <w:sz w:val="18"/>
-                <w:szCs w:val="18"/>
-              </w:rPr>
-              <w:t>TechFest</w:t>
-            </w:r>
-            <w:proofErr w:type="spellEnd"/>
-            <w:r>
-              <w:rPr>
-                <w:rFonts w:ascii="微软雅黑" w:eastAsia="微软雅黑" w:hAnsi="微软雅黑" w:cs="Arial" w:hint="eastAsia"/>
-                <w:sz w:val="18"/>
-                <w:szCs w:val="18"/>
-              </w:rPr>
-              <w:t>上均成功演示。</w:t>
+              <w:t>项目于微软TAB会议及TechFest上均成功演示。</w:t>
             </w:r>
           </w:p>
           <w:p>
@@ -1315,7 +1333,23 @@
                 <w:sz w:val="18"/>
                 <w:szCs w:val="18"/>
               </w:rPr>
-              <w:t>将平台部署在生产环境中，帮助用户分析了多份实际数据</w:t>
+              <w:t>将平台部署在</w:t>
+            </w:r>
+            <w:r>
+              <w:rPr>
+                <w:rFonts w:ascii="微软雅黑" w:eastAsia="微软雅黑" w:hAnsi="微软雅黑" w:cs="Arial" w:hint="eastAsia"/>
+                <w:sz w:val="18"/>
+                <w:szCs w:val="18"/>
+              </w:rPr>
+              <w:t>基于Hadoop和Spark的</w:t>
+            </w:r>
+            <w:r>
+              <w:rPr>
+                <w:rFonts w:ascii="微软雅黑" w:eastAsia="微软雅黑" w:hAnsi="微软雅黑" w:cs="Arial" w:hint="eastAsia"/>
+                <w:sz w:val="18"/>
+                <w:szCs w:val="18"/>
+              </w:rPr>
+              <w:t>生产环境中，帮助用户分析了多份实际数据</w:t>
             </w:r>
             <w:r>
               <w:rPr>
@@ -1408,13 +1442,7 @@
           </w:p>
           <w:p>
             <w:pPr>
-              <w:pStyle w:val="a3"/>
-              <w:numPr>
-                <w:ilvl w:val="0"/>
-                <w:numId w:val="2"/>
-              </w:numPr>
-              <w:spacing w:beforeLines="0" w:before="0" w:afterLines="0" w:after="0" w:line="144" w:lineRule="auto"/>
-              <w:ind w:firstLineChars="0"/>
+              <w:spacing w:beforeLines="0" w:before="0" w:afterLines="0" w:after="0" w:line="144" w:lineRule="auto"/>
               <w:rPr>
                 <w:rFonts w:ascii="微软雅黑" w:eastAsia="微软雅黑" w:hAnsi="微软雅黑" w:cs="Arial"/>
                 <w:sz w:val="18"/>
@@ -1435,7 +1463,23 @@
                 <w:sz w:val="18"/>
                 <w:szCs w:val="18"/>
               </w:rPr>
-              <w:t>获得“明日之星”</w:t>
+              <w:t>获得</w:t>
+            </w:r>
+            <w:r>
+              <w:rPr>
+                <w:rFonts w:ascii="微软雅黑" w:eastAsia="微软雅黑" w:hAnsi="微软雅黑" w:cs="Arial" w:hint="eastAsia"/>
+                <w:sz w:val="18"/>
+                <w:szCs w:val="18"/>
+              </w:rPr>
+              <w:t>了</w:t>
+            </w:r>
+            <w:r>
+              <w:rPr>
+                <w:rFonts w:ascii="微软雅黑" w:eastAsia="微软雅黑" w:hAnsi="微软雅黑" w:cs="Arial" w:hint="eastAsia"/>
+                <w:sz w:val="18"/>
+                <w:szCs w:val="18"/>
+              </w:rPr>
+              <w:t>“明日之星”</w:t>
             </w:r>
             <w:r>
               <w:rPr>
@@ -1626,27 +1670,7 @@
                 <w:sz w:val="18"/>
                 <w:szCs w:val="18"/>
               </w:rPr>
-              <w:t>2013年</w:t>
-            </w:r>
-            <w:proofErr w:type="spellStart"/>
-            <w:r>
-              <w:rPr>
-                <w:rStyle w:val="a5"/>
-                <w:rFonts w:ascii="微软雅黑" w:eastAsia="微软雅黑" w:hAnsi="微软雅黑" w:cs="Arial"/>
-                <w:sz w:val="18"/>
-                <w:szCs w:val="18"/>
-              </w:rPr>
-              <w:t>IEEExtreme</w:t>
-            </w:r>
-            <w:proofErr w:type="spellEnd"/>
-            <w:r>
-              <w:rPr>
-                <w:rStyle w:val="a5"/>
-                <w:rFonts w:ascii="微软雅黑" w:eastAsia="微软雅黑" w:hAnsi="微软雅黑" w:cs="Arial"/>
-                <w:sz w:val="18"/>
-                <w:szCs w:val="18"/>
-              </w:rPr>
-              <w:t xml:space="preserve"> 极限编程竞赛全球</w:t>
+              <w:t>2013年IEEExtreme 极限编程竞赛全球</w:t>
             </w:r>
             <w:r>
               <w:rPr>
@@ -1818,72 +1842,6 @@
         <w:tc>
           <w:tcPr>
             <w:tcW w:w="1668" w:type="dxa"/>
-            <w:vAlign w:val="center"/>
-          </w:tcPr>
-          <w:p>
-            <w:pPr>
-              <w:spacing w:beforeLines="0" w:before="0" w:afterLines="0" w:after="0" w:line="144" w:lineRule="auto"/>
-              <w:rPr>
-                <w:rFonts w:ascii="微软雅黑" w:eastAsia="微软雅黑" w:hAnsi="微软雅黑" w:cs="宋体"/>
-                <w:kern w:val="0"/>
-                <w:sz w:val="18"/>
-                <w:szCs w:val="18"/>
-              </w:rPr>
-            </w:pPr>
-            <w:r>
-              <w:rPr>
-                <w:rFonts w:ascii="微软雅黑" w:eastAsia="微软雅黑" w:hAnsi="微软雅黑" w:cs="宋体"/>
-                <w:kern w:val="0"/>
-                <w:sz w:val="18"/>
-                <w:szCs w:val="18"/>
-              </w:rPr>
-              <w:t>2014</w:t>
-            </w:r>
-          </w:p>
-        </w:tc>
-        <w:tc>
-          <w:tcPr>
-            <w:tcW w:w="8505" w:type="dxa"/>
-            <w:vAlign w:val="center"/>
-          </w:tcPr>
-          <w:p>
-            <w:pPr>
-              <w:spacing w:beforeLines="0" w:before="0" w:afterLines="0" w:after="0" w:line="144" w:lineRule="auto"/>
-              <w:rPr>
-                <w:rFonts w:ascii="微软雅黑" w:eastAsia="微软雅黑" w:hAnsi="微软雅黑" w:cs="Arial"/>
-                <w:sz w:val="18"/>
-                <w:szCs w:val="18"/>
-              </w:rPr>
-            </w:pPr>
-            <w:r>
-              <w:rPr>
-                <w:rStyle w:val="a5"/>
-                <w:rFonts w:ascii="微软雅黑" w:eastAsia="微软雅黑" w:hAnsi="微软雅黑" w:cs="Arial" w:hint="eastAsia"/>
-                <w:sz w:val="18"/>
-                <w:szCs w:val="18"/>
-              </w:rPr>
-              <w:t>2</w:t>
-            </w:r>
-            <w:r>
-              <w:rPr>
-                <w:rStyle w:val="a5"/>
-                <w:rFonts w:ascii="微软雅黑" w:eastAsia="微软雅黑" w:hAnsi="微软雅黑" w:cs="Arial"/>
-                <w:sz w:val="18"/>
-                <w:szCs w:val="18"/>
-              </w:rPr>
-              <w:t>014年Google Code Jam晋级Round 2</w:t>
-            </w:r>
-          </w:p>
-        </w:tc>
-      </w:tr>
-      <w:tr>
-        <w:trPr>
-          <w:cantSplit/>
-          <w:trHeight w:val="343"/>
-        </w:trPr>
-        <w:tc>
-          <w:tcPr>
-            <w:tcW w:w="1668" w:type="dxa"/>
           </w:tcPr>
           <w:p>
             <w:pPr>
@@ -2032,25 +1990,88 @@
                 <w:sz w:val="18"/>
                 <w:szCs w:val="18"/>
               </w:rPr>
-              <w:t>2D完成的网络游戏</w:t>
-            </w:r>
-            <w:r>
-              <w:rPr>
-                <w:rFonts w:ascii="微软雅黑" w:eastAsia="微软雅黑" w:hAnsi="微软雅黑" w:cs="宋体" w:hint="eastAsia"/>
-                <w:kern w:val="0"/>
-                <w:sz w:val="18"/>
-                <w:szCs w:val="18"/>
-              </w:rPr>
-              <w:t>，是一个两人项目，我</w:t>
-            </w:r>
-            <w:r>
-              <w:rPr>
-                <w:rFonts w:ascii="微软雅黑" w:eastAsia="微软雅黑" w:hAnsi="微软雅黑" w:cs="宋体"/>
-                <w:kern w:val="0"/>
-                <w:sz w:val="18"/>
-                <w:szCs w:val="18"/>
-              </w:rPr>
-              <w:t>负责了架构设计和游戏核心部分</w:t>
+              <w:t>2D完成的网络</w:t>
+            </w:r>
+            <w:r>
+              <w:rPr>
+                <w:rFonts w:ascii="微软雅黑" w:eastAsia="微软雅黑" w:hAnsi="微软雅黑" w:cs="宋体" w:hint="eastAsia"/>
+                <w:kern w:val="0"/>
+                <w:sz w:val="18"/>
+                <w:szCs w:val="18"/>
+              </w:rPr>
+              <w:t>动作</w:t>
+            </w:r>
+            <w:r>
+              <w:rPr>
+                <w:rFonts w:ascii="微软雅黑" w:eastAsia="微软雅黑" w:hAnsi="微软雅黑" w:cs="宋体"/>
+                <w:kern w:val="0"/>
+                <w:sz w:val="18"/>
+                <w:szCs w:val="18"/>
+              </w:rPr>
+              <w:t>游戏</w:t>
+            </w:r>
+            <w:r>
+              <w:rPr>
+                <w:rFonts w:ascii="微软雅黑" w:eastAsia="微软雅黑" w:hAnsi="微软雅黑" w:cs="宋体" w:hint="eastAsia"/>
+                <w:kern w:val="0"/>
+                <w:sz w:val="18"/>
+                <w:szCs w:val="18"/>
+              </w:rPr>
+              <w:t>，</w:t>
+            </w:r>
+            <w:r>
+              <w:rPr>
+                <w:rFonts w:ascii="微软雅黑" w:eastAsia="微软雅黑" w:hAnsi="微软雅黑" w:cs="宋体" w:hint="eastAsia"/>
+                <w:kern w:val="0"/>
+                <w:sz w:val="18"/>
+                <w:szCs w:val="18"/>
+              </w:rPr>
+              <w:t>可支持4人同时对战。</w:t>
+            </w:r>
+            <w:r>
+              <w:rPr>
+                <w:rFonts w:ascii="微软雅黑" w:eastAsia="微软雅黑" w:hAnsi="微软雅黑" w:cs="宋体" w:hint="eastAsia"/>
+                <w:kern w:val="0"/>
+                <w:sz w:val="18"/>
+                <w:szCs w:val="18"/>
+              </w:rPr>
+              <w:t>我</w:t>
+            </w:r>
+            <w:r>
+              <w:rPr>
+                <w:rFonts w:ascii="微软雅黑" w:eastAsia="微软雅黑" w:hAnsi="微软雅黑" w:cs="宋体"/>
+                <w:kern w:val="0"/>
+                <w:sz w:val="18"/>
+                <w:szCs w:val="18"/>
+              </w:rPr>
+              <w:t>负责了</w:t>
+            </w:r>
+            <w:r>
+              <w:rPr>
+                <w:rFonts w:ascii="微软雅黑" w:eastAsia="微软雅黑" w:hAnsi="微软雅黑" w:cs="宋体" w:hint="eastAsia"/>
+                <w:kern w:val="0"/>
+                <w:sz w:val="18"/>
+                <w:szCs w:val="18"/>
+              </w:rPr>
+              <w:t>整体</w:t>
+            </w:r>
+            <w:r>
+              <w:rPr>
+                <w:rFonts w:ascii="微软雅黑" w:eastAsia="微软雅黑" w:hAnsi="微软雅黑" w:cs="宋体"/>
+                <w:kern w:val="0"/>
+                <w:sz w:val="18"/>
+                <w:szCs w:val="18"/>
+              </w:rPr>
+              <w:t>架构设计和游戏核心部分</w:t>
+            </w:r>
+            <w:r>
+              <w:rPr>
+                <w:rFonts w:ascii="微软雅黑" w:eastAsia="微软雅黑" w:hAnsi="微软雅黑" w:cs="宋体" w:hint="eastAsia"/>
+                <w:kern w:val="0"/>
+                <w:sz w:val="18"/>
+                <w:szCs w:val="18"/>
+              </w:rPr>
+              <w:t>，包括其在客户端和服务器的逻辑</w:t>
             </w:r>
             <w:r>
               <w:rPr>
@@ -2086,30 +2107,21 @@
             </w:pPr>
             <w:r>
               <w:rPr>
-                <w:rFonts w:ascii="微软雅黑" w:eastAsia="微软雅黑" w:hAnsi="微软雅黑" w:cs="宋体"/>
-                <w:kern w:val="0"/>
-                <w:sz w:val="18"/>
-                <w:szCs w:val="18"/>
-              </w:rPr>
-              <w:t>2014</w:t>
-            </w:r>
-            <w:r>
-              <w:rPr>
-                <w:rFonts w:ascii="微软雅黑" w:eastAsia="微软雅黑" w:hAnsi="微软雅黑" w:cs="宋体" w:hint="eastAsia"/>
-                <w:kern w:val="0"/>
-                <w:sz w:val="18"/>
-                <w:szCs w:val="18"/>
-              </w:rPr>
-              <w:t>.</w:t>
-            </w:r>
-            <w:r>
-              <w:rPr>
-                <w:rFonts w:ascii="微软雅黑" w:eastAsia="微软雅黑" w:hAnsi="微软雅黑" w:cs="宋体"/>
-                <w:kern w:val="0"/>
-                <w:sz w:val="18"/>
-                <w:szCs w:val="18"/>
-              </w:rPr>
-              <w:t>6</w:t>
+                <w:rFonts w:ascii="微软雅黑" w:eastAsia="微软雅黑" w:hAnsi="微软雅黑" w:cs="宋体" w:hint="eastAsia"/>
+                <w:kern w:val="0"/>
+                <w:sz w:val="18"/>
+                <w:szCs w:val="18"/>
+              </w:rPr>
+              <w:t>2017.</w:t>
+            </w:r>
+            <w:r>
+              <w:rPr>
+                <w:rFonts w:ascii="微软雅黑" w:eastAsia="微软雅黑" w:hAnsi="微软雅黑" w:cs="宋体"/>
+                <w:kern w:val="0"/>
+                <w:sz w:val="18"/>
+                <w:szCs w:val="18"/>
+              </w:rPr>
+              <w:t>2</w:t>
             </w:r>
           </w:p>
         </w:tc>
@@ -2135,27 +2147,65 @@
                 <w:sz w:val="18"/>
                 <w:szCs w:val="18"/>
               </w:rPr>
-              <w:t>Android App: 智能清扫机器人遥控终端</w:t>
-            </w:r>
-          </w:p>
-          <w:p>
-            <w:pPr>
-              <w:spacing w:beforeLines="0" w:before="0" w:afterLines="0" w:after="0" w:line="144" w:lineRule="auto"/>
+              <w:t>Stanford</w:t>
+            </w:r>
+            <w:r>
               <w:rPr>
                 <w:rStyle w:val="a5"/>
                 <w:rFonts w:ascii="微软雅黑" w:eastAsia="微软雅黑" w:hAnsi="微软雅黑" w:cs="Arial"/>
                 <w:sz w:val="18"/>
                 <w:szCs w:val="18"/>
               </w:rPr>
-            </w:pPr>
-            <w:r>
-              <w:rPr>
-                <w:rFonts w:ascii="微软雅黑" w:eastAsia="微软雅黑" w:hAnsi="微软雅黑" w:cs="宋体" w:hint="eastAsia"/>
-                <w:kern w:val="0"/>
-                <w:sz w:val="18"/>
-                <w:szCs w:val="18"/>
-              </w:rPr>
-              <w:t>该项目整体为能生成室内平面地图并自动寻径的智能清扫机器人，这个App的主要功能是通过Wi-Fi来控制机器人并显示它生成的地图。</w:t>
+              <w:t xml:space="preserve"> CS231N </w:t>
+            </w:r>
+            <w:r>
+              <w:rPr>
+                <w:rStyle w:val="a5"/>
+                <w:rFonts w:ascii="微软雅黑" w:eastAsia="微软雅黑" w:hAnsi="微软雅黑" w:cs="Arial" w:hint="eastAsia"/>
+                <w:sz w:val="18"/>
+                <w:szCs w:val="18"/>
+              </w:rPr>
+              <w:t>“CNN在机器视觉中的应用”</w:t>
+            </w:r>
+            <w:r>
+              <w:rPr>
+                <w:rStyle w:val="a5"/>
+                <w:rFonts w:ascii="微软雅黑" w:eastAsia="微软雅黑" w:hAnsi="微软雅黑" w:cs="Arial"/>
+                <w:sz w:val="18"/>
+                <w:szCs w:val="18"/>
+              </w:rPr>
+              <w:t xml:space="preserve"> </w:t>
+            </w:r>
+            <w:r>
+              <w:rPr>
+                <w:rStyle w:val="a5"/>
+                <w:rFonts w:ascii="微软雅黑" w:eastAsia="微软雅黑" w:hAnsi="微软雅黑" w:cs="Arial" w:hint="eastAsia"/>
+                <w:sz w:val="18"/>
+                <w:szCs w:val="18"/>
+              </w:rPr>
+              <w:t>课程作业</w:t>
+            </w:r>
+          </w:p>
+          <w:p>
+            <w:pPr>
+              <w:spacing w:beforeLines="0" w:before="0" w:afterLines="0" w:after="0" w:line="144" w:lineRule="auto"/>
+              <w:rPr>
+                <w:rStyle w:val="a5"/>
+                <w:rFonts w:ascii="微软雅黑" w:eastAsia="微软雅黑" w:hAnsi="微软雅黑" w:cs="Arial"/>
+                <w:b w:val="0"/>
+                <w:sz w:val="18"/>
+                <w:szCs w:val="18"/>
+              </w:rPr>
+            </w:pPr>
+            <w:r>
+              <w:rPr>
+                <w:rStyle w:val="a5"/>
+                <w:rFonts w:ascii="微软雅黑" w:eastAsia="微软雅黑" w:hAnsi="微软雅黑" w:cs="Arial" w:hint="eastAsia"/>
+                <w:b w:val="0"/>
+                <w:sz w:val="18"/>
+                <w:szCs w:val="18"/>
+              </w:rPr>
+              <w:t>完成了全部三个课程作业，实现了CNN、Batch Norm、LSTM等深度学习的模型，并尝试了图像分类、图像标注等任务。</w:t>
             </w:r>
           </w:p>
         </w:tc>
@@ -2231,7 +2281,7 @@
                 <w:sz w:val="18"/>
                 <w:szCs w:val="18"/>
               </w:rPr>
-              <w:t>Verilog描述的五级流水线50指令MIPS处理器（独立项目）</w:t>
+              <w:t>Android App: 智能清扫机器人遥控终端</w:t>
             </w:r>
           </w:p>
           <w:p>
@@ -2251,25 +2301,97 @@
                 <w:sz w:val="18"/>
                 <w:szCs w:val="18"/>
               </w:rPr>
-              <w:t>一个支持MIPS常见指令以及中断的简单的CPU，</w:t>
-            </w:r>
-            <w:r>
-              <w:rPr>
-                <w:rFonts w:ascii="微软雅黑" w:eastAsia="微软雅黑" w:hAnsi="微软雅黑" w:cs="宋体"/>
-                <w:kern w:val="0"/>
-                <w:sz w:val="18"/>
-                <w:szCs w:val="18"/>
-              </w:rPr>
-              <w:t>可以下载到</w:t>
-            </w:r>
-            <w:r>
-              <w:rPr>
-                <w:rFonts w:ascii="微软雅黑" w:eastAsia="微软雅黑" w:hAnsi="微软雅黑" w:cs="宋体" w:hint="eastAsia"/>
-                <w:kern w:val="0"/>
-                <w:sz w:val="18"/>
-                <w:szCs w:val="18"/>
-              </w:rPr>
-              <w:t>FPGA上运行简单的汇编程序。</w:t>
+              <w:t>这个App的主要功能是通过Wi-Fi</w:t>
+            </w:r>
+            <w:r>
+              <w:rPr>
+                <w:rFonts w:ascii="微软雅黑" w:eastAsia="微软雅黑" w:hAnsi="微软雅黑" w:cs="宋体" w:hint="eastAsia"/>
+                <w:kern w:val="0"/>
+                <w:sz w:val="18"/>
+                <w:szCs w:val="18"/>
+              </w:rPr>
+              <w:t>与一个由树莓派控制的清洁机器人交互，控制</w:t>
+            </w:r>
+            <w:r>
+              <w:rPr>
+                <w:rFonts w:ascii="微软雅黑" w:eastAsia="微软雅黑" w:hAnsi="微软雅黑" w:cs="宋体" w:hint="eastAsia"/>
+                <w:kern w:val="0"/>
+                <w:sz w:val="18"/>
+                <w:szCs w:val="18"/>
+              </w:rPr>
+              <w:t>机器人</w:t>
+            </w:r>
+            <w:r>
+              <w:rPr>
+                <w:rFonts w:ascii="微软雅黑" w:eastAsia="微软雅黑" w:hAnsi="微软雅黑" w:cs="宋体" w:hint="eastAsia"/>
+                <w:kern w:val="0"/>
+                <w:sz w:val="18"/>
+                <w:szCs w:val="18"/>
+              </w:rPr>
+              <w:t>的行动，</w:t>
+            </w:r>
+            <w:r>
+              <w:rPr>
+                <w:rFonts w:ascii="微软雅黑" w:eastAsia="微软雅黑" w:hAnsi="微软雅黑" w:cs="宋体" w:hint="eastAsia"/>
+                <w:kern w:val="0"/>
+                <w:sz w:val="18"/>
+                <w:szCs w:val="18"/>
+              </w:rPr>
+              <w:t>并</w:t>
+            </w:r>
+            <w:r>
+              <w:rPr>
+                <w:rFonts w:ascii="微软雅黑" w:eastAsia="微软雅黑" w:hAnsi="微软雅黑" w:cs="宋体" w:hint="eastAsia"/>
+                <w:kern w:val="0"/>
+                <w:sz w:val="18"/>
+                <w:szCs w:val="18"/>
+              </w:rPr>
+              <w:t>实时</w:t>
+            </w:r>
+            <w:r>
+              <w:rPr>
+                <w:rFonts w:ascii="微软雅黑" w:eastAsia="微软雅黑" w:hAnsi="微软雅黑" w:cs="宋体" w:hint="eastAsia"/>
+                <w:kern w:val="0"/>
+                <w:sz w:val="18"/>
+                <w:szCs w:val="18"/>
+              </w:rPr>
+              <w:t>显示它生成的</w:t>
+            </w:r>
+            <w:r>
+              <w:rPr>
+                <w:rFonts w:ascii="微软雅黑" w:eastAsia="微软雅黑" w:hAnsi="微软雅黑" w:cs="宋体" w:hint="eastAsia"/>
+                <w:kern w:val="0"/>
+                <w:sz w:val="18"/>
+                <w:szCs w:val="18"/>
+              </w:rPr>
+              <w:t>室内</w:t>
+            </w:r>
+            <w:r>
+              <w:rPr>
+                <w:rFonts w:ascii="微软雅黑" w:eastAsia="微软雅黑" w:hAnsi="微软雅黑" w:cs="宋体" w:hint="eastAsia"/>
+                <w:kern w:val="0"/>
+                <w:sz w:val="18"/>
+                <w:szCs w:val="18"/>
+              </w:rPr>
+              <w:t>地图</w:t>
+            </w:r>
+            <w:r>
+              <w:rPr>
+                <w:rFonts w:ascii="微软雅黑" w:eastAsia="微软雅黑" w:hAnsi="微软雅黑" w:cs="宋体" w:hint="eastAsia"/>
+                <w:kern w:val="0"/>
+                <w:sz w:val="18"/>
+                <w:szCs w:val="18"/>
+              </w:rPr>
+              <w:t>以及它的移动轨迹和覆盖区域</w:t>
+            </w:r>
+            <w:r>
+              <w:rPr>
+                <w:rFonts w:ascii="微软雅黑" w:eastAsia="微软雅黑" w:hAnsi="微软雅黑" w:cs="宋体" w:hint="eastAsia"/>
+                <w:kern w:val="0"/>
+                <w:sz w:val="18"/>
+                <w:szCs w:val="18"/>
+              </w:rPr>
+              <w:t>。</w:t>
             </w:r>
           </w:p>
         </w:tc>
@@ -2365,7 +2487,43 @@
                 <w:sz w:val="18"/>
                 <w:szCs w:val="18"/>
               </w:rPr>
-              <w:t>该项目是一个微型Linux操作系统内核，第一部分主要完成线程调度工作。这是一个三人项目，我负责了文档阅读，任务分配，自己完成了优先队列调度部分，并设计了优先级Donation部分的算法。</w:t>
+              <w:t>该项目</w:t>
+            </w:r>
+            <w:r>
+              <w:rPr>
+                <w:rFonts w:ascii="微软雅黑" w:eastAsia="微软雅黑" w:hAnsi="微软雅黑" w:cs="宋体" w:hint="eastAsia"/>
+                <w:kern w:val="0"/>
+                <w:sz w:val="18"/>
+                <w:szCs w:val="18"/>
+              </w:rPr>
+              <w:t>中我为</w:t>
+            </w:r>
+            <w:r>
+              <w:rPr>
+                <w:rFonts w:ascii="微软雅黑" w:eastAsia="微软雅黑" w:hAnsi="微软雅黑" w:cs="宋体" w:hint="eastAsia"/>
+                <w:kern w:val="0"/>
+                <w:sz w:val="18"/>
+                <w:szCs w:val="18"/>
+              </w:rPr>
+              <w:t>一个微型Linux</w:t>
+            </w:r>
+            <w:r>
+              <w:rPr>
+                <w:rFonts w:ascii="微软雅黑" w:eastAsia="微软雅黑" w:hAnsi="微软雅黑" w:cs="宋体" w:hint="eastAsia"/>
+                <w:kern w:val="0"/>
+                <w:sz w:val="18"/>
+                <w:szCs w:val="18"/>
+              </w:rPr>
+              <w:t>操作系统内核Scheduler</w:t>
+            </w:r>
+            <w:r>
+              <w:rPr>
+                <w:rFonts w:ascii="微软雅黑" w:eastAsia="微软雅黑" w:hAnsi="微软雅黑" w:cs="宋体" w:hint="eastAsia"/>
+                <w:kern w:val="0"/>
+                <w:sz w:val="18"/>
+                <w:szCs w:val="18"/>
+              </w:rPr>
+              <w:t>完成了优先队列调度部分，并设计了优先级Donation部分的算法。</w:t>
             </w:r>
           </w:p>
         </w:tc>
@@ -2380,37 +2538,6 @@
           <w:szCs w:val="18"/>
         </w:rPr>
       </w:pPr>
-    </w:p>
-    <w:p>
-      <w:pPr>
-        <w:widowControl/>
-        <w:spacing w:beforeLines="0" w:before="0" w:afterLines="0" w:after="0"/>
-        <w:jc w:val="left"/>
-        <w:rPr>
-          <w:rFonts w:ascii="微软雅黑" w:eastAsia="微软雅黑" w:hAnsi="微软雅黑" w:cs="Arial"/>
-          <w:sz w:val="18"/>
-          <w:szCs w:val="18"/>
-        </w:rPr>
-      </w:pPr>
-      <w:r>
-        <w:rPr>
-          <w:rFonts w:ascii="微软雅黑" w:eastAsia="微软雅黑" w:hAnsi="微软雅黑" w:cs="Arial"/>
-          <w:sz w:val="18"/>
-          <w:szCs w:val="18"/>
-        </w:rPr>
-        <w:br w:type="page"/>
-      </w:r>
-    </w:p>
-    <w:p>
-      <w:pPr>
-        <w:spacing w:beforeLines="0" w:before="0" w:afterLines="0" w:after="0" w:line="144" w:lineRule="auto"/>
-        <w:rPr>
-          <w:rFonts w:ascii="微软雅黑" w:eastAsia="微软雅黑" w:hAnsi="微软雅黑" w:cs="Arial"/>
-          <w:sz w:val="18"/>
-          <w:szCs w:val="18"/>
-        </w:rPr>
-      </w:pPr>
-      <w:proofErr w:type="spellStart"/>
       <w:r>
         <w:rPr>
           <w:rFonts w:ascii="微软雅黑" w:eastAsia="微软雅黑" w:hAnsi="微软雅黑" w:cs="Times New Roman" w:hint="eastAsia"/>
@@ -2418,27 +2545,8 @@
           <w:szCs w:val="39"/>
         </w:rPr>
         <w:lastRenderedPageBreak/>
-        <w:t>Weichen</w:t>
-      </w:r>
-      <w:proofErr w:type="spellEnd"/>
-      <w:r>
-        <w:rPr>
-          <w:rFonts w:ascii="微软雅黑" w:eastAsia="微软雅黑" w:hAnsi="微软雅黑" w:cs="Times New Roman" w:hint="eastAsia"/>
-          <w:sz w:val="39"/>
-          <w:szCs w:val="39"/>
-        </w:rPr>
-        <w:t xml:space="preserve"> </w:t>
-      </w:r>
-      <w:proofErr w:type="spellStart"/>
-      <w:r>
-        <w:rPr>
-          <w:rFonts w:ascii="微软雅黑" w:eastAsia="微软雅黑" w:hAnsi="微软雅黑" w:cs="Times New Roman" w:hint="eastAsia"/>
-          <w:sz w:val="39"/>
-          <w:szCs w:val="39"/>
-        </w:rPr>
-        <w:t>Ke</w:t>
-      </w:r>
-      <w:proofErr w:type="spellEnd"/>
+        <w:t>Weichen Ke</w:t>
+      </w:r>
       <w:r>
         <w:rPr>
           <w:rFonts w:ascii="微软雅黑" w:eastAsia="微软雅黑" w:hAnsi="微软雅黑" w:cs="Arial"/>
@@ -2519,30 +2627,12 @@
       </w:r>
       <w:r>
         <w:rPr>
-          <w:rFonts w:ascii="Calibri" w:eastAsia="宋体" w:hAnsi="Calibri" w:cs="Times New Roman"/>
-        </w:rPr>
-        <w:fldChar w:fldCharType="begin"/>
-      </w:r>
-      <w:r>
-        <w:rPr>
-          <w:rFonts w:ascii="Calibri" w:eastAsia="宋体" w:hAnsi="Calibri" w:cs="Times New Roman"/>
-        </w:rPr>
-        <w:instrText xml:space="preserve"> HYPERLINK "mailto:haiyi124@sina.cn" \t "_blank" </w:instrText>
-      </w:r>
-      <w:r>
-        <w:rPr>
-          <w:rFonts w:ascii="Calibri" w:eastAsia="宋体" w:hAnsi="Calibri" w:cs="Times New Roman"/>
-        </w:rPr>
-        <w:fldChar w:fldCharType="separate"/>
-      </w:r>
-      <w:r>
-        <w:rPr>
           <w:rFonts w:ascii="微软雅黑" w:eastAsia="微软雅黑" w:hAnsi="微软雅黑" w:cs="宋体"/>
           <w:kern w:val="0"/>
           <w:sz w:val="18"/>
           <w:szCs w:val="18"/>
         </w:rPr>
-        <w:t>laserae86@126.com</w:t>
+        <w:t>weichenzero@126.com</w:t>
       </w:r>
       <w:r>
         <w:rPr>
@@ -2551,7 +2641,7 @@
           <w:sz w:val="18"/>
           <w:szCs w:val="18"/>
         </w:rPr>
-        <w:fldChar w:fldCharType="end"/>
+        <w:t>/gmail.com</w:t>
       </w:r>
       <w:r>
         <w:rPr>
@@ -2571,44 +2661,18 @@
         </w:rPr>
         <w:t>：</w:t>
       </w:r>
-      <w:r>
-        <w:rPr>
-          <w:rFonts w:ascii="Calibri" w:eastAsia="宋体" w:hAnsi="Calibri" w:cs="Times New Roman"/>
-        </w:rPr>
-        <w:fldChar w:fldCharType="begin"/>
-      </w:r>
-      <w:r>
-        <w:rPr>
-          <w:rFonts w:ascii="Calibri" w:eastAsia="宋体" w:hAnsi="Calibri" w:cs="Times New Roman"/>
-        </w:rPr>
-        <w:instrText xml:space="preserve"> HYPERLINK "http://www.github.com/DarkForte" </w:instrText>
-      </w:r>
-      <w:r>
-        <w:rPr>
-          <w:rFonts w:ascii="Calibri" w:eastAsia="宋体" w:hAnsi="Calibri" w:cs="Times New Roman"/>
-        </w:rPr>
-        <w:fldChar w:fldCharType="separate"/>
-      </w:r>
-      <w:r>
-        <w:rPr>
-          <w:rFonts w:ascii="微软雅黑" w:eastAsia="微软雅黑" w:hAnsi="微软雅黑" w:cs="宋体"/>
-          <w:kern w:val="0"/>
-          <w:sz w:val="18"/>
-          <w:szCs w:val="18"/>
-          <w:u w:val="single"/>
-        </w:rPr>
-        <w:t>DarkForte</w:t>
-      </w:r>
-      <w:r>
-        <w:rPr>
-          <w:rFonts w:ascii="微软雅黑" w:eastAsia="微软雅黑" w:hAnsi="微软雅黑" w:cs="宋体"/>
-          <w:kern w:val="0"/>
-          <w:sz w:val="18"/>
-          <w:szCs w:val="18"/>
-          <w:u w:val="single"/>
-        </w:rPr>
-        <w:fldChar w:fldCharType="end"/>
-      </w:r>
+      <w:hyperlink r:id="rId9" w:history="1">
+        <w:r>
+          <w:rPr>
+            <w:rFonts w:ascii="微软雅黑" w:eastAsia="微软雅黑" w:hAnsi="微软雅黑" w:cs="宋体"/>
+            <w:kern w:val="0"/>
+            <w:sz w:val="18"/>
+            <w:szCs w:val="18"/>
+            <w:u w:val="single"/>
+          </w:rPr>
+          <w:t>DarkForte</w:t>
+        </w:r>
+      </w:hyperlink>
       <w:r>
         <w:rPr>
           <w:rFonts w:ascii="微软雅黑" w:eastAsia="微软雅黑" w:hAnsi="微软雅黑" w:cs="宋体"/>
@@ -2641,7 +2705,15 @@
           <w:sz w:val="18"/>
           <w:szCs w:val="18"/>
         </w:rPr>
-        <w:t>Pursuing PhD</w:t>
+        <w:t>PhD</w:t>
+      </w:r>
+      <w:r>
+        <w:rPr>
+          <w:rFonts w:ascii="微软雅黑" w:eastAsia="微软雅黑" w:hAnsi="微软雅黑" w:cs="Arial"/>
+          <w:sz w:val="18"/>
+          <w:szCs w:val="18"/>
+        </w:rPr>
+        <w:t xml:space="preserve"> student</w:t>
       </w:r>
       <w:r>
         <w:rPr>
@@ -2649,7 +2721,15 @@
           <w:sz w:val="18"/>
           <w:szCs w:val="18"/>
         </w:rPr>
-        <w:t xml:space="preserve"> on ML and distributed systems in School</w:t>
+        <w:t xml:space="preserve"> on deep learning</w:t>
+      </w:r>
+      <w:r>
+        <w:rPr>
+          <w:rFonts w:ascii="微软雅黑" w:eastAsia="微软雅黑" w:hAnsi="微软雅黑" w:cs="Arial" w:hint="eastAsia"/>
+          <w:sz w:val="18"/>
+          <w:szCs w:val="18"/>
+        </w:rPr>
+        <w:t xml:space="preserve"> and </w:t>
       </w:r>
       <w:r>
         <w:rPr>
@@ -2657,6 +2737,22 @@
           <w:sz w:val="18"/>
           <w:szCs w:val="18"/>
         </w:rPr>
+        <w:t>reinforcement learning</w:t>
+      </w:r>
+      <w:r>
+        <w:rPr>
+          <w:rFonts w:ascii="微软雅黑" w:eastAsia="微软雅黑" w:hAnsi="微软雅黑" w:cs="Arial" w:hint="eastAsia"/>
+          <w:sz w:val="18"/>
+          <w:szCs w:val="18"/>
+        </w:rPr>
+        <w:t xml:space="preserve"> in School</w:t>
+      </w:r>
+      <w:r>
+        <w:rPr>
+          <w:rFonts w:ascii="微软雅黑" w:eastAsia="微软雅黑" w:hAnsi="微软雅黑" w:cs="Arial"/>
+          <w:sz w:val="18"/>
+          <w:szCs w:val="18"/>
+        </w:rPr>
         <w:t xml:space="preserve"> of EECS, </w:t>
       </w:r>
       <w:r>
@@ -2666,6 +2762,14 @@
           <w:szCs w:val="18"/>
         </w:rPr>
         <w:t>Peking University</w:t>
+      </w:r>
+      <w:r>
+        <w:rPr>
+          <w:rFonts w:ascii="微软雅黑" w:eastAsia="微软雅黑" w:hAnsi="微软雅黑" w:cs="Arial"/>
+          <w:sz w:val="18"/>
+          <w:szCs w:val="18"/>
+        </w:rPr>
+        <w:t>.</w:t>
       </w:r>
     </w:p>
     <w:p>
@@ -2758,7 +2862,15 @@
           <w:sz w:val="18"/>
           <w:szCs w:val="18"/>
         </w:rPr>
-        <w:t>One-year internship in Microsoft Research Asia, familiar with Hadoop</w:t>
+        <w:t xml:space="preserve">One-year internship in Microsoft Research Asia, </w:t>
+      </w:r>
+      <w:r>
+        <w:rPr>
+          <w:rFonts w:ascii="微软雅黑" w:eastAsia="微软雅黑" w:hAnsi="微软雅黑" w:cs="Arial"/>
+          <w:sz w:val="18"/>
+          <w:szCs w:val="18"/>
+        </w:rPr>
+        <w:t>received “Star of Tomorrow” title at the end of internship</w:t>
       </w:r>
       <w:r>
         <w:rPr>
@@ -2766,7 +2878,7 @@
           <w:sz w:val="18"/>
           <w:szCs w:val="18"/>
         </w:rPr>
-        <w:t xml:space="preserve"> and Spark framework.</w:t>
+        <w:t>.</w:t>
       </w:r>
     </w:p>
     <w:p>
@@ -2984,7 +3096,15 @@
           <w:sz w:val="18"/>
           <w:szCs w:val="18"/>
         </w:rPr>
-        <w:t>Quick learner with rich project experience in a variety of fields.</w:t>
+        <w:t>Good research, writing and presentation skills and teamwork spirit</w:t>
+      </w:r>
+      <w:r>
+        <w:rPr>
+          <w:rFonts w:ascii="微软雅黑" w:eastAsia="微软雅黑" w:hAnsi="微软雅黑" w:cs="Arial"/>
+          <w:sz w:val="18"/>
+          <w:szCs w:val="18"/>
+        </w:rPr>
+        <w:t>.</w:t>
       </w:r>
     </w:p>
     <w:p>
@@ -3006,19 +3126,50 @@
           <w:sz w:val="18"/>
           <w:szCs w:val="18"/>
         </w:rPr>
-        <w:t xml:space="preserve">Personal Technical Blog: </w:t>
-      </w:r>
-      <w:hyperlink r:id="rId6" w:history="1">
-        <w:r>
-          <w:rPr>
-            <w:rFonts w:ascii="微软雅黑" w:eastAsia="微软雅黑" w:hAnsi="微软雅黑" w:cs="Arial"/>
-            <w:sz w:val="18"/>
-            <w:szCs w:val="18"/>
-            <w:u w:val="single"/>
-          </w:rPr>
-          <w:t>http://blog.csdn.net/u011808175</w:t>
-        </w:r>
-      </w:hyperlink>
+        <w:t xml:space="preserve">Technical </w:t>
+      </w:r>
+      <w:r>
+        <w:rPr>
+          <w:rFonts w:ascii="微软雅黑" w:eastAsia="微软雅黑" w:hAnsi="微软雅黑" w:cs="Arial" w:hint="eastAsia"/>
+          <w:sz w:val="18"/>
+          <w:szCs w:val="18"/>
+        </w:rPr>
+        <w:t>b</w:t>
+      </w:r>
+      <w:r>
+        <w:rPr>
+          <w:rFonts w:ascii="微软雅黑" w:eastAsia="微软雅黑" w:hAnsi="微软雅黑" w:cs="Arial"/>
+          <w:sz w:val="18"/>
+          <w:szCs w:val="18"/>
+        </w:rPr>
+        <w:t xml:space="preserve">log: </w:t>
+      </w:r>
+      <w:r>
+        <w:rPr>
+          <w:rFonts w:ascii="微软雅黑" w:eastAsia="微软雅黑" w:hAnsi="微软雅黑" w:cs="Arial"/>
+          <w:sz w:val="18"/>
+          <w:szCs w:val="18"/>
+          <w:u w:val="single"/>
+        </w:rPr>
+        <w:t>https://</w:t>
+      </w:r>
+      <w:r>
+        <w:rPr>
+          <w:rFonts w:ascii="微软雅黑" w:eastAsia="微软雅黑" w:hAnsi="微软雅黑" w:cs="Arial"/>
+          <w:sz w:val="18"/>
+          <w:szCs w:val="18"/>
+          <w:u w:val="single"/>
+        </w:rPr>
+        <w:t>darkforte.github.io/</w:t>
+      </w:r>
+      <w:r>
+        <w:rPr>
+          <w:rFonts w:ascii="微软雅黑" w:eastAsia="微软雅黑" w:hAnsi="微软雅黑" w:cs="Arial"/>
+          <w:sz w:val="18"/>
+          <w:szCs w:val="18"/>
+        </w:rPr>
+        <w:t xml:space="preserve"> </w:t>
+      </w:r>
     </w:p>
     <w:tbl>
       <w:tblPr>
@@ -3186,7 +3337,7 @@
               <w:spacing w:beforeLines="0" w:before="0" w:afterLines="0" w:after="0"/>
               <w:jc w:val="left"/>
               <w:rPr>
-                <w:rFonts w:ascii="微软雅黑" w:eastAsia="微软雅黑" w:hAnsi="微软雅黑" w:cs="宋体" w:hint="eastAsia"/>
+                <w:rFonts w:ascii="微软雅黑" w:eastAsia="微软雅黑" w:hAnsi="微软雅黑" w:cs="宋体"/>
                 <w:b/>
                 <w:bCs/>
                 <w:kern w:val="0"/>
@@ -3231,27 +3382,7 @@
                 <w:kern w:val="0"/>
                 <w:sz w:val="18"/>
               </w:rPr>
-              <w:t xml:space="preserve">3.9/4.0, </w:t>
-            </w:r>
-            <w:r>
-              <w:rPr>
-                <w:rFonts w:ascii="微软雅黑" w:eastAsia="微软雅黑" w:hAnsi="微软雅黑" w:cs="宋体" w:hint="eastAsia"/>
-                <w:b/>
-                <w:bCs/>
-                <w:kern w:val="0"/>
-                <w:sz w:val="18"/>
-              </w:rPr>
-              <w:t>1</w:t>
-            </w:r>
-            <w:r>
-              <w:rPr>
-                <w:rFonts w:ascii="微软雅黑" w:eastAsia="微软雅黑" w:hAnsi="微软雅黑" w:cs="宋体"/>
-                <w:b/>
-                <w:bCs/>
-                <w:kern w:val="0"/>
-                <w:sz w:val="18"/>
-              </w:rPr>
-              <w:t>/44</w:t>
+              <w:t>3.9/4.0, 1/44.</w:t>
             </w:r>
           </w:p>
         </w:tc>
@@ -3298,7 +3429,7 @@
               <w:spacing w:beforeLines="0" w:before="0" w:afterLines="0" w:after="0"/>
               <w:jc w:val="left"/>
               <w:rPr>
-                <w:rFonts w:ascii="微软雅黑" w:eastAsia="微软雅黑" w:hAnsi="微软雅黑" w:cs="宋体" w:hint="eastAsia"/>
+                <w:rFonts w:ascii="微软雅黑" w:eastAsia="微软雅黑" w:hAnsi="微软雅黑" w:cs="宋体"/>
                 <w:b/>
                 <w:bCs/>
                 <w:kern w:val="0"/>
@@ -3333,19 +3464,7 @@
                 <w:kern w:val="0"/>
                 <w:sz w:val="18"/>
               </w:rPr>
-              <w:t xml:space="preserve"> EECS,</w:t>
-            </w:r>
-            <w:bookmarkStart w:id="0" w:name="_GoBack"/>
-            <w:bookmarkEnd w:id="0"/>
-            <w:r>
-              <w:rPr>
-                <w:rFonts w:ascii="微软雅黑" w:eastAsia="微软雅黑" w:hAnsi="微软雅黑" w:cs="宋体"/>
-                <w:b/>
-                <w:bCs/>
-                <w:kern w:val="0"/>
-                <w:sz w:val="18"/>
-              </w:rPr>
-              <w:t xml:space="preserve"> </w:t>
+              <w:t xml:space="preserve"> EECS, </w:t>
             </w:r>
             <w:r>
               <w:rPr>
@@ -3522,40 +3641,32 @@
             <w:pPr>
               <w:spacing w:beforeLines="0" w:before="0" w:afterLines="0" w:after="0" w:line="144" w:lineRule="auto"/>
               <w:rPr>
-                <w:rFonts w:ascii="微软雅黑" w:eastAsia="微软雅黑" w:hAnsi="微软雅黑" w:cs="Arial"/>
-                <w:sz w:val="18"/>
-                <w:szCs w:val="18"/>
-              </w:rPr>
-            </w:pPr>
-            <w:r>
-              <w:rPr>
-                <w:rFonts w:ascii="微软雅黑" w:eastAsia="微软雅黑" w:hAnsi="微软雅黑" w:cs="宋体" w:hint="eastAsia"/>
+                <w:rFonts w:ascii="微软雅黑" w:eastAsia="微软雅黑" w:hAnsi="微软雅黑" w:cs="宋体"/>
                 <w:color w:val="000000"/>
                 <w:kern w:val="0"/>
                 <w:sz w:val="18"/>
                 <w:szCs w:val="18"/>
               </w:rPr>
-              <w:t xml:space="preserve">A project researcher, developer and manager </w:t>
-            </w:r>
-            <w:r>
-              <w:rPr>
-                <w:rFonts w:ascii="微软雅黑" w:eastAsia="微软雅黑" w:hAnsi="微软雅黑" w:cs="宋体" w:hint="eastAsia"/>
+            </w:pPr>
+            <w:r>
+              <w:rPr>
+                <w:rFonts w:ascii="微软雅黑" w:eastAsia="微软雅黑" w:hAnsi="微软雅黑" w:cs="宋体"/>
                 <w:color w:val="000000"/>
                 <w:kern w:val="0"/>
                 <w:sz w:val="18"/>
                 <w:szCs w:val="18"/>
               </w:rPr>
-              <w:t xml:space="preserve">role </w:t>
-            </w:r>
-            <w:r>
-              <w:rPr>
-                <w:rFonts w:ascii="微软雅黑" w:eastAsia="微软雅黑" w:hAnsi="微软雅黑" w:cs="宋体" w:hint="eastAsia"/>
+              <w:t>I acted as a researcher, developer and manager for project “BigIn4”, the backend of Quick Insights feature in Microsoft Power BI. My research aimed to achieve interactive insight mining and query processing on massive data. The project has been successfully demonstrated on TAB meeting and TechFest</w:t>
+            </w:r>
+            <w:r>
+              <w:rPr>
+                <w:rFonts w:ascii="微软雅黑" w:eastAsia="微软雅黑" w:hAnsi="微软雅黑" w:cs="宋体"/>
                 <w:color w:val="000000"/>
                 <w:kern w:val="0"/>
                 <w:sz w:val="18"/>
                 <w:szCs w:val="18"/>
               </w:rPr>
-              <w:t>for</w:t>
+              <w:t xml:space="preserve"> in Microsoft</w:t>
             </w:r>
             <w:r>
               <w:rPr>
@@ -3565,93 +3676,41 @@
                 <w:sz w:val="18"/>
                 <w:szCs w:val="18"/>
               </w:rPr>
-              <w:t xml:space="preserve"> “BigIn4”,</w:t>
-            </w:r>
-            <w:r>
-              <w:rPr>
-                <w:rFonts w:ascii="微软雅黑" w:eastAsia="微软雅黑" w:hAnsi="微软雅黑" w:cs="宋体" w:hint="eastAsia"/>
+              <w:t>.</w:t>
+            </w:r>
+            <w:r>
+              <w:rPr>
+                <w:rFonts w:ascii="微软雅黑" w:eastAsia="微软雅黑" w:hAnsi="微软雅黑" w:cs="宋体"/>
                 <w:color w:val="000000"/>
                 <w:kern w:val="0"/>
                 <w:sz w:val="18"/>
                 <w:szCs w:val="18"/>
               </w:rPr>
-              <w:t xml:space="preserve"> an intellig</w:t>
-            </w:r>
-            <w:r>
-              <w:rPr>
-                <w:rFonts w:ascii="微软雅黑" w:eastAsia="微软雅黑" w:hAnsi="微软雅黑" w:cs="宋体" w:hint="eastAsia"/>
-                <w:color w:val="000000"/>
-                <w:kern w:val="0"/>
-                <w:sz w:val="18"/>
-                <w:szCs w:val="18"/>
-              </w:rPr>
-              <w:t>ent big data analyzing platform which</w:t>
-            </w:r>
-            <w:r>
-              <w:rPr>
-                <w:rFonts w:ascii="微软雅黑" w:eastAsia="微软雅黑" w:hAnsi="微软雅黑" w:cs="宋体"/>
-                <w:color w:val="000000"/>
-                <w:kern w:val="0"/>
-                <w:sz w:val="18"/>
-                <w:szCs w:val="18"/>
-              </w:rPr>
-              <w:t xml:space="preserve"> is capable for automatic insight mining</w:t>
-            </w:r>
-            <w:r>
-              <w:rPr>
-                <w:rFonts w:ascii="微软雅黑" w:eastAsia="微软雅黑" w:hAnsi="微软雅黑" w:cs="宋体" w:hint="eastAsia"/>
-                <w:color w:val="000000"/>
-                <w:kern w:val="0"/>
-                <w:sz w:val="18"/>
-                <w:szCs w:val="18"/>
-              </w:rPr>
-              <w:t>，presenting</w:t>
-            </w:r>
-            <w:r>
-              <w:rPr>
-                <w:rFonts w:ascii="微软雅黑" w:eastAsia="微软雅黑" w:hAnsi="微软雅黑" w:cs="宋体"/>
-                <w:color w:val="000000"/>
-                <w:kern w:val="0"/>
-                <w:sz w:val="18"/>
-                <w:szCs w:val="18"/>
-              </w:rPr>
-              <w:t xml:space="preserve"> and interactive analytical query answering on business </w:t>
-            </w:r>
-            <w:r>
-              <w:rPr>
-                <w:rFonts w:ascii="微软雅黑" w:eastAsia="微软雅黑" w:hAnsi="微软雅黑" w:cs="宋体"/>
-                <w:color w:val="000000"/>
-                <w:kern w:val="0"/>
-                <w:sz w:val="18"/>
-                <w:szCs w:val="18"/>
-              </w:rPr>
-              <w:t>big</w:t>
-            </w:r>
-            <w:r>
-              <w:rPr>
-                <w:rFonts w:ascii="微软雅黑" w:eastAsia="微软雅黑" w:hAnsi="微软雅黑" w:cs="宋体"/>
-                <w:color w:val="000000"/>
-                <w:kern w:val="0"/>
-                <w:sz w:val="18"/>
-                <w:szCs w:val="18"/>
-              </w:rPr>
-              <w:t xml:space="preserve"> data.</w:t>
-            </w:r>
+              <w:t xml:space="preserve"> My work includes:</w:t>
+            </w:r>
+          </w:p>
+          <w:p>
+            <w:pPr>
+              <w:pStyle w:val="a3"/>
+              <w:numPr>
+                <w:ilvl w:val="0"/>
+                <w:numId w:val="3"/>
+              </w:numPr>
+              <w:spacing w:beforeLines="0" w:before="0" w:afterLines="0" w:after="0" w:line="144" w:lineRule="auto"/>
+              <w:ind w:firstLineChars="0"/>
+              <w:rPr>
+                <w:rFonts w:ascii="微软雅黑" w:eastAsia="微软雅黑" w:hAnsi="微软雅黑" w:cs="Arial"/>
+                <w:sz w:val="18"/>
+                <w:szCs w:val="18"/>
+              </w:rPr>
+            </w:pPr>
             <w:r>
               <w:rPr>
                 <w:rFonts w:ascii="微软雅黑" w:eastAsia="微软雅黑" w:hAnsi="微软雅黑" w:cs="Arial" w:hint="eastAsia"/>
                 <w:sz w:val="18"/>
                 <w:szCs w:val="18"/>
               </w:rPr>
-              <w:t xml:space="preserve"> The project has been successfully </w:t>
-            </w:r>
-            <w:r>
-              <w:rPr>
-                <w:rFonts w:ascii="微软雅黑" w:eastAsia="微软雅黑" w:hAnsi="微软雅黑" w:cs="Arial"/>
-                <w:sz w:val="18"/>
-                <w:szCs w:val="18"/>
-              </w:rPr>
-              <w:t>demonstrated</w:t>
+              <w:t>Proposed</w:t>
             </w:r>
             <w:r>
               <w:rPr>
@@ -3659,18 +3718,24 @@
                 <w:sz w:val="18"/>
                 <w:szCs w:val="18"/>
               </w:rPr>
-              <w:t xml:space="preserve"> on Microsoft TAB meeting and </w:t>
-            </w:r>
-            <w:proofErr w:type="spellStart"/>
+              <w:t xml:space="preserve"> a new algorithm for </w:t>
+            </w:r>
+            <w:r>
+              <w:rPr>
+                <w:rFonts w:ascii="微软雅黑" w:eastAsia="微软雅黑" w:hAnsi="微软雅黑" w:cs="Arial"/>
+                <w:sz w:val="18"/>
+                <w:szCs w:val="18"/>
+              </w:rPr>
+              <w:t xml:space="preserve">interactive </w:t>
+            </w:r>
             <w:r>
               <w:rPr>
                 <w:rFonts w:ascii="微软雅黑" w:eastAsia="微软雅黑" w:hAnsi="微软雅黑" w:cs="Arial" w:hint="eastAsia"/>
                 <w:sz w:val="18"/>
                 <w:szCs w:val="18"/>
               </w:rPr>
-              <w:t>TechFest</w:t>
-            </w:r>
-            <w:proofErr w:type="spellEnd"/>
+              <w:t>approximate query processing on big data</w:t>
+            </w:r>
             <w:r>
               <w:rPr>
                 <w:rFonts w:ascii="微软雅黑" w:eastAsia="微软雅黑" w:hAnsi="微软雅黑" w:cs="Arial" w:hint="eastAsia"/>
@@ -3697,39 +3762,15 @@
             </w:pPr>
             <w:r>
               <w:rPr>
-                <w:rFonts w:ascii="微软雅黑" w:eastAsia="微软雅黑" w:hAnsi="微软雅黑" w:cs="Arial" w:hint="eastAsia"/>
-                <w:sz w:val="18"/>
-                <w:szCs w:val="18"/>
-              </w:rPr>
-              <w:t>Proposed</w:t>
-            </w:r>
-            <w:r>
-              <w:rPr>
-                <w:rFonts w:ascii="微软雅黑" w:eastAsia="微软雅黑" w:hAnsi="微软雅黑" w:cs="Arial" w:hint="eastAsia"/>
-                <w:sz w:val="18"/>
-                <w:szCs w:val="18"/>
-              </w:rPr>
-              <w:t xml:space="preserve"> a new algorithm for </w:t>
-            </w:r>
-            <w:r>
-              <w:rPr>
-                <w:rFonts w:ascii="微软雅黑" w:eastAsia="微软雅黑" w:hAnsi="微软雅黑" w:cs="Arial"/>
-                <w:sz w:val="18"/>
-                <w:szCs w:val="18"/>
-              </w:rPr>
-              <w:t xml:space="preserve">interactive </w:t>
-            </w:r>
-            <w:r>
-              <w:rPr>
-                <w:rFonts w:ascii="微软雅黑" w:eastAsia="微软雅黑" w:hAnsi="微软雅黑" w:cs="Arial" w:hint="eastAsia"/>
-                <w:sz w:val="18"/>
-                <w:szCs w:val="18"/>
-              </w:rPr>
-              <w:t>approximate query processing on big data</w:t>
-            </w:r>
-            <w:r>
-              <w:rPr>
-                <w:rFonts w:ascii="微软雅黑" w:eastAsia="微软雅黑" w:hAnsi="微软雅黑" w:cs="Arial" w:hint="eastAsia"/>
+                <w:rFonts w:ascii="微软雅黑" w:eastAsia="微软雅黑" w:hAnsi="微软雅黑" w:cs="Arial"/>
+                <w:sz w:val="18"/>
+                <w:szCs w:val="18"/>
+              </w:rPr>
+              <w:t>Implemented the algorithm based on Hadoop and Spark</w:t>
+            </w:r>
+            <w:r>
+              <w:rPr>
+                <w:rFonts w:ascii="微软雅黑" w:eastAsia="微软雅黑" w:hAnsi="微软雅黑" w:cs="Arial"/>
                 <w:sz w:val="18"/>
                 <w:szCs w:val="18"/>
               </w:rPr>
@@ -3757,7 +3798,15 @@
                 <w:sz w:val="18"/>
                 <w:szCs w:val="18"/>
               </w:rPr>
-              <w:t>Designed the architecture for the algorithm module</w:t>
+              <w:t xml:space="preserve">Deployed the platform to productive cluster and analyzed </w:t>
+            </w:r>
+            <w:r>
+              <w:rPr>
+                <w:rFonts w:ascii="微软雅黑" w:eastAsia="微软雅黑" w:hAnsi="微软雅黑" w:cs="Arial"/>
+                <w:sz w:val="18"/>
+                <w:szCs w:val="18"/>
+              </w:rPr>
+              <w:t>a couple of</w:t>
             </w:r>
             <w:r>
               <w:rPr>
@@ -3765,15 +3814,7 @@
                 <w:sz w:val="18"/>
                 <w:szCs w:val="18"/>
               </w:rPr>
-              <w:t>.</w:t>
-            </w:r>
-            <w:r>
-              <w:rPr>
-                <w:rFonts w:ascii="微软雅黑" w:eastAsia="微软雅黑" w:hAnsi="微软雅黑" w:cs="Arial" w:hint="eastAsia"/>
-                <w:sz w:val="18"/>
-                <w:szCs w:val="18"/>
-              </w:rPr>
-              <w:t xml:space="preserve"> </w:t>
+              <w:t xml:space="preserve"> actual datasets.</w:t>
             </w:r>
           </w:p>
           <w:p>
@@ -3797,7 +3838,7 @@
                 <w:sz w:val="18"/>
                 <w:szCs w:val="18"/>
               </w:rPr>
-              <w:t>Developed and tested the algorithm module and several new platform features.</w:t>
+              <w:t>Refactored the project architecture; Completed documents and comments for the project.</w:t>
             </w:r>
           </w:p>
           <w:p>
@@ -3821,95 +3862,57 @@
                 <w:sz w:val="18"/>
                 <w:szCs w:val="18"/>
               </w:rPr>
-              <w:t xml:space="preserve">Deployed the platform to productive cluster and analyzed </w:t>
-            </w:r>
-            <w:r>
-              <w:rPr>
-                <w:rFonts w:ascii="微软雅黑" w:eastAsia="微软雅黑" w:hAnsi="微软雅黑" w:cs="Arial"/>
-                <w:sz w:val="18"/>
-                <w:szCs w:val="18"/>
-              </w:rPr>
-              <w:t>a couple of</w:t>
-            </w:r>
-            <w:r>
-              <w:rPr>
-                <w:rFonts w:ascii="微软雅黑" w:eastAsia="微软雅黑" w:hAnsi="微软雅黑" w:cs="Arial" w:hint="eastAsia"/>
-                <w:sz w:val="18"/>
-                <w:szCs w:val="18"/>
-              </w:rPr>
-              <w:t xml:space="preserve"> actual datasets.</w:t>
-            </w:r>
-          </w:p>
-          <w:p>
-            <w:pPr>
-              <w:pStyle w:val="a3"/>
-              <w:numPr>
-                <w:ilvl w:val="0"/>
-                <w:numId w:val="2"/>
-              </w:numPr>
-              <w:spacing w:beforeLines="0" w:before="0" w:afterLines="0" w:after="0" w:line="144" w:lineRule="auto"/>
-              <w:ind w:firstLineChars="0"/>
-              <w:rPr>
-                <w:rFonts w:ascii="微软雅黑" w:eastAsia="微软雅黑" w:hAnsi="微软雅黑" w:cs="Arial"/>
-                <w:sz w:val="18"/>
-                <w:szCs w:val="18"/>
-              </w:rPr>
-            </w:pPr>
-            <w:r>
-              <w:rPr>
-                <w:rFonts w:ascii="微软雅黑" w:eastAsia="微软雅黑" w:hAnsi="微软雅黑" w:cs="Arial" w:hint="eastAsia"/>
-                <w:sz w:val="18"/>
-                <w:szCs w:val="18"/>
-              </w:rPr>
-              <w:t>Refactored the project architecture; Completed documents and comments for the project.</w:t>
-            </w:r>
-          </w:p>
-          <w:p>
-            <w:pPr>
-              <w:pStyle w:val="a3"/>
-              <w:numPr>
-                <w:ilvl w:val="0"/>
-                <w:numId w:val="2"/>
-              </w:numPr>
-              <w:spacing w:beforeLines="0" w:before="0" w:afterLines="0" w:after="0" w:line="144" w:lineRule="auto"/>
-              <w:ind w:firstLineChars="0"/>
-              <w:rPr>
-                <w:rFonts w:ascii="微软雅黑" w:eastAsia="微软雅黑" w:hAnsi="微软雅黑" w:cs="Arial"/>
-                <w:sz w:val="18"/>
-                <w:szCs w:val="18"/>
-              </w:rPr>
-            </w:pPr>
-            <w:r>
-              <w:rPr>
-                <w:rFonts w:ascii="微软雅黑" w:eastAsia="微软雅黑" w:hAnsi="微软雅黑" w:cs="Arial" w:hint="eastAsia"/>
-                <w:sz w:val="18"/>
-                <w:szCs w:val="18"/>
-              </w:rPr>
               <w:t>Manage the progress for the project and help new interns onboard.</w:t>
             </w:r>
           </w:p>
           <w:p>
             <w:pPr>
-              <w:pStyle w:val="a3"/>
-              <w:numPr>
-                <w:ilvl w:val="0"/>
-                <w:numId w:val="2"/>
-              </w:numPr>
-              <w:spacing w:beforeLines="0" w:before="0" w:afterLines="0" w:after="0" w:line="144" w:lineRule="auto"/>
-              <w:ind w:firstLineChars="0"/>
-              <w:rPr>
-                <w:rFonts w:ascii="微软雅黑" w:eastAsia="微软雅黑" w:hAnsi="微软雅黑" w:cs="Arial"/>
-                <w:sz w:val="18"/>
-                <w:szCs w:val="18"/>
-              </w:rPr>
-            </w:pPr>
-            <w:r>
-              <w:rPr>
-                <w:rFonts w:ascii="微软雅黑" w:eastAsia="微软雅黑" w:hAnsi="微软雅黑" w:cs="Arial"/>
-                <w:sz w:val="18"/>
-                <w:szCs w:val="18"/>
-              </w:rPr>
-              <w:t>Awarded “Star of Tomorrow” title at the end of internship.</w:t>
+              <w:spacing w:beforeLines="0" w:before="0" w:afterLines="0" w:after="0" w:line="144" w:lineRule="auto"/>
+              <w:rPr>
+                <w:rFonts w:ascii="微软雅黑" w:eastAsia="微软雅黑" w:hAnsi="微软雅黑" w:cs="Arial"/>
+                <w:sz w:val="18"/>
+                <w:szCs w:val="18"/>
+              </w:rPr>
+            </w:pPr>
+            <w:r>
+              <w:rPr>
+                <w:rFonts w:ascii="微软雅黑" w:eastAsia="微软雅黑" w:hAnsi="微软雅黑" w:cs="Arial"/>
+                <w:sz w:val="18"/>
+                <w:szCs w:val="18"/>
+              </w:rPr>
+              <w:t>I was</w:t>
+            </w:r>
+            <w:r>
+              <w:rPr>
+                <w:rFonts w:ascii="微软雅黑" w:eastAsia="微软雅黑" w:hAnsi="微软雅黑" w:cs="Arial"/>
+                <w:sz w:val="18"/>
+                <w:szCs w:val="18"/>
+              </w:rPr>
+              <w:t xml:space="preserve"> a</w:t>
+            </w:r>
+            <w:r>
+              <w:rPr>
+                <w:rFonts w:ascii="微软雅黑" w:eastAsia="微软雅黑" w:hAnsi="微软雅黑" w:cs="Arial"/>
+                <w:sz w:val="18"/>
+                <w:szCs w:val="18"/>
+              </w:rPr>
+              <w:t>warded “Star of Tomorrow” title at the end of internship</w:t>
+            </w:r>
+            <w:r>
+              <w:rPr>
+                <w:rFonts w:ascii="微软雅黑" w:eastAsia="微软雅黑" w:hAnsi="微软雅黑" w:cs="Arial"/>
+                <w:sz w:val="18"/>
+                <w:szCs w:val="18"/>
+              </w:rPr>
+              <w:t xml:space="preserve"> for excellent performance</w:t>
+            </w:r>
+            <w:r>
+              <w:rPr>
+                <w:rFonts w:ascii="微软雅黑" w:eastAsia="微软雅黑" w:hAnsi="微软雅黑" w:cs="Arial"/>
+                <w:sz w:val="18"/>
+                <w:szCs w:val="18"/>
+              </w:rPr>
+              <w:t>.</w:t>
             </w:r>
           </w:p>
         </w:tc>
@@ -4104,27 +4107,7 @@
                 <w:sz w:val="18"/>
                 <w:szCs w:val="18"/>
               </w:rPr>
-              <w:t xml:space="preserve">Global Rank 18 and China Rank 2 in </w:t>
-            </w:r>
-            <w:proofErr w:type="spellStart"/>
-            <w:r>
-              <w:rPr>
-                <w:rStyle w:val="a5"/>
-                <w:rFonts w:ascii="微软雅黑" w:eastAsia="微软雅黑" w:hAnsi="微软雅黑" w:cs="Arial"/>
-                <w:sz w:val="18"/>
-                <w:szCs w:val="18"/>
-              </w:rPr>
-              <w:t>IEEExtreme</w:t>
-            </w:r>
-            <w:proofErr w:type="spellEnd"/>
-            <w:r>
-              <w:rPr>
-                <w:rStyle w:val="a5"/>
-                <w:rFonts w:ascii="微软雅黑" w:eastAsia="微软雅黑" w:hAnsi="微软雅黑" w:cs="Arial"/>
-                <w:sz w:val="18"/>
-                <w:szCs w:val="18"/>
-              </w:rPr>
-              <w:t xml:space="preserve"> Programming Contest, 2013</w:t>
+              <w:t>Global Rank 18 and China Rank 2 in IEEExtreme Programming Contest, 2013</w:t>
             </w:r>
           </w:p>
         </w:tc>
@@ -4278,72 +4261,6 @@
         <w:tc>
           <w:tcPr>
             <w:tcW w:w="1668" w:type="dxa"/>
-            <w:vAlign w:val="center"/>
-          </w:tcPr>
-          <w:p>
-            <w:pPr>
-              <w:spacing w:beforeLines="0" w:before="0" w:afterLines="0" w:after="0" w:line="144" w:lineRule="auto"/>
-              <w:rPr>
-                <w:rFonts w:ascii="微软雅黑" w:eastAsia="微软雅黑" w:hAnsi="微软雅黑" w:cs="宋体"/>
-                <w:kern w:val="0"/>
-                <w:sz w:val="18"/>
-                <w:szCs w:val="18"/>
-              </w:rPr>
-            </w:pPr>
-            <w:r>
-              <w:rPr>
-                <w:rFonts w:ascii="微软雅黑" w:eastAsia="微软雅黑" w:hAnsi="微软雅黑" w:cs="宋体"/>
-                <w:kern w:val="0"/>
-                <w:sz w:val="18"/>
-                <w:szCs w:val="18"/>
-              </w:rPr>
-              <w:t>2014</w:t>
-            </w:r>
-          </w:p>
-        </w:tc>
-        <w:tc>
-          <w:tcPr>
-            <w:tcW w:w="8505" w:type="dxa"/>
-            <w:vAlign w:val="center"/>
-          </w:tcPr>
-          <w:p>
-            <w:pPr>
-              <w:spacing w:beforeLines="0" w:before="0" w:afterLines="0" w:after="0" w:line="144" w:lineRule="auto"/>
-              <w:rPr>
-                <w:rFonts w:ascii="微软雅黑" w:eastAsia="微软雅黑" w:hAnsi="微软雅黑" w:cs="Arial"/>
-                <w:sz w:val="18"/>
-                <w:szCs w:val="18"/>
-              </w:rPr>
-            </w:pPr>
-            <w:r>
-              <w:rPr>
-                <w:rStyle w:val="a5"/>
-                <w:rFonts w:ascii="微软雅黑" w:eastAsia="微软雅黑" w:hAnsi="微软雅黑" w:cs="Arial" w:hint="eastAsia"/>
-                <w:sz w:val="18"/>
-                <w:szCs w:val="18"/>
-              </w:rPr>
-              <w:t>Advanced</w:t>
-            </w:r>
-            <w:r>
-              <w:rPr>
-                <w:rStyle w:val="a5"/>
-                <w:rFonts w:ascii="微软雅黑" w:eastAsia="微软雅黑" w:hAnsi="微软雅黑" w:cs="Arial"/>
-                <w:sz w:val="18"/>
-                <w:szCs w:val="18"/>
-              </w:rPr>
-              <w:t xml:space="preserve"> to Round 2 of Google Code Jam</w:t>
-            </w:r>
-          </w:p>
-        </w:tc>
-      </w:tr>
-      <w:tr>
-        <w:trPr>
-          <w:cantSplit/>
-          <w:trHeight w:val="343"/>
-        </w:trPr>
-        <w:tc>
-          <w:tcPr>
-            <w:tcW w:w="1668" w:type="dxa"/>
           </w:tcPr>
           <w:p>
             <w:pPr>
@@ -4514,25 +4431,169 @@
                 <w:sz w:val="18"/>
                 <w:szCs w:val="18"/>
               </w:rPr>
-              <w:t xml:space="preserve">+Direct2D. </w:t>
-            </w:r>
-            <w:r>
-              <w:rPr>
-                <w:rFonts w:ascii="微软雅黑" w:eastAsia="微软雅黑" w:hAnsi="微软雅黑" w:cs="宋体" w:hint="eastAsia"/>
-                <w:kern w:val="0"/>
-                <w:sz w:val="18"/>
-                <w:szCs w:val="18"/>
-              </w:rPr>
-              <w:t>D</w:t>
-            </w:r>
-            <w:r>
-              <w:rPr>
-                <w:rFonts w:ascii="微软雅黑" w:eastAsia="微软雅黑" w:hAnsi="微软雅黑" w:cs="宋体"/>
-                <w:kern w:val="0"/>
-                <w:sz w:val="18"/>
-                <w:szCs w:val="18"/>
-              </w:rPr>
-              <w:t>esigned the architecture and the game core.</w:t>
+              <w:t xml:space="preserve">+Direct2D </w:t>
+            </w:r>
+            <w:r>
+              <w:rPr>
+                <w:rFonts w:ascii="微软雅黑" w:eastAsia="微软雅黑" w:hAnsi="微软雅黑" w:cs="宋体" w:hint="eastAsia"/>
+                <w:kern w:val="0"/>
+                <w:sz w:val="18"/>
+                <w:szCs w:val="18"/>
+              </w:rPr>
+              <w:t>which</w:t>
+            </w:r>
+            <w:r>
+              <w:rPr>
+                <w:rFonts w:ascii="微软雅黑" w:eastAsia="微软雅黑" w:hAnsi="微软雅黑" w:cs="宋体"/>
+                <w:kern w:val="0"/>
+                <w:sz w:val="18"/>
+                <w:szCs w:val="18"/>
+              </w:rPr>
+              <w:t xml:space="preserve"> supports</w:t>
+            </w:r>
+            <w:r>
+              <w:rPr>
+                <w:rFonts w:ascii="微软雅黑" w:eastAsia="微软雅黑" w:hAnsi="微软雅黑" w:cs="宋体"/>
+                <w:kern w:val="0"/>
+                <w:sz w:val="18"/>
+                <w:szCs w:val="18"/>
+              </w:rPr>
+              <w:t xml:space="preserve"> </w:t>
+            </w:r>
+            <w:r>
+              <w:rPr>
+                <w:rFonts w:ascii="微软雅黑" w:eastAsia="微软雅黑" w:hAnsi="微软雅黑" w:cs="宋体" w:hint="eastAsia"/>
+                <w:kern w:val="0"/>
+                <w:sz w:val="18"/>
+                <w:szCs w:val="18"/>
+              </w:rPr>
+              <w:t>real</w:t>
+            </w:r>
+            <w:r>
+              <w:rPr>
+                <w:rFonts w:ascii="微软雅黑" w:eastAsia="微软雅黑" w:hAnsi="微软雅黑" w:cs="宋体"/>
+                <w:kern w:val="0"/>
+                <w:sz w:val="18"/>
+                <w:szCs w:val="18"/>
+              </w:rPr>
+              <w:t xml:space="preserve"> </w:t>
+            </w:r>
+            <w:r>
+              <w:rPr>
+                <w:rFonts w:ascii="微软雅黑" w:eastAsia="微软雅黑" w:hAnsi="微软雅黑" w:cs="宋体" w:hint="eastAsia"/>
+                <w:kern w:val="0"/>
+                <w:sz w:val="18"/>
+                <w:szCs w:val="18"/>
+              </w:rPr>
+              <w:t>time</w:t>
+            </w:r>
+            <w:r>
+              <w:rPr>
+                <w:rFonts w:ascii="微软雅黑" w:eastAsia="微软雅黑" w:hAnsi="微软雅黑" w:cs="宋体"/>
+                <w:kern w:val="0"/>
+                <w:sz w:val="18"/>
+                <w:szCs w:val="18"/>
+              </w:rPr>
+              <w:t xml:space="preserve"> </w:t>
+            </w:r>
+            <w:r>
+              <w:rPr>
+                <w:rFonts w:ascii="微软雅黑" w:eastAsia="微软雅黑" w:hAnsi="微软雅黑" w:cs="宋体"/>
+                <w:kern w:val="0"/>
+                <w:sz w:val="18"/>
+                <w:szCs w:val="18"/>
+              </w:rPr>
+              <w:t>match</w:t>
+            </w:r>
+            <w:r>
+              <w:rPr>
+                <w:rFonts w:ascii="微软雅黑" w:eastAsia="微软雅黑" w:hAnsi="微软雅黑" w:cs="宋体"/>
+                <w:kern w:val="0"/>
+                <w:sz w:val="18"/>
+                <w:szCs w:val="18"/>
+              </w:rPr>
+              <w:t xml:space="preserve"> </w:t>
+            </w:r>
+            <w:r>
+              <w:rPr>
+                <w:rFonts w:ascii="微软雅黑" w:eastAsia="微软雅黑" w:hAnsi="微软雅黑" w:cs="宋体"/>
+                <w:kern w:val="0"/>
+                <w:sz w:val="18"/>
+                <w:szCs w:val="18"/>
+              </w:rPr>
+              <w:t>between</w:t>
+            </w:r>
+            <w:r>
+              <w:rPr>
+                <w:rFonts w:ascii="微软雅黑" w:eastAsia="微软雅黑" w:hAnsi="微软雅黑" w:cs="宋体"/>
+                <w:kern w:val="0"/>
+                <w:sz w:val="18"/>
+                <w:szCs w:val="18"/>
+              </w:rPr>
+              <w:t xml:space="preserve"> </w:t>
+            </w:r>
+            <w:r>
+              <w:rPr>
+                <w:rFonts w:ascii="微软雅黑" w:eastAsia="微软雅黑" w:hAnsi="微软雅黑" w:cs="宋体"/>
+                <w:kern w:val="0"/>
+                <w:sz w:val="18"/>
+                <w:szCs w:val="18"/>
+              </w:rPr>
+              <w:t>four players</w:t>
+            </w:r>
+            <w:r>
+              <w:rPr>
+                <w:rFonts w:ascii="微软雅黑" w:eastAsia="微软雅黑" w:hAnsi="微软雅黑" w:cs="宋体"/>
+                <w:kern w:val="0"/>
+                <w:sz w:val="18"/>
+                <w:szCs w:val="18"/>
+              </w:rPr>
+              <w:t xml:space="preserve">. I </w:t>
+            </w:r>
+            <w:r>
+              <w:rPr>
+                <w:rFonts w:ascii="微软雅黑" w:eastAsia="微软雅黑" w:hAnsi="微软雅黑" w:cs="宋体" w:hint="eastAsia"/>
+                <w:kern w:val="0"/>
+                <w:sz w:val="18"/>
+                <w:szCs w:val="18"/>
+              </w:rPr>
+              <w:t>d</w:t>
+            </w:r>
+            <w:r>
+              <w:rPr>
+                <w:rFonts w:ascii="微软雅黑" w:eastAsia="微软雅黑" w:hAnsi="微软雅黑" w:cs="宋体"/>
+                <w:kern w:val="0"/>
+                <w:sz w:val="18"/>
+                <w:szCs w:val="18"/>
+              </w:rPr>
+              <w:t>esigned the</w:t>
+            </w:r>
+            <w:r>
+              <w:rPr>
+                <w:rFonts w:ascii="微软雅黑" w:eastAsia="微软雅黑" w:hAnsi="微软雅黑" w:cs="宋体"/>
+                <w:kern w:val="0"/>
+                <w:sz w:val="18"/>
+                <w:szCs w:val="18"/>
+              </w:rPr>
+              <w:t xml:space="preserve"> a</w:t>
+            </w:r>
+            <w:r>
+              <w:rPr>
+                <w:rFonts w:ascii="微软雅黑" w:eastAsia="微软雅黑" w:hAnsi="微软雅黑" w:cs="宋体"/>
+                <w:kern w:val="0"/>
+                <w:sz w:val="18"/>
+                <w:szCs w:val="18"/>
+              </w:rPr>
+              <w:t>rchitecture and the game core on</w:t>
+            </w:r>
+            <w:r>
+              <w:rPr>
+                <w:rFonts w:ascii="微软雅黑" w:eastAsia="微软雅黑" w:hAnsi="微软雅黑" w:cs="宋体"/>
+                <w:kern w:val="0"/>
+                <w:sz w:val="18"/>
+                <w:szCs w:val="18"/>
+              </w:rPr>
+              <w:t xml:space="preserve"> both client and server side.</w:t>
             </w:r>
           </w:p>
         </w:tc>
@@ -4559,30 +4620,12 @@
             </w:pPr>
             <w:r>
               <w:rPr>
-                <w:rFonts w:ascii="微软雅黑" w:eastAsia="微软雅黑" w:hAnsi="微软雅黑" w:cs="宋体"/>
-                <w:kern w:val="0"/>
-                <w:sz w:val="18"/>
-                <w:szCs w:val="18"/>
-              </w:rPr>
-              <w:t>2014</w:t>
-            </w:r>
-            <w:r>
-              <w:rPr>
-                <w:rFonts w:ascii="微软雅黑" w:eastAsia="微软雅黑" w:hAnsi="微软雅黑" w:cs="宋体" w:hint="eastAsia"/>
-                <w:kern w:val="0"/>
-                <w:sz w:val="18"/>
-                <w:szCs w:val="18"/>
-              </w:rPr>
-              <w:t>.</w:t>
-            </w:r>
-            <w:r>
-              <w:rPr>
-                <w:rFonts w:ascii="微软雅黑" w:eastAsia="微软雅黑" w:hAnsi="微软雅黑" w:cs="宋体"/>
-                <w:kern w:val="0"/>
-                <w:sz w:val="18"/>
-                <w:szCs w:val="18"/>
-              </w:rPr>
-              <w:t>6</w:t>
+                <w:rFonts w:ascii="微软雅黑" w:eastAsia="微软雅黑" w:hAnsi="微软雅黑" w:cs="宋体" w:hint="eastAsia"/>
+                <w:kern w:val="0"/>
+                <w:sz w:val="18"/>
+                <w:szCs w:val="18"/>
+              </w:rPr>
+              <w:t>2017.2</w:t>
             </w:r>
           </w:p>
         </w:tc>
@@ -4593,7 +4636,7 @@
           </w:tcPr>
           <w:p>
             <w:pPr>
-              <w:spacing w:beforeLines="0" w:before="0" w:afterLines="0" w:after="0"/>
+              <w:spacing w:beforeLines="0" w:before="0" w:afterLines="0" w:after="0" w:line="120" w:lineRule="auto"/>
               <w:rPr>
                 <w:rFonts w:ascii="微软雅黑" w:eastAsia="微软雅黑" w:hAnsi="微软雅黑" w:cs="Arial"/>
                 <w:b/>
@@ -4604,51 +4647,100 @@
             </w:pPr>
             <w:r>
               <w:rPr>
-                <w:rFonts w:ascii="微软雅黑" w:eastAsia="微软雅黑" w:hAnsi="微软雅黑" w:cs="Arial"/>
+                <w:rFonts w:ascii="微软雅黑" w:eastAsia="微软雅黑" w:hAnsi="微软雅黑" w:cs="Arial" w:hint="eastAsia"/>
                 <w:b/>
                 <w:bCs/>
                 <w:sz w:val="18"/>
                 <w:szCs w:val="18"/>
               </w:rPr>
-              <w:t>Android App: Remote Controller for the Cleaning Robot</w:t>
-            </w:r>
-          </w:p>
-          <w:p>
-            <w:pPr>
-              <w:spacing w:beforeLines="0" w:before="0" w:afterLines="0" w:after="0" w:line="144" w:lineRule="auto"/>
-              <w:rPr>
-                <w:rStyle w:val="a5"/>
-                <w:rFonts w:ascii="微软雅黑" w:eastAsia="微软雅黑" w:hAnsi="微软雅黑" w:cs="Arial"/>
-                <w:sz w:val="18"/>
-                <w:szCs w:val="18"/>
-              </w:rPr>
-            </w:pPr>
-            <w:r>
-              <w:rPr>
-                <w:rFonts w:ascii="微软雅黑" w:eastAsia="微软雅黑" w:hAnsi="微软雅黑" w:cs="宋体"/>
-                <w:kern w:val="0"/>
-                <w:sz w:val="18"/>
-                <w:szCs w:val="18"/>
-              </w:rPr>
-              <w:t>The project is a cleaning robot with 2D indoor map generating and self-navigating features.</w:t>
-            </w:r>
-            <w:r>
-              <w:rPr>
-                <w:rFonts w:ascii="微软雅黑" w:eastAsia="微软雅黑" w:hAnsi="微软雅黑" w:cs="宋体" w:hint="eastAsia"/>
-                <w:kern w:val="0"/>
-                <w:sz w:val="18"/>
-                <w:szCs w:val="18"/>
-              </w:rPr>
+              <w:t>Assignments for Stanford CS231N:</w:t>
+            </w:r>
+            <w:r>
               <w:t xml:space="preserve"> </w:t>
             </w:r>
             <w:r>
               <w:rPr>
-                <w:rFonts w:ascii="微软雅黑" w:eastAsia="微软雅黑" w:hAnsi="微软雅黑" w:cs="宋体"/>
-                <w:kern w:val="0"/>
-                <w:sz w:val="18"/>
-                <w:szCs w:val="18"/>
-              </w:rPr>
-              <w:t>The app can control the robot and display the map generated by it via Wi-Fi connection.</w:t>
+                <w:rFonts w:ascii="微软雅黑" w:eastAsia="微软雅黑" w:hAnsi="微软雅黑" w:cs="Arial"/>
+                <w:b/>
+                <w:bCs/>
+                <w:sz w:val="18"/>
+                <w:szCs w:val="18"/>
+              </w:rPr>
+              <w:t>ConvNets for Visual Recognition</w:t>
+            </w:r>
+          </w:p>
+          <w:p>
+            <w:pPr>
+              <w:spacing w:beforeLines="0" w:before="0" w:afterLines="0" w:after="0" w:line="120" w:lineRule="auto"/>
+              <w:rPr>
+                <w:rFonts w:ascii="微软雅黑" w:eastAsia="微软雅黑" w:hAnsi="微软雅黑" w:cs="Arial"/>
+                <w:bCs/>
+                <w:sz w:val="18"/>
+                <w:szCs w:val="18"/>
+              </w:rPr>
+            </w:pPr>
+            <w:r>
+              <w:rPr>
+                <w:rFonts w:ascii="微软雅黑" w:eastAsia="微软雅黑" w:hAnsi="微软雅黑" w:cs="Arial"/>
+                <w:bCs/>
+                <w:sz w:val="18"/>
+                <w:szCs w:val="18"/>
+              </w:rPr>
+              <w:t>I c</w:t>
+            </w:r>
+            <w:r>
+              <w:rPr>
+                <w:rFonts w:ascii="微软雅黑" w:eastAsia="微软雅黑" w:hAnsi="微软雅黑" w:cs="Arial"/>
+                <w:bCs/>
+                <w:sz w:val="18"/>
+                <w:szCs w:val="18"/>
+              </w:rPr>
+              <w:t>ompleted all three assignments including implementation of CNN, Batch N</w:t>
+            </w:r>
+            <w:r>
+              <w:rPr>
+                <w:rFonts w:ascii="微软雅黑" w:eastAsia="微软雅黑" w:hAnsi="微软雅黑" w:cs="Arial"/>
+                <w:bCs/>
+                <w:sz w:val="18"/>
+                <w:szCs w:val="18"/>
+              </w:rPr>
+              <w:t>orm,</w:t>
+            </w:r>
+            <w:r>
+              <w:rPr>
+                <w:rFonts w:ascii="微软雅黑" w:eastAsia="微软雅黑" w:hAnsi="微软雅黑" w:cs="Arial"/>
+                <w:bCs/>
+                <w:sz w:val="18"/>
+                <w:szCs w:val="18"/>
+              </w:rPr>
+              <w:t xml:space="preserve"> LSTM</w:t>
+            </w:r>
+            <w:r>
+              <w:rPr>
+                <w:rFonts w:ascii="微软雅黑" w:eastAsia="微软雅黑" w:hAnsi="微软雅黑" w:cs="Arial"/>
+                <w:bCs/>
+                <w:sz w:val="18"/>
+                <w:szCs w:val="18"/>
+              </w:rPr>
+              <w:t xml:space="preserve"> etc</w:t>
+            </w:r>
+            <w:r>
+              <w:rPr>
+                <w:rFonts w:ascii="微软雅黑" w:eastAsia="微软雅黑" w:hAnsi="微软雅黑" w:cs="Arial"/>
+                <w:bCs/>
+                <w:sz w:val="18"/>
+                <w:szCs w:val="18"/>
+              </w:rPr>
+              <w:t xml:space="preserve">. </w:t>
+            </w:r>
+            <w:r>
+              <w:rPr>
+                <w:rFonts w:ascii="微软雅黑" w:eastAsia="微软雅黑" w:hAnsi="微软雅黑" w:cs="Arial"/>
+                <w:bCs/>
+                <w:sz w:val="18"/>
+                <w:szCs w:val="18"/>
+              </w:rPr>
+              <w:t>I tried out experiments on image classification and captioning in these assignments.</w:t>
             </w:r>
           </w:p>
         </w:tc>
@@ -4711,22 +4803,13 @@
             <w:pPr>
               <w:spacing w:beforeLines="0" w:before="0" w:afterLines="0" w:after="0"/>
               <w:rPr>
-                <w:rFonts w:ascii="微软雅黑" w:eastAsia="微软雅黑" w:hAnsi="微软雅黑" w:cs="宋体"/>
-                <w:kern w:val="0"/>
-                <w:sz w:val="18"/>
-                <w:szCs w:val="18"/>
-              </w:rPr>
-            </w:pPr>
-            <w:r>
-              <w:rPr>
-                <w:rFonts w:ascii="微软雅黑" w:eastAsia="微软雅黑" w:hAnsi="微软雅黑" w:cs="Arial" w:hint="eastAsia"/>
+                <w:rFonts w:ascii="微软雅黑" w:eastAsia="微软雅黑" w:hAnsi="微软雅黑" w:cs="Arial"/>
                 <w:b/>
                 <w:bCs/>
                 <w:sz w:val="18"/>
                 <w:szCs w:val="18"/>
               </w:rPr>
-              <w:t>Five-level Pipelined MIPS Mini Processor</w:t>
-            </w:r>
+            </w:pPr>
             <w:r>
               <w:rPr>
                 <w:rFonts w:ascii="微软雅黑" w:eastAsia="微软雅黑" w:hAnsi="微软雅黑" w:cs="Arial"/>
@@ -4735,7 +4818,7 @@
                 <w:sz w:val="18"/>
                 <w:szCs w:val="18"/>
               </w:rPr>
-              <w:t xml:space="preserve"> Based on Verilog ( Individual Project )</w:t>
+              <w:t>Android App: Remote Controller for the Cleaning Robot</w:t>
             </w:r>
           </w:p>
           <w:p>
@@ -4750,39 +4833,75 @@
             </w:pPr>
             <w:r>
               <w:rPr>
-                <w:rFonts w:ascii="微软雅黑" w:eastAsia="微软雅黑" w:hAnsi="微软雅黑" w:cs="宋体" w:hint="eastAsia"/>
-                <w:kern w:val="0"/>
-                <w:sz w:val="18"/>
-                <w:szCs w:val="18"/>
-              </w:rPr>
-              <w:t xml:space="preserve">A Mini CPU </w:t>
-            </w:r>
-            <w:r>
-              <w:rPr>
-                <w:rFonts w:ascii="微软雅黑" w:eastAsia="微软雅黑" w:hAnsi="微软雅黑" w:cs="宋体"/>
-                <w:kern w:val="0"/>
-                <w:sz w:val="18"/>
-                <w:szCs w:val="18"/>
-              </w:rPr>
-              <w:t>that</w:t>
-            </w:r>
-            <w:r>
-              <w:rPr>
-                <w:rFonts w:ascii="微软雅黑" w:eastAsia="微软雅黑" w:hAnsi="微软雅黑" w:cs="宋体" w:hint="eastAsia"/>
-                <w:kern w:val="0"/>
-                <w:sz w:val="18"/>
-                <w:szCs w:val="18"/>
-              </w:rPr>
-              <w:t xml:space="preserve"> supports common </w:t>
-            </w:r>
-            <w:r>
-              <w:rPr>
-                <w:rFonts w:ascii="微软雅黑" w:eastAsia="微软雅黑" w:hAnsi="微软雅黑" w:cs="宋体"/>
-                <w:kern w:val="0"/>
-                <w:sz w:val="18"/>
-                <w:szCs w:val="18"/>
-              </w:rPr>
-              <w:t>instructions and interruptions, and can be downloaded to FPGA to run some simple assembly code.</w:t>
+                <w:rFonts w:ascii="微软雅黑" w:eastAsia="微软雅黑" w:hAnsi="微软雅黑" w:cs="宋体"/>
+                <w:kern w:val="0"/>
+                <w:sz w:val="18"/>
+                <w:szCs w:val="18"/>
+              </w:rPr>
+              <w:t>T</w:t>
+            </w:r>
+            <w:r>
+              <w:rPr>
+                <w:rFonts w:ascii="微软雅黑" w:eastAsia="微软雅黑" w:hAnsi="微软雅黑" w:cs="宋体"/>
+                <w:kern w:val="0"/>
+                <w:sz w:val="18"/>
+                <w:szCs w:val="18"/>
+              </w:rPr>
+              <w:t xml:space="preserve">he app </w:t>
+            </w:r>
+            <w:r>
+              <w:rPr>
+                <w:rFonts w:ascii="微软雅黑" w:eastAsia="微软雅黑" w:hAnsi="微软雅黑" w:cs="宋体"/>
+                <w:kern w:val="0"/>
+                <w:sz w:val="18"/>
+                <w:szCs w:val="18"/>
+              </w:rPr>
+              <w:t>can interact with a cleaning robot controlled by Raspberry Pi via Wi-Fi connection, sending instructions</w:t>
+            </w:r>
+            <w:r>
+              <w:rPr>
+                <w:rFonts w:ascii="微软雅黑" w:eastAsia="微软雅黑" w:hAnsi="微软雅黑" w:cs="宋体"/>
+                <w:kern w:val="0"/>
+                <w:sz w:val="18"/>
+                <w:szCs w:val="18"/>
+              </w:rPr>
+              <w:t xml:space="preserve"> to </w:t>
+            </w:r>
+            <w:r>
+              <w:rPr>
+                <w:rFonts w:ascii="微软雅黑" w:eastAsia="微软雅黑" w:hAnsi="微软雅黑" w:cs="宋体"/>
+                <w:kern w:val="0"/>
+                <w:sz w:val="18"/>
+                <w:szCs w:val="18"/>
+              </w:rPr>
+              <w:t xml:space="preserve">and receive the </w:t>
+            </w:r>
+            <w:r>
+              <w:rPr>
+                <w:rFonts w:ascii="微软雅黑" w:eastAsia="微软雅黑" w:hAnsi="微软雅黑" w:cs="宋体"/>
+                <w:kern w:val="0"/>
+                <w:sz w:val="18"/>
+                <w:szCs w:val="18"/>
+              </w:rPr>
+              <w:t xml:space="preserve">generated </w:t>
+            </w:r>
+            <w:r>
+              <w:rPr>
+                <w:rFonts w:ascii="微软雅黑" w:eastAsia="微软雅黑" w:hAnsi="微软雅黑" w:cs="宋体"/>
+                <w:kern w:val="0"/>
+                <w:sz w:val="18"/>
+                <w:szCs w:val="18"/>
+              </w:rPr>
+              <w:t xml:space="preserve">indoor map and covered area </w:t>
+            </w:r>
+            <w:r>
+              <w:rPr>
+                <w:rFonts w:ascii="微软雅黑" w:eastAsia="微软雅黑" w:hAnsi="微软雅黑" w:cs="宋体"/>
+                <w:kern w:val="0"/>
+                <w:sz w:val="18"/>
+                <w:szCs w:val="18"/>
+              </w:rPr>
+              <w:t>from it.</w:t>
             </w:r>
           </w:p>
         </w:tc>
@@ -4814,7 +4933,18 @@
                 <w:sz w:val="18"/>
                 <w:szCs w:val="18"/>
               </w:rPr>
-              <w:t>2014</w:t>
+              <w:t>2</w:t>
+            </w:r>
+            <w:bookmarkStart w:id="0" w:name="_GoBack"/>
+            <w:bookmarkEnd w:id="0"/>
+            <w:r>
+              <w:rPr>
+                <w:rFonts w:ascii="微软雅黑" w:eastAsia="微软雅黑" w:hAnsi="微软雅黑" w:cs="宋体"/>
+                <w:kern w:val="0"/>
+                <w:sz w:val="18"/>
+                <w:szCs w:val="18"/>
+              </w:rPr>
+              <w:t>014</w:t>
             </w:r>
             <w:r>
               <w:rPr>
@@ -4880,7 +5010,7 @@
                 <w:sz w:val="18"/>
                 <w:szCs w:val="18"/>
               </w:rPr>
-              <w:t xml:space="preserve">In this project we completed the thread scheduling part for a mini Linux. I read the document, completed the priority scheduling part and </w:t>
+              <w:t xml:space="preserve">I completed the priority scheduling part and </w:t>
             </w:r>
             <w:r>
               <w:rPr>
@@ -4898,7 +5028,34 @@
                 <w:sz w:val="18"/>
                 <w:szCs w:val="18"/>
               </w:rPr>
-              <w:t xml:space="preserve"> the algorithm for priority donation.</w:t>
+              <w:t xml:space="preserve"> the algorithm for priority donation</w:t>
+            </w:r>
+            <w:r>
+              <w:rPr>
+                <w:rFonts w:ascii="微软雅黑" w:eastAsia="微软雅黑" w:hAnsi="微软雅黑" w:cs="宋体"/>
+                <w:kern w:val="0"/>
+                <w:sz w:val="18"/>
+                <w:szCs w:val="18"/>
+              </w:rPr>
+              <w:t xml:space="preserve"> for a mini Linux scheduler</w:t>
+            </w:r>
+            <w:r>
+              <w:rPr>
+                <w:rFonts w:ascii="微软雅黑" w:eastAsia="微软雅黑" w:hAnsi="微软雅黑" w:cs="宋体"/>
+                <w:kern w:val="0"/>
+                <w:sz w:val="18"/>
+                <w:szCs w:val="18"/>
+              </w:rPr>
+              <w:t xml:space="preserve"> in this project</w:t>
+            </w:r>
+            <w:r>
+              <w:rPr>
+                <w:rFonts w:ascii="微软雅黑" w:eastAsia="微软雅黑" w:hAnsi="微软雅黑" w:cs="宋体"/>
+                <w:kern w:val="0"/>
+                <w:sz w:val="18"/>
+                <w:szCs w:val="18"/>
+              </w:rPr>
+              <w:t>.</w:t>
             </w:r>
           </w:p>
         </w:tc>
@@ -4915,13 +5072,134 @@
       </w:pPr>
     </w:p>
     <w:sectPr>
+      <w:headerReference w:type="even" r:id="rId10"/>
+      <w:headerReference w:type="default" r:id="rId11"/>
+      <w:footerReference w:type="even" r:id="rId12"/>
+      <w:footerReference w:type="default" r:id="rId13"/>
+      <w:headerReference w:type="first" r:id="rId14"/>
+      <w:footerReference w:type="first" r:id="rId15"/>
       <w:pgSz w:w="11906" w:h="16838"/>
-      <w:pgMar w:top="284" w:right="1080" w:bottom="709" w:left="1080" w:header="851" w:footer="992" w:gutter="0"/>
+      <w:pgMar w:top="11" w:right="720" w:bottom="720" w:left="720" w:header="0" w:footer="0" w:gutter="0"/>
       <w:cols w:space="425"/>
       <w:docGrid w:type="lines" w:linePitch="312"/>
     </w:sectPr>
   </w:body>
 </w:document>
+</file>
+
+<file path=word/endnotes.xml><?xml version="1.0" encoding="utf-8"?>
+<w:endnotes xmlns:wpc="http://schemas.microsoft.com/office/word/2010/wordprocessingCanvas" xmlns:cx="http://schemas.microsoft.com/office/drawing/2014/chartex" xmlns:mc="http://schemas.openxmlformats.org/markup-compatibility/2006" xmlns:o="urn:schemas-microsoft-com:office:office" xmlns:r="http://schemas.openxmlformats.org/officeDocument/2006/relationships" xmlns:m="http://schemas.openxmlformats.org/officeDocument/2006/math" xmlns:v="urn:schemas-microsoft-com:vml" xmlns:wp14="http://schemas.microsoft.com/office/word/2010/wordprocessingDrawing" xmlns:wp="http://schemas.openxmlformats.org/drawingml/2006/wordprocessingDrawing" xmlns:w10="urn:schemas-microsoft-com:office:word" xmlns:w="http://schemas.openxmlformats.org/wordprocessingml/2006/main" xmlns:w14="http://schemas.microsoft.com/office/word/2010/wordml" xmlns:w15="http://schemas.microsoft.com/office/word/2012/wordml" xmlns:w16se="http://schemas.microsoft.com/office/word/2015/wordml/symex" xmlns:wpg="http://schemas.microsoft.com/office/word/2010/wordprocessingGroup" xmlns:wpi="http://schemas.microsoft.com/office/word/2010/wordprocessingInk" xmlns:wne="http://schemas.microsoft.com/office/word/2006/wordml" xmlns:wps="http://schemas.microsoft.com/office/word/2010/wordprocessingShape" mc:Ignorable="w14 w15 w16se wp14">
+  <w:endnote w:type="separator" w:id="-1">
+    <w:p>
+      <w:pPr>
+        <w:spacing w:before="120" w:after="120"/>
+      </w:pPr>
+      <w:r>
+        <w:separator/>
+      </w:r>
+    </w:p>
+  </w:endnote>
+  <w:endnote w:type="continuationSeparator" w:id="0">
+    <w:p>
+      <w:pPr>
+        <w:spacing w:before="120" w:after="120"/>
+      </w:pPr>
+      <w:r>
+        <w:continuationSeparator/>
+      </w:r>
+    </w:p>
+  </w:endnote>
+</w:endnotes>
+</file>
+
+<file path=word/footer1.xml><?xml version="1.0" encoding="utf-8"?>
+<w:ftr xmlns:wpc="http://schemas.microsoft.com/office/word/2010/wordprocessingCanvas" xmlns:cx="http://schemas.microsoft.com/office/drawing/2014/chartex" xmlns:mc="http://schemas.openxmlformats.org/markup-compatibility/2006" xmlns:o="urn:schemas-microsoft-com:office:office" xmlns:r="http://schemas.openxmlformats.org/officeDocument/2006/relationships" xmlns:m="http://schemas.openxmlformats.org/officeDocument/2006/math" xmlns:v="urn:schemas-microsoft-com:vml" xmlns:wp14="http://schemas.microsoft.com/office/word/2010/wordprocessingDrawing" xmlns:wp="http://schemas.openxmlformats.org/drawingml/2006/wordprocessingDrawing" xmlns:w10="urn:schemas-microsoft-com:office:word" xmlns:w="http://schemas.openxmlformats.org/wordprocessingml/2006/main" xmlns:w14="http://schemas.microsoft.com/office/word/2010/wordml" xmlns:w15="http://schemas.microsoft.com/office/word/2012/wordml" xmlns:w16se="http://schemas.microsoft.com/office/word/2015/wordml/symex" xmlns:wpg="http://schemas.microsoft.com/office/word/2010/wordprocessingGroup" xmlns:wpi="http://schemas.microsoft.com/office/word/2010/wordprocessingInk" xmlns:wne="http://schemas.microsoft.com/office/word/2006/wordml" xmlns:wps="http://schemas.microsoft.com/office/word/2010/wordprocessingShape" mc:Ignorable="w14 w15 w16se wp14">
+  <w:p>
+    <w:pPr>
+      <w:pStyle w:val="aa"/>
+      <w:spacing w:before="120" w:after="120"/>
+    </w:pPr>
+  </w:p>
+</w:ftr>
+</file>
+
+<file path=word/footer2.xml><?xml version="1.0" encoding="utf-8"?>
+<w:ftr xmlns:wpc="http://schemas.microsoft.com/office/word/2010/wordprocessingCanvas" xmlns:cx="http://schemas.microsoft.com/office/drawing/2014/chartex" xmlns:mc="http://schemas.openxmlformats.org/markup-compatibility/2006" xmlns:o="urn:schemas-microsoft-com:office:office" xmlns:r="http://schemas.openxmlformats.org/officeDocument/2006/relationships" xmlns:m="http://schemas.openxmlformats.org/officeDocument/2006/math" xmlns:v="urn:schemas-microsoft-com:vml" xmlns:wp14="http://schemas.microsoft.com/office/word/2010/wordprocessingDrawing" xmlns:wp="http://schemas.openxmlformats.org/drawingml/2006/wordprocessingDrawing" xmlns:w10="urn:schemas-microsoft-com:office:word" xmlns:w="http://schemas.openxmlformats.org/wordprocessingml/2006/main" xmlns:w14="http://schemas.microsoft.com/office/word/2010/wordml" xmlns:w15="http://schemas.microsoft.com/office/word/2012/wordml" xmlns:w16se="http://schemas.microsoft.com/office/word/2015/wordml/symex" xmlns:wpg="http://schemas.microsoft.com/office/word/2010/wordprocessingGroup" xmlns:wpi="http://schemas.microsoft.com/office/word/2010/wordprocessingInk" xmlns:wne="http://schemas.microsoft.com/office/word/2006/wordml" xmlns:wps="http://schemas.microsoft.com/office/word/2010/wordprocessingShape" mc:Ignorable="w14 w15 w16se wp14">
+  <w:p>
+    <w:pPr>
+      <w:pStyle w:val="aa"/>
+      <w:spacing w:before="120" w:after="120"/>
+    </w:pPr>
+  </w:p>
+</w:ftr>
+</file>
+
+<file path=word/footer3.xml><?xml version="1.0" encoding="utf-8"?>
+<w:ftr xmlns:wpc="http://schemas.microsoft.com/office/word/2010/wordprocessingCanvas" xmlns:cx="http://schemas.microsoft.com/office/drawing/2014/chartex" xmlns:mc="http://schemas.openxmlformats.org/markup-compatibility/2006" xmlns:o="urn:schemas-microsoft-com:office:office" xmlns:r="http://schemas.openxmlformats.org/officeDocument/2006/relationships" xmlns:m="http://schemas.openxmlformats.org/officeDocument/2006/math" xmlns:v="urn:schemas-microsoft-com:vml" xmlns:wp14="http://schemas.microsoft.com/office/word/2010/wordprocessingDrawing" xmlns:wp="http://schemas.openxmlformats.org/drawingml/2006/wordprocessingDrawing" xmlns:w10="urn:schemas-microsoft-com:office:word" xmlns:w="http://schemas.openxmlformats.org/wordprocessingml/2006/main" xmlns:w14="http://schemas.microsoft.com/office/word/2010/wordml" xmlns:w15="http://schemas.microsoft.com/office/word/2012/wordml" xmlns:w16se="http://schemas.microsoft.com/office/word/2015/wordml/symex" xmlns:wpg="http://schemas.microsoft.com/office/word/2010/wordprocessingGroup" xmlns:wpi="http://schemas.microsoft.com/office/word/2010/wordprocessingInk" xmlns:wne="http://schemas.microsoft.com/office/word/2006/wordml" xmlns:wps="http://schemas.microsoft.com/office/word/2010/wordprocessingShape" mc:Ignorable="w14 w15 w16se wp14">
+  <w:p>
+    <w:pPr>
+      <w:pStyle w:val="aa"/>
+      <w:spacing w:before="120" w:after="120"/>
+    </w:pPr>
+  </w:p>
+</w:ftr>
+</file>
+
+<file path=word/footnotes.xml><?xml version="1.0" encoding="utf-8"?>
+<w:footnotes xmlns:wpc="http://schemas.microsoft.com/office/word/2010/wordprocessingCanvas" xmlns:cx="http://schemas.microsoft.com/office/drawing/2014/chartex" xmlns:mc="http://schemas.openxmlformats.org/markup-compatibility/2006" xmlns:o="urn:schemas-microsoft-com:office:office" xmlns:r="http://schemas.openxmlformats.org/officeDocument/2006/relationships" xmlns:m="http://schemas.openxmlformats.org/officeDocument/2006/math" xmlns:v="urn:schemas-microsoft-com:vml" xmlns:wp14="http://schemas.microsoft.com/office/word/2010/wordprocessingDrawing" xmlns:wp="http://schemas.openxmlformats.org/drawingml/2006/wordprocessingDrawing" xmlns:w10="urn:schemas-microsoft-com:office:word" xmlns:w="http://schemas.openxmlformats.org/wordprocessingml/2006/main" xmlns:w14="http://schemas.microsoft.com/office/word/2010/wordml" xmlns:w15="http://schemas.microsoft.com/office/word/2012/wordml" xmlns:w16se="http://schemas.microsoft.com/office/word/2015/wordml/symex" xmlns:wpg="http://schemas.microsoft.com/office/word/2010/wordprocessingGroup" xmlns:wpi="http://schemas.microsoft.com/office/word/2010/wordprocessingInk" xmlns:wne="http://schemas.microsoft.com/office/word/2006/wordml" xmlns:wps="http://schemas.microsoft.com/office/word/2010/wordprocessingShape" mc:Ignorable="w14 w15 w16se wp14">
+  <w:footnote w:type="separator" w:id="-1">
+    <w:p>
+      <w:pPr>
+        <w:spacing w:before="120" w:after="120"/>
+      </w:pPr>
+      <w:r>
+        <w:separator/>
+      </w:r>
+    </w:p>
+  </w:footnote>
+  <w:footnote w:type="continuationSeparator" w:id="0">
+    <w:p>
+      <w:pPr>
+        <w:spacing w:before="120" w:after="120"/>
+      </w:pPr>
+      <w:r>
+        <w:continuationSeparator/>
+      </w:r>
+    </w:p>
+  </w:footnote>
+</w:footnotes>
+</file>
+
+<file path=word/header1.xml><?xml version="1.0" encoding="utf-8"?>
+<w:hdr xmlns:wpc="http://schemas.microsoft.com/office/word/2010/wordprocessingCanvas" xmlns:cx="http://schemas.microsoft.com/office/drawing/2014/chartex" xmlns:mc="http://schemas.openxmlformats.org/markup-compatibility/2006" xmlns:o="urn:schemas-microsoft-com:office:office" xmlns:r="http://schemas.openxmlformats.org/officeDocument/2006/relationships" xmlns:m="http://schemas.openxmlformats.org/officeDocument/2006/math" xmlns:v="urn:schemas-microsoft-com:vml" xmlns:wp14="http://schemas.microsoft.com/office/word/2010/wordprocessingDrawing" xmlns:wp="http://schemas.openxmlformats.org/drawingml/2006/wordprocessingDrawing" xmlns:w10="urn:schemas-microsoft-com:office:word" xmlns:w="http://schemas.openxmlformats.org/wordprocessingml/2006/main" xmlns:w14="http://schemas.microsoft.com/office/word/2010/wordml" xmlns:w15="http://schemas.microsoft.com/office/word/2012/wordml" xmlns:w16se="http://schemas.microsoft.com/office/word/2015/wordml/symex" xmlns:wpg="http://schemas.microsoft.com/office/word/2010/wordprocessingGroup" xmlns:wpi="http://schemas.microsoft.com/office/word/2010/wordprocessingInk" xmlns:wne="http://schemas.microsoft.com/office/word/2006/wordml" xmlns:wps="http://schemas.microsoft.com/office/word/2010/wordprocessingShape" mc:Ignorable="w14 w15 w16se wp14">
+  <w:p>
+    <w:pPr>
+      <w:pStyle w:val="a8"/>
+      <w:spacing w:before="120" w:after="120"/>
+    </w:pPr>
+  </w:p>
+</w:hdr>
+</file>
+
+<file path=word/header2.xml><?xml version="1.0" encoding="utf-8"?>
+<w:hdr xmlns:wpc="http://schemas.microsoft.com/office/word/2010/wordprocessingCanvas" xmlns:cx="http://schemas.microsoft.com/office/drawing/2014/chartex" xmlns:mc="http://schemas.openxmlformats.org/markup-compatibility/2006" xmlns:o="urn:schemas-microsoft-com:office:office" xmlns:r="http://schemas.openxmlformats.org/officeDocument/2006/relationships" xmlns:m="http://schemas.openxmlformats.org/officeDocument/2006/math" xmlns:v="urn:schemas-microsoft-com:vml" xmlns:wp14="http://schemas.microsoft.com/office/word/2010/wordprocessingDrawing" xmlns:wp="http://schemas.openxmlformats.org/drawingml/2006/wordprocessingDrawing" xmlns:w10="urn:schemas-microsoft-com:office:word" xmlns:w="http://schemas.openxmlformats.org/wordprocessingml/2006/main" xmlns:w14="http://schemas.microsoft.com/office/word/2010/wordml" xmlns:w15="http://schemas.microsoft.com/office/word/2012/wordml" xmlns:w16se="http://schemas.microsoft.com/office/word/2015/wordml/symex" xmlns:wpg="http://schemas.microsoft.com/office/word/2010/wordprocessingGroup" xmlns:wpi="http://schemas.microsoft.com/office/word/2010/wordprocessingInk" xmlns:wne="http://schemas.microsoft.com/office/word/2006/wordml" xmlns:wps="http://schemas.microsoft.com/office/word/2010/wordprocessingShape" mc:Ignorable="w14 w15 w16se wp14">
+  <w:p>
+    <w:pPr>
+      <w:spacing w:before="120" w:after="120"/>
+    </w:pPr>
+  </w:p>
+</w:hdr>
+</file>
+
+<file path=word/header3.xml><?xml version="1.0" encoding="utf-8"?>
+<w:hdr xmlns:wpc="http://schemas.microsoft.com/office/word/2010/wordprocessingCanvas" xmlns:cx="http://schemas.microsoft.com/office/drawing/2014/chartex" xmlns:mc="http://schemas.openxmlformats.org/markup-compatibility/2006" xmlns:o="urn:schemas-microsoft-com:office:office" xmlns:r="http://schemas.openxmlformats.org/officeDocument/2006/relationships" xmlns:m="http://schemas.openxmlformats.org/officeDocument/2006/math" xmlns:v="urn:schemas-microsoft-com:vml" xmlns:wp14="http://schemas.microsoft.com/office/word/2010/wordprocessingDrawing" xmlns:wp="http://schemas.openxmlformats.org/drawingml/2006/wordprocessingDrawing" xmlns:w10="urn:schemas-microsoft-com:office:word" xmlns:w="http://schemas.openxmlformats.org/wordprocessingml/2006/main" xmlns:w14="http://schemas.microsoft.com/office/word/2010/wordml" xmlns:w15="http://schemas.microsoft.com/office/word/2012/wordml" xmlns:w16se="http://schemas.microsoft.com/office/word/2015/wordml/symex" xmlns:wpg="http://schemas.microsoft.com/office/word/2010/wordprocessingGroup" xmlns:wpi="http://schemas.microsoft.com/office/word/2010/wordprocessingInk" xmlns:wne="http://schemas.microsoft.com/office/word/2006/wordml" xmlns:wps="http://schemas.microsoft.com/office/word/2010/wordprocessingShape" mc:Ignorable="w14 w15 w16se wp14">
+  <w:p>
+    <w:pPr>
+      <w:pStyle w:val="a8"/>
+      <w:spacing w:before="120" w:after="120"/>
+    </w:pPr>
+  </w:p>
+</w:hdr>
 </file>
 
 <file path=word/numbering.xml><?xml version="1.0" encoding="utf-8"?>
@@ -5040,6 +5318,119 @@
     </w:lvl>
   </w:abstractNum>
   <w:abstractNum w:abstractNumId="1" w15:restartNumberingAfterBreak="0">
+    <w:nsid w:val="472805D1"/>
+    <w:multiLevelType w:val="hybridMultilevel"/>
+    <w:tmpl w:val="A14A1710"/>
+    <w:lvl w:ilvl="0" w:tplc="04090001">
+      <w:start w:val="1"/>
+      <w:numFmt w:val="bullet"/>
+      <w:lvlText w:val=""/>
+      <w:lvlJc w:val="left"/>
+      <w:pPr>
+        <w:ind w:left="420" w:hanging="420"/>
+      </w:pPr>
+      <w:rPr>
+        <w:rFonts w:ascii="Wingdings" w:hAnsi="Wingdings" w:hint="default"/>
+      </w:rPr>
+    </w:lvl>
+    <w:lvl w:ilvl="1" w:tplc="04090003" w:tentative="1">
+      <w:start w:val="1"/>
+      <w:numFmt w:val="bullet"/>
+      <w:lvlText w:val=""/>
+      <w:lvlJc w:val="left"/>
+      <w:pPr>
+        <w:ind w:left="840" w:hanging="420"/>
+      </w:pPr>
+      <w:rPr>
+        <w:rFonts w:ascii="Wingdings" w:hAnsi="Wingdings" w:hint="default"/>
+      </w:rPr>
+    </w:lvl>
+    <w:lvl w:ilvl="2" w:tplc="04090005" w:tentative="1">
+      <w:start w:val="1"/>
+      <w:numFmt w:val="bullet"/>
+      <w:lvlText w:val=""/>
+      <w:lvlJc w:val="left"/>
+      <w:pPr>
+        <w:ind w:left="1260" w:hanging="420"/>
+      </w:pPr>
+      <w:rPr>
+        <w:rFonts w:ascii="Wingdings" w:hAnsi="Wingdings" w:hint="default"/>
+      </w:rPr>
+    </w:lvl>
+    <w:lvl w:ilvl="3" w:tplc="04090001" w:tentative="1">
+      <w:start w:val="1"/>
+      <w:numFmt w:val="bullet"/>
+      <w:lvlText w:val=""/>
+      <w:lvlJc w:val="left"/>
+      <w:pPr>
+        <w:ind w:left="1680" w:hanging="420"/>
+      </w:pPr>
+      <w:rPr>
+        <w:rFonts w:ascii="Wingdings" w:hAnsi="Wingdings" w:hint="default"/>
+      </w:rPr>
+    </w:lvl>
+    <w:lvl w:ilvl="4" w:tplc="04090003" w:tentative="1">
+      <w:start w:val="1"/>
+      <w:numFmt w:val="bullet"/>
+      <w:lvlText w:val=""/>
+      <w:lvlJc w:val="left"/>
+      <w:pPr>
+        <w:ind w:left="2100" w:hanging="420"/>
+      </w:pPr>
+      <w:rPr>
+        <w:rFonts w:ascii="Wingdings" w:hAnsi="Wingdings" w:hint="default"/>
+      </w:rPr>
+    </w:lvl>
+    <w:lvl w:ilvl="5" w:tplc="04090005" w:tentative="1">
+      <w:start w:val="1"/>
+      <w:numFmt w:val="bullet"/>
+      <w:lvlText w:val=""/>
+      <w:lvlJc w:val="left"/>
+      <w:pPr>
+        <w:ind w:left="2520" w:hanging="420"/>
+      </w:pPr>
+      <w:rPr>
+        <w:rFonts w:ascii="Wingdings" w:hAnsi="Wingdings" w:hint="default"/>
+      </w:rPr>
+    </w:lvl>
+    <w:lvl w:ilvl="6" w:tplc="04090001" w:tentative="1">
+      <w:start w:val="1"/>
+      <w:numFmt w:val="bullet"/>
+      <w:lvlText w:val=""/>
+      <w:lvlJc w:val="left"/>
+      <w:pPr>
+        <w:ind w:left="2940" w:hanging="420"/>
+      </w:pPr>
+      <w:rPr>
+        <w:rFonts w:ascii="Wingdings" w:hAnsi="Wingdings" w:hint="default"/>
+      </w:rPr>
+    </w:lvl>
+    <w:lvl w:ilvl="7" w:tplc="04090003" w:tentative="1">
+      <w:start w:val="1"/>
+      <w:numFmt w:val="bullet"/>
+      <w:lvlText w:val=""/>
+      <w:lvlJc w:val="left"/>
+      <w:pPr>
+        <w:ind w:left="3360" w:hanging="420"/>
+      </w:pPr>
+      <w:rPr>
+        <w:rFonts w:ascii="Wingdings" w:hAnsi="Wingdings" w:hint="default"/>
+      </w:rPr>
+    </w:lvl>
+    <w:lvl w:ilvl="8" w:tplc="04090005" w:tentative="1">
+      <w:start w:val="1"/>
+      <w:numFmt w:val="bullet"/>
+      <w:lvlText w:val=""/>
+      <w:lvlJc w:val="left"/>
+      <w:pPr>
+        <w:ind w:left="3780" w:hanging="420"/>
+      </w:pPr>
+      <w:rPr>
+        <w:rFonts w:ascii="Wingdings" w:hAnsi="Wingdings" w:hint="default"/>
+      </w:rPr>
+    </w:lvl>
+  </w:abstractNum>
+  <w:abstractNum w:abstractNumId="2" w15:restartNumberingAfterBreak="0">
     <w:nsid w:val="54CB365E"/>
     <w:multiLevelType w:val="hybridMultilevel"/>
     <w:tmpl w:val="5CC452F0"/>
@@ -5156,6 +5547,9 @@
     <w:abstractNumId w:val="0"/>
   </w:num>
   <w:num w:numId="2">
+    <w:abstractNumId w:val="2"/>
+  </w:num>
+  <w:num w:numId="3">
     <w:abstractNumId w:val="1"/>
   </w:num>
 </w:numbering>
@@ -5649,6 +6043,82 @@
       <w:szCs w:val="18"/>
     </w:rPr>
   </w:style>
+  <w:style w:type="paragraph" w:styleId="a8">
+    <w:name w:val="header"/>
+    <w:basedOn w:val="a"/>
+    <w:link w:val="a9"/>
+    <w:uiPriority w:val="99"/>
+    <w:unhideWhenUsed/>
+    <w:rsid w:val="00B96ED7"/>
+    <w:pPr>
+      <w:pBdr>
+        <w:bottom w:val="single" w:sz="6" w:space="1" w:color="auto"/>
+      </w:pBdr>
+      <w:tabs>
+        <w:tab w:val="center" w:pos="4153"/>
+        <w:tab w:val="right" w:pos="8306"/>
+      </w:tabs>
+      <w:snapToGrid w:val="0"/>
+      <w:jc w:val="center"/>
+    </w:pPr>
+    <w:rPr>
+      <w:sz w:val="18"/>
+      <w:szCs w:val="18"/>
+    </w:rPr>
+  </w:style>
+  <w:style w:type="character" w:customStyle="1" w:styleId="a9">
+    <w:name w:val="页眉 字符"/>
+    <w:basedOn w:val="a0"/>
+    <w:link w:val="a8"/>
+    <w:uiPriority w:val="99"/>
+    <w:rsid w:val="00B96ED7"/>
+    <w:rPr>
+      <w:sz w:val="18"/>
+      <w:szCs w:val="18"/>
+    </w:rPr>
+  </w:style>
+  <w:style w:type="paragraph" w:styleId="aa">
+    <w:name w:val="footer"/>
+    <w:basedOn w:val="a"/>
+    <w:link w:val="ab"/>
+    <w:uiPriority w:val="99"/>
+    <w:unhideWhenUsed/>
+    <w:rsid w:val="00B96ED7"/>
+    <w:pPr>
+      <w:tabs>
+        <w:tab w:val="center" w:pos="4153"/>
+        <w:tab w:val="right" w:pos="8306"/>
+      </w:tabs>
+      <w:snapToGrid w:val="0"/>
+      <w:jc w:val="left"/>
+    </w:pPr>
+    <w:rPr>
+      <w:sz w:val="18"/>
+      <w:szCs w:val="18"/>
+    </w:rPr>
+  </w:style>
+  <w:style w:type="character" w:customStyle="1" w:styleId="ab">
+    <w:name w:val="页脚 字符"/>
+    <w:basedOn w:val="a0"/>
+    <w:link w:val="aa"/>
+    <w:uiPriority w:val="99"/>
+    <w:rsid w:val="00B96ED7"/>
+    <w:rPr>
+      <w:sz w:val="18"/>
+      <w:szCs w:val="18"/>
+    </w:rPr>
+  </w:style>
+  <w:style w:type="character" w:styleId="ac">
+    <w:name w:val="Hyperlink"/>
+    <w:basedOn w:val="a0"/>
+    <w:uiPriority w:val="99"/>
+    <w:unhideWhenUsed/>
+    <w:rsid w:val="002D3BAF"/>
+    <w:rPr>
+      <w:color w:val="0000FF" w:themeColor="hyperlink"/>
+      <w:u w:val="single"/>
+    </w:rPr>
+  </w:style>
 </w:styles>
 </file>
 

</xml_diff>